<commit_message>
Updated repot, lbf system, added MMG and Login with their stylings
</commit_message>
<xml_diff>
--- a/Week 1 & 2 report.docx
+++ b/Week 1 & 2 report.docx
@@ -4,19 +4,22 @@
   <w:body>
     <w:p>
       <w:pPr>
+        <w:spacing w:line="360" w:lineRule="auto"/>
         <w:jc w:val="center"/>
         <w:rPr>
-          <w:b/>
-          <w:sz w:val="24"/>
-          <w:szCs w:val="24"/>
-          <w:lang w:val="en-US"/>
-        </w:rPr>
-      </w:pPr>
-      <w:r>
-        <w:rPr>
-          <w:b/>
-          <w:sz w:val="24"/>
-          <w:szCs w:val="24"/>
+          <w:rFonts w:ascii="Times New Roman" w:hAnsi="Times New Roman" w:cs="Times New Roman"/>
+          <w:b/>
+          <w:sz w:val="28"/>
+          <w:szCs w:val="28"/>
+          <w:lang w:val="en-US"/>
+        </w:rPr>
+      </w:pPr>
+      <w:r>
+        <w:rPr>
+          <w:rFonts w:ascii="Times New Roman" w:hAnsi="Times New Roman" w:cs="Times New Roman"/>
+          <w:b/>
+          <w:sz w:val="28"/>
+          <w:szCs w:val="28"/>
           <w:lang w:val="en-US"/>
         </w:rPr>
         <w:t>Report for week 1 of internship</w:t>
@@ -24,16 +27,19 @@
     </w:p>
     <w:p>
       <w:pPr>
+        <w:spacing w:line="360" w:lineRule="auto"/>
         <w:ind w:left="720"/>
         <w:jc w:val="both"/>
         <w:rPr>
-          <w:sz w:val="24"/>
-          <w:szCs w:val="24"/>
-          <w:lang w:val="en-US"/>
-        </w:rPr>
-      </w:pPr>
-      <w:r>
-        <w:rPr>
+          <w:rFonts w:ascii="Times New Roman" w:hAnsi="Times New Roman" w:cs="Times New Roman"/>
+          <w:sz w:val="24"/>
+          <w:szCs w:val="24"/>
+          <w:lang w:val="en-US"/>
+        </w:rPr>
+      </w:pPr>
+      <w:r>
+        <w:rPr>
+          <w:rFonts w:ascii="Times New Roman" w:hAnsi="Times New Roman" w:cs="Times New Roman"/>
           <w:sz w:val="24"/>
           <w:szCs w:val="24"/>
           <w:lang w:val="en-US"/>
@@ -42,6 +48,7 @@
       </w:r>
       <w:r>
         <w:rPr>
+          <w:rFonts w:ascii="Times New Roman" w:hAnsi="Times New Roman" w:cs="Times New Roman"/>
           <w:sz w:val="24"/>
           <w:szCs w:val="24"/>
           <w:vertAlign w:val="superscript"/>
@@ -51,6 +58,7 @@
       </w:r>
       <w:r>
         <w:rPr>
+          <w:rFonts w:ascii="Times New Roman" w:hAnsi="Times New Roman" w:cs="Times New Roman"/>
           <w:sz w:val="24"/>
           <w:szCs w:val="24"/>
           <w:lang w:val="en-US"/>
@@ -60,20 +68,23 @@
     </w:p>
     <w:p>
       <w:pPr>
+        <w:spacing w:line="360" w:lineRule="auto"/>
         <w:ind w:left="720"/>
         <w:jc w:val="center"/>
         <w:rPr>
-          <w:b/>
-          <w:sz w:val="24"/>
-          <w:szCs w:val="24"/>
-          <w:lang w:val="en-US"/>
-        </w:rPr>
-      </w:pPr>
-      <w:r>
-        <w:rPr>
-          <w:b/>
-          <w:sz w:val="24"/>
-          <w:szCs w:val="24"/>
+          <w:rFonts w:ascii="Times New Roman" w:hAnsi="Times New Roman" w:cs="Times New Roman"/>
+          <w:b/>
+          <w:sz w:val="28"/>
+          <w:szCs w:val="28"/>
+          <w:lang w:val="en-US"/>
+        </w:rPr>
+      </w:pPr>
+      <w:r>
+        <w:rPr>
+          <w:rFonts w:ascii="Times New Roman" w:hAnsi="Times New Roman" w:cs="Times New Roman"/>
+          <w:b/>
+          <w:sz w:val="28"/>
+          <w:szCs w:val="28"/>
           <w:lang w:val="en-US"/>
         </w:rPr>
         <w:t xml:space="preserve">Week 1: Introduction to </w:t>
@@ -81,9 +92,10 @@
       <w:proofErr w:type="spellStart"/>
       <w:r>
         <w:rPr>
-          <w:b/>
-          <w:sz w:val="24"/>
-          <w:szCs w:val="24"/>
+          <w:rFonts w:ascii="Times New Roman" w:hAnsi="Times New Roman" w:cs="Times New Roman"/>
+          <w:b/>
+          <w:sz w:val="28"/>
+          <w:szCs w:val="28"/>
           <w:lang w:val="en-US"/>
         </w:rPr>
         <w:t>git</w:t>
@@ -91,9 +103,10 @@
       <w:proofErr w:type="spellEnd"/>
       <w:r>
         <w:rPr>
-          <w:b/>
-          <w:sz w:val="24"/>
-          <w:szCs w:val="24"/>
+          <w:rFonts w:ascii="Times New Roman" w:hAnsi="Times New Roman" w:cs="Times New Roman"/>
+          <w:b/>
+          <w:sz w:val="28"/>
+          <w:szCs w:val="28"/>
           <w:lang w:val="en-US"/>
         </w:rPr>
         <w:t xml:space="preserve"> command line</w:t>
@@ -101,17 +114,20 @@
     </w:p>
     <w:p>
       <w:pPr>
+        <w:spacing w:line="360" w:lineRule="auto"/>
         <w:ind w:left="720"/>
         <w:jc w:val="both"/>
         <w:rPr>
-          <w:b/>
-          <w:sz w:val="24"/>
-          <w:szCs w:val="24"/>
-          <w:lang w:val="en-US"/>
-        </w:rPr>
-      </w:pPr>
-      <w:r>
-        <w:rPr>
+          <w:rFonts w:ascii="Times New Roman" w:hAnsi="Times New Roman" w:cs="Times New Roman"/>
+          <w:b/>
+          <w:sz w:val="24"/>
+          <w:szCs w:val="24"/>
+          <w:lang w:val="en-US"/>
+        </w:rPr>
+      </w:pPr>
+      <w:r>
+        <w:rPr>
+          <w:rFonts w:ascii="Times New Roman" w:hAnsi="Times New Roman" w:cs="Times New Roman"/>
           <w:b/>
           <w:sz w:val="24"/>
           <w:szCs w:val="24"/>
@@ -121,6 +137,7 @@
       </w:r>
       <w:r>
         <w:rPr>
+          <w:rFonts w:ascii="Times New Roman" w:hAnsi="Times New Roman" w:cs="Times New Roman"/>
           <w:b/>
           <w:sz w:val="24"/>
           <w:szCs w:val="24"/>
@@ -131,17 +148,20 @@
     </w:p>
     <w:p>
       <w:pPr>
+        <w:spacing w:line="360" w:lineRule="auto"/>
         <w:ind w:left="720"/>
         <w:jc w:val="both"/>
         <w:rPr>
-          <w:b/>
-          <w:sz w:val="24"/>
-          <w:szCs w:val="24"/>
-          <w:lang w:val="en-US"/>
-        </w:rPr>
-      </w:pPr>
-      <w:r>
-        <w:rPr>
+          <w:rFonts w:ascii="Times New Roman" w:hAnsi="Times New Roman" w:cs="Times New Roman"/>
+          <w:b/>
+          <w:sz w:val="24"/>
+          <w:szCs w:val="24"/>
+          <w:lang w:val="en-US"/>
+        </w:rPr>
+      </w:pPr>
+      <w:r>
+        <w:rPr>
+          <w:rFonts w:ascii="Times New Roman" w:hAnsi="Times New Roman" w:cs="Times New Roman"/>
           <w:b/>
           <w:sz w:val="24"/>
           <w:szCs w:val="24"/>
@@ -160,13 +180,15 @@
         <w:spacing w:line="360" w:lineRule="auto"/>
         <w:jc w:val="both"/>
         <w:rPr>
-          <w:sz w:val="24"/>
-          <w:szCs w:val="24"/>
-          <w:lang w:val="en-US"/>
-        </w:rPr>
-      </w:pPr>
-      <w:r>
-        <w:rPr>
+          <w:rFonts w:ascii="Times New Roman" w:hAnsi="Times New Roman" w:cs="Times New Roman"/>
+          <w:sz w:val="24"/>
+          <w:szCs w:val="24"/>
+          <w:lang w:val="en-US"/>
+        </w:rPr>
+      </w:pPr>
+      <w:r>
+        <w:rPr>
+          <w:rFonts w:ascii="Times New Roman" w:hAnsi="Times New Roman" w:cs="Times New Roman"/>
           <w:sz w:val="24"/>
           <w:szCs w:val="24"/>
           <w:lang w:val="en-US"/>
@@ -184,13 +206,15 @@
         <w:spacing w:line="360" w:lineRule="auto"/>
         <w:jc w:val="both"/>
         <w:rPr>
-          <w:sz w:val="24"/>
-          <w:szCs w:val="24"/>
-          <w:lang w:val="en-US"/>
-        </w:rPr>
-      </w:pPr>
-      <w:r>
-        <w:rPr>
+          <w:rFonts w:ascii="Times New Roman" w:hAnsi="Times New Roman" w:cs="Times New Roman"/>
+          <w:sz w:val="24"/>
+          <w:szCs w:val="24"/>
+          <w:lang w:val="en-US"/>
+        </w:rPr>
+      </w:pPr>
+      <w:r>
+        <w:rPr>
+          <w:rFonts w:ascii="Times New Roman" w:hAnsi="Times New Roman" w:cs="Times New Roman"/>
           <w:sz w:val="24"/>
           <w:szCs w:val="24"/>
           <w:lang w:val="en-US"/>
@@ -208,13 +232,15 @@
         <w:spacing w:line="360" w:lineRule="auto"/>
         <w:jc w:val="both"/>
         <w:rPr>
-          <w:sz w:val="24"/>
-          <w:szCs w:val="24"/>
-          <w:lang w:val="en-US"/>
-        </w:rPr>
-      </w:pPr>
-      <w:r>
-        <w:rPr>
+          <w:rFonts w:ascii="Times New Roman" w:hAnsi="Times New Roman" w:cs="Times New Roman"/>
+          <w:sz w:val="24"/>
+          <w:szCs w:val="24"/>
+          <w:lang w:val="en-US"/>
+        </w:rPr>
+      </w:pPr>
+      <w:r>
+        <w:rPr>
+          <w:rFonts w:ascii="Times New Roman" w:hAnsi="Times New Roman" w:cs="Times New Roman"/>
           <w:sz w:val="24"/>
           <w:szCs w:val="24"/>
           <w:lang w:val="en-US"/>
@@ -224,6 +250,7 @@
       <w:proofErr w:type="spellStart"/>
       <w:r>
         <w:rPr>
+          <w:rFonts w:ascii="Times New Roman" w:hAnsi="Times New Roman" w:cs="Times New Roman"/>
           <w:sz w:val="24"/>
           <w:szCs w:val="24"/>
           <w:lang w:val="en-US"/>
@@ -233,6 +260,7 @@
       <w:proofErr w:type="spellEnd"/>
       <w:r>
         <w:rPr>
+          <w:rFonts w:ascii="Times New Roman" w:hAnsi="Times New Roman" w:cs="Times New Roman"/>
           <w:sz w:val="24"/>
           <w:szCs w:val="24"/>
           <w:lang w:val="en-US"/>
@@ -250,13 +278,15 @@
         <w:spacing w:line="360" w:lineRule="auto"/>
         <w:jc w:val="both"/>
         <w:rPr>
-          <w:sz w:val="24"/>
-          <w:szCs w:val="24"/>
-          <w:lang w:val="en-US"/>
-        </w:rPr>
-      </w:pPr>
-      <w:r>
-        <w:rPr>
+          <w:rFonts w:ascii="Times New Roman" w:hAnsi="Times New Roman" w:cs="Times New Roman"/>
+          <w:sz w:val="24"/>
+          <w:szCs w:val="24"/>
+          <w:lang w:val="en-US"/>
+        </w:rPr>
+      </w:pPr>
+      <w:r>
+        <w:rPr>
+          <w:rFonts w:ascii="Times New Roman" w:hAnsi="Times New Roman" w:cs="Times New Roman"/>
           <w:sz w:val="24"/>
           <w:szCs w:val="24"/>
           <w:lang w:val="en-US"/>
@@ -266,6 +296,7 @@
       <w:proofErr w:type="spellStart"/>
       <w:r>
         <w:rPr>
+          <w:rFonts w:ascii="Times New Roman" w:hAnsi="Times New Roman" w:cs="Times New Roman"/>
           <w:sz w:val="24"/>
           <w:szCs w:val="24"/>
           <w:lang w:val="en-US"/>
@@ -275,6 +306,7 @@
       <w:proofErr w:type="spellEnd"/>
       <w:r>
         <w:rPr>
+          <w:rFonts w:ascii="Times New Roman" w:hAnsi="Times New Roman" w:cs="Times New Roman"/>
           <w:sz w:val="24"/>
           <w:szCs w:val="24"/>
           <w:lang w:val="en-US"/>
@@ -292,13 +324,15 @@
         <w:spacing w:line="360" w:lineRule="auto"/>
         <w:jc w:val="both"/>
         <w:rPr>
-          <w:sz w:val="24"/>
-          <w:szCs w:val="24"/>
-          <w:lang w:val="en-US"/>
-        </w:rPr>
-      </w:pPr>
-      <w:r>
-        <w:rPr>
+          <w:rFonts w:ascii="Times New Roman" w:hAnsi="Times New Roman" w:cs="Times New Roman"/>
+          <w:sz w:val="24"/>
+          <w:szCs w:val="24"/>
+          <w:lang w:val="en-US"/>
+        </w:rPr>
+      </w:pPr>
+      <w:r>
+        <w:rPr>
+          <w:rFonts w:ascii="Times New Roman" w:hAnsi="Times New Roman" w:cs="Times New Roman"/>
           <w:sz w:val="24"/>
           <w:szCs w:val="24"/>
           <w:lang w:val="en-US"/>
@@ -308,58 +342,54 @@
     </w:p>
     <w:p>
       <w:pPr>
+        <w:spacing w:line="360" w:lineRule="auto"/>
         <w:ind w:left="720"/>
         <w:jc w:val="both"/>
         <w:rPr>
-          <w:sz w:val="24"/>
-          <w:szCs w:val="24"/>
-          <w:lang w:val="en-US"/>
-        </w:rPr>
-      </w:pPr>
-    </w:p>
-    <w:p>
-      <w:pPr>
+          <w:rFonts w:ascii="Times New Roman" w:hAnsi="Times New Roman" w:cs="Times New Roman"/>
+          <w:b/>
+          <w:sz w:val="24"/>
+          <w:szCs w:val="24"/>
+          <w:lang w:val="en-US"/>
+        </w:rPr>
+      </w:pPr>
+      <w:r>
+        <w:rPr>
+          <w:rFonts w:ascii="Times New Roman" w:hAnsi="Times New Roman" w:cs="Times New Roman"/>
+          <w:b/>
+          <w:sz w:val="24"/>
+          <w:szCs w:val="24"/>
+          <w:lang w:val="en-US"/>
+        </w:rPr>
+        <w:t xml:space="preserve">Day 2: </w:t>
+      </w:r>
+      <w:r>
+        <w:rPr>
+          <w:rFonts w:ascii="Times New Roman" w:hAnsi="Times New Roman" w:cs="Times New Roman"/>
+          <w:b/>
+          <w:sz w:val="24"/>
+          <w:szCs w:val="24"/>
+          <w:lang w:val="en-US"/>
+        </w:rPr>
+        <w:t>06/07/2022</w:t>
+      </w:r>
+    </w:p>
+    <w:p>
+      <w:pPr>
+        <w:spacing w:line="360" w:lineRule="auto"/>
         <w:ind w:left="720"/>
         <w:jc w:val="both"/>
         <w:rPr>
-          <w:b/>
-          <w:sz w:val="24"/>
-          <w:szCs w:val="24"/>
-          <w:lang w:val="en-US"/>
-        </w:rPr>
-      </w:pPr>
-      <w:r>
-        <w:rPr>
-          <w:b/>
-          <w:sz w:val="24"/>
-          <w:szCs w:val="24"/>
-          <w:lang w:val="en-US"/>
-        </w:rPr>
-        <w:t xml:space="preserve">Day 2: </w:t>
-      </w:r>
-      <w:r>
-        <w:rPr>
-          <w:b/>
-          <w:sz w:val="24"/>
-          <w:szCs w:val="24"/>
-          <w:lang w:val="en-US"/>
-        </w:rPr>
-        <w:t>06/07/2022</w:t>
-      </w:r>
-    </w:p>
-    <w:p>
-      <w:pPr>
-        <w:ind w:left="720"/>
-        <w:jc w:val="both"/>
-        <w:rPr>
-          <w:b/>
-          <w:sz w:val="24"/>
-          <w:szCs w:val="24"/>
-          <w:lang w:val="en-US"/>
-        </w:rPr>
-      </w:pPr>
-      <w:r>
-        <w:rPr>
+          <w:rFonts w:ascii="Times New Roman" w:hAnsi="Times New Roman" w:cs="Times New Roman"/>
+          <w:b/>
+          <w:sz w:val="24"/>
+          <w:szCs w:val="24"/>
+          <w:lang w:val="en-US"/>
+        </w:rPr>
+      </w:pPr>
+      <w:r>
+        <w:rPr>
+          <w:rFonts w:ascii="Times New Roman" w:hAnsi="Times New Roman" w:cs="Times New Roman"/>
           <w:b/>
           <w:sz w:val="24"/>
           <w:szCs w:val="24"/>
@@ -378,18 +408,29 @@
         <w:spacing w:line="360" w:lineRule="auto"/>
         <w:jc w:val="both"/>
         <w:rPr>
-          <w:sz w:val="24"/>
-          <w:szCs w:val="24"/>
-          <w:lang w:val="en-US"/>
-        </w:rPr>
-      </w:pPr>
-      <w:r>
-        <w:rPr>
-          <w:sz w:val="24"/>
-          <w:szCs w:val="24"/>
-          <w:lang w:val="en-US"/>
-        </w:rPr>
-        <w:t>Arrival time: 7:23 AM</w:t>
+          <w:rFonts w:ascii="Times New Roman" w:hAnsi="Times New Roman" w:cs="Times New Roman"/>
+          <w:sz w:val="24"/>
+          <w:szCs w:val="24"/>
+          <w:lang w:val="en-US"/>
+        </w:rPr>
+      </w:pPr>
+      <w:r>
+        <w:rPr>
+          <w:rFonts w:ascii="Times New Roman" w:hAnsi="Times New Roman" w:cs="Times New Roman"/>
+          <w:sz w:val="24"/>
+          <w:szCs w:val="24"/>
+          <w:lang w:val="en-US"/>
+        </w:rPr>
+        <w:t>Start</w:t>
+      </w:r>
+      <w:r>
+        <w:rPr>
+          <w:rFonts w:ascii="Times New Roman" w:hAnsi="Times New Roman" w:cs="Times New Roman"/>
+          <w:sz w:val="24"/>
+          <w:szCs w:val="24"/>
+          <w:lang w:val="en-US"/>
+        </w:rPr>
+        <w:t xml:space="preserve"> time: 7:23 AM</w:t>
       </w:r>
     </w:p>
     <w:p>
@@ -402,13 +443,15 @@
         <w:spacing w:line="360" w:lineRule="auto"/>
         <w:jc w:val="both"/>
         <w:rPr>
-          <w:sz w:val="24"/>
-          <w:szCs w:val="24"/>
-          <w:lang w:val="en-US"/>
-        </w:rPr>
-      </w:pPr>
-      <w:r>
-        <w:rPr>
+          <w:rFonts w:ascii="Times New Roman" w:hAnsi="Times New Roman" w:cs="Times New Roman"/>
+          <w:sz w:val="24"/>
+          <w:szCs w:val="24"/>
+          <w:lang w:val="en-US"/>
+        </w:rPr>
+      </w:pPr>
+      <w:r>
+        <w:rPr>
+          <w:rFonts w:ascii="Times New Roman" w:hAnsi="Times New Roman" w:cs="Times New Roman"/>
           <w:sz w:val="24"/>
           <w:szCs w:val="24"/>
           <w:lang w:val="en-US"/>
@@ -426,13 +469,15 @@
         <w:spacing w:line="360" w:lineRule="auto"/>
         <w:jc w:val="both"/>
         <w:rPr>
-          <w:sz w:val="24"/>
-          <w:szCs w:val="24"/>
-          <w:lang w:val="en-US"/>
-        </w:rPr>
-      </w:pPr>
-      <w:r>
-        <w:rPr>
+          <w:rFonts w:ascii="Times New Roman" w:hAnsi="Times New Roman" w:cs="Times New Roman"/>
+          <w:sz w:val="24"/>
+          <w:szCs w:val="24"/>
+          <w:lang w:val="en-US"/>
+        </w:rPr>
+      </w:pPr>
+      <w:r>
+        <w:rPr>
+          <w:rFonts w:ascii="Times New Roman" w:hAnsi="Times New Roman" w:cs="Times New Roman"/>
           <w:sz w:val="24"/>
           <w:szCs w:val="24"/>
           <w:lang w:val="en-US"/>
@@ -442,24 +487,63 @@
       <w:proofErr w:type="spellStart"/>
       <w:r>
         <w:rPr>
-          <w:sz w:val="24"/>
-          <w:szCs w:val="24"/>
-          <w:lang w:val="en-US"/>
-        </w:rPr>
-        <w:t>Git</w:t>
+          <w:rFonts w:ascii="Times New Roman" w:hAnsi="Times New Roman" w:cs="Times New Roman"/>
+          <w:sz w:val="24"/>
+          <w:szCs w:val="24"/>
+          <w:lang w:val="en-US"/>
+        </w:rPr>
+        <w:t>g</w:t>
+      </w:r>
+      <w:r>
+        <w:rPr>
+          <w:rFonts w:ascii="Times New Roman" w:hAnsi="Times New Roman" w:cs="Times New Roman"/>
+          <w:sz w:val="24"/>
+          <w:szCs w:val="24"/>
+          <w:lang w:val="en-US"/>
+        </w:rPr>
+        <w:t>it</w:t>
       </w:r>
       <w:proofErr w:type="spellEnd"/>
       <w:r>
         <w:rPr>
-          <w:sz w:val="24"/>
-          <w:szCs w:val="24"/>
-          <w:lang w:val="en-US"/>
-        </w:rPr>
-        <w:t xml:space="preserve"> and </w:t>
+          <w:rFonts w:ascii="Times New Roman" w:hAnsi="Times New Roman" w:cs="Times New Roman"/>
+          <w:sz w:val="24"/>
+          <w:szCs w:val="24"/>
+          <w:lang w:val="en-US"/>
+        </w:rPr>
+        <w:t xml:space="preserve"> command line</w:t>
+      </w:r>
+      <w:r>
+        <w:rPr>
+          <w:rFonts w:ascii="Times New Roman" w:hAnsi="Times New Roman" w:cs="Times New Roman"/>
+          <w:sz w:val="24"/>
+          <w:szCs w:val="24"/>
+          <w:lang w:val="en-US"/>
+        </w:rPr>
+        <w:t xml:space="preserve"> and</w:t>
+      </w:r>
+      <w:r>
+        <w:rPr>
+          <w:rFonts w:ascii="Times New Roman" w:hAnsi="Times New Roman" w:cs="Times New Roman"/>
+          <w:sz w:val="24"/>
+          <w:szCs w:val="24"/>
+          <w:lang w:val="en-US"/>
+        </w:rPr>
+        <w:t xml:space="preserve"> viewing</w:t>
+      </w:r>
+      <w:r>
+        <w:rPr>
+          <w:rFonts w:ascii="Times New Roman" w:hAnsi="Times New Roman" w:cs="Times New Roman"/>
+          <w:sz w:val="24"/>
+          <w:szCs w:val="24"/>
+          <w:lang w:val="en-US"/>
+        </w:rPr>
+        <w:t xml:space="preserve"> </w:t>
       </w:r>
       <w:proofErr w:type="spellStart"/>
       <w:r>
         <w:rPr>
+          <w:rFonts w:ascii="Times New Roman" w:hAnsi="Times New Roman" w:cs="Times New Roman"/>
           <w:sz w:val="24"/>
           <w:szCs w:val="24"/>
           <w:lang w:val="en-US"/>
@@ -469,6 +553,7 @@
       <w:proofErr w:type="spellEnd"/>
       <w:r>
         <w:rPr>
+          <w:rFonts w:ascii="Times New Roman" w:hAnsi="Times New Roman" w:cs="Times New Roman"/>
           <w:sz w:val="24"/>
           <w:szCs w:val="24"/>
           <w:lang w:val="en-US"/>
@@ -486,13 +571,15 @@
         <w:spacing w:line="360" w:lineRule="auto"/>
         <w:jc w:val="both"/>
         <w:rPr>
-          <w:sz w:val="24"/>
-          <w:szCs w:val="24"/>
-          <w:lang w:val="en-US"/>
-        </w:rPr>
-      </w:pPr>
-      <w:r>
-        <w:rPr>
+          <w:rFonts w:ascii="Times New Roman" w:hAnsi="Times New Roman" w:cs="Times New Roman"/>
+          <w:sz w:val="24"/>
+          <w:szCs w:val="24"/>
+          <w:lang w:val="en-US"/>
+        </w:rPr>
+      </w:pPr>
+      <w:r>
+        <w:rPr>
+          <w:rFonts w:ascii="Times New Roman" w:hAnsi="Times New Roman" w:cs="Times New Roman"/>
           <w:sz w:val="24"/>
           <w:szCs w:val="24"/>
           <w:lang w:val="en-US"/>
@@ -502,6 +589,7 @@
       <w:proofErr w:type="spellStart"/>
       <w:r>
         <w:rPr>
+          <w:rFonts w:ascii="Times New Roman" w:hAnsi="Times New Roman" w:cs="Times New Roman"/>
           <w:sz w:val="24"/>
           <w:szCs w:val="24"/>
           <w:lang w:val="en-US"/>
@@ -511,6 +599,7 @@
       <w:proofErr w:type="spellEnd"/>
       <w:r>
         <w:rPr>
+          <w:rFonts w:ascii="Times New Roman" w:hAnsi="Times New Roman" w:cs="Times New Roman"/>
           <w:sz w:val="24"/>
           <w:szCs w:val="24"/>
           <w:lang w:val="en-US"/>
@@ -528,13 +617,15 @@
         <w:spacing w:line="360" w:lineRule="auto"/>
         <w:jc w:val="both"/>
         <w:rPr>
-          <w:sz w:val="24"/>
-          <w:szCs w:val="24"/>
-          <w:lang w:val="en-US"/>
-        </w:rPr>
-      </w:pPr>
-      <w:r>
-        <w:rPr>
+          <w:rFonts w:ascii="Times New Roman" w:hAnsi="Times New Roman" w:cs="Times New Roman"/>
+          <w:sz w:val="24"/>
+          <w:szCs w:val="24"/>
+          <w:lang w:val="en-US"/>
+        </w:rPr>
+      </w:pPr>
+      <w:r>
+        <w:rPr>
+          <w:rFonts w:ascii="Times New Roman" w:hAnsi="Times New Roman" w:cs="Times New Roman"/>
           <w:sz w:val="24"/>
           <w:szCs w:val="24"/>
           <w:lang w:val="en-US"/>
@@ -544,28 +635,33 @@
     </w:p>
     <w:p>
       <w:pPr>
+        <w:spacing w:line="360" w:lineRule="auto"/>
         <w:ind w:left="720"/>
         <w:jc w:val="both"/>
         <w:rPr>
-          <w:sz w:val="24"/>
-          <w:szCs w:val="24"/>
-          <w:lang w:val="en-US"/>
-        </w:rPr>
-      </w:pPr>
-    </w:p>
-    <w:p>
-      <w:pPr>
+          <w:rFonts w:ascii="Times New Roman" w:hAnsi="Times New Roman" w:cs="Times New Roman"/>
+          <w:sz w:val="24"/>
+          <w:szCs w:val="24"/>
+          <w:lang w:val="en-US"/>
+        </w:rPr>
+      </w:pPr>
+    </w:p>
+    <w:p>
+      <w:pPr>
+        <w:spacing w:line="360" w:lineRule="auto"/>
         <w:ind w:left="720"/>
         <w:jc w:val="both"/>
         <w:rPr>
-          <w:b/>
-          <w:sz w:val="24"/>
-          <w:szCs w:val="24"/>
-          <w:lang w:val="en-US"/>
-        </w:rPr>
-      </w:pPr>
-      <w:r>
-        <w:rPr>
+          <w:rFonts w:ascii="Times New Roman" w:hAnsi="Times New Roman" w:cs="Times New Roman"/>
+          <w:b/>
+          <w:sz w:val="24"/>
+          <w:szCs w:val="24"/>
+          <w:lang w:val="en-US"/>
+        </w:rPr>
+      </w:pPr>
+      <w:r>
+        <w:rPr>
+          <w:rFonts w:ascii="Times New Roman" w:hAnsi="Times New Roman" w:cs="Times New Roman"/>
           <w:b/>
           <w:sz w:val="24"/>
           <w:szCs w:val="24"/>
@@ -575,6 +671,7 @@
       </w:r>
       <w:r>
         <w:rPr>
+          <w:rFonts w:ascii="Times New Roman" w:hAnsi="Times New Roman" w:cs="Times New Roman"/>
           <w:b/>
           <w:sz w:val="24"/>
           <w:szCs w:val="24"/>
@@ -585,17 +682,20 @@
     </w:p>
     <w:p>
       <w:pPr>
+        <w:spacing w:line="360" w:lineRule="auto"/>
         <w:ind w:left="720"/>
         <w:jc w:val="both"/>
         <w:rPr>
-          <w:b/>
-          <w:sz w:val="24"/>
-          <w:szCs w:val="24"/>
-          <w:lang w:val="en-US"/>
-        </w:rPr>
-      </w:pPr>
-      <w:r>
-        <w:rPr>
+          <w:rFonts w:ascii="Times New Roman" w:hAnsi="Times New Roman" w:cs="Times New Roman"/>
+          <w:b/>
+          <w:sz w:val="24"/>
+          <w:szCs w:val="24"/>
+          <w:lang w:val="en-US"/>
+        </w:rPr>
+      </w:pPr>
+      <w:r>
+        <w:rPr>
+          <w:rFonts w:ascii="Times New Roman" w:hAnsi="Times New Roman" w:cs="Times New Roman"/>
           <w:b/>
           <w:sz w:val="24"/>
           <w:szCs w:val="24"/>
@@ -614,18 +714,29 @@
         <w:spacing w:line="360" w:lineRule="auto"/>
         <w:jc w:val="both"/>
         <w:rPr>
-          <w:sz w:val="24"/>
-          <w:szCs w:val="24"/>
-          <w:lang w:val="en-US"/>
-        </w:rPr>
-      </w:pPr>
-      <w:r>
-        <w:rPr>
-          <w:sz w:val="24"/>
-          <w:szCs w:val="24"/>
-          <w:lang w:val="en-US"/>
-        </w:rPr>
-        <w:t>Arrival time: 7:30 AM</w:t>
+          <w:rFonts w:ascii="Times New Roman" w:hAnsi="Times New Roman" w:cs="Times New Roman"/>
+          <w:sz w:val="24"/>
+          <w:szCs w:val="24"/>
+          <w:lang w:val="en-US"/>
+        </w:rPr>
+      </w:pPr>
+      <w:r>
+        <w:rPr>
+          <w:rFonts w:ascii="Times New Roman" w:hAnsi="Times New Roman" w:cs="Times New Roman"/>
+          <w:sz w:val="24"/>
+          <w:szCs w:val="24"/>
+          <w:lang w:val="en-US"/>
+        </w:rPr>
+        <w:t xml:space="preserve">Start </w:t>
+      </w:r>
+      <w:r>
+        <w:rPr>
+          <w:rFonts w:ascii="Times New Roman" w:hAnsi="Times New Roman" w:cs="Times New Roman"/>
+          <w:sz w:val="24"/>
+          <w:szCs w:val="24"/>
+          <w:lang w:val="en-US"/>
+        </w:rPr>
+        <w:t>time: 7:30 AM</w:t>
       </w:r>
     </w:p>
     <w:p>
@@ -638,13 +749,15 @@
         <w:spacing w:line="360" w:lineRule="auto"/>
         <w:jc w:val="both"/>
         <w:rPr>
-          <w:sz w:val="24"/>
-          <w:szCs w:val="24"/>
-          <w:lang w:val="en-US"/>
-        </w:rPr>
-      </w:pPr>
-      <w:r>
-        <w:rPr>
+          <w:rFonts w:ascii="Times New Roman" w:hAnsi="Times New Roman" w:cs="Times New Roman"/>
+          <w:sz w:val="24"/>
+          <w:szCs w:val="24"/>
+          <w:lang w:val="en-US"/>
+        </w:rPr>
+      </w:pPr>
+      <w:r>
+        <w:rPr>
+          <w:rFonts w:ascii="Times New Roman" w:hAnsi="Times New Roman" w:cs="Times New Roman"/>
           <w:sz w:val="24"/>
           <w:szCs w:val="24"/>
           <w:lang w:val="en-US"/>
@@ -662,13 +775,15 @@
         <w:spacing w:line="360" w:lineRule="auto"/>
         <w:jc w:val="both"/>
         <w:rPr>
-          <w:sz w:val="24"/>
-          <w:szCs w:val="24"/>
-          <w:lang w:val="en-US"/>
-        </w:rPr>
-      </w:pPr>
-      <w:r>
-        <w:rPr>
+          <w:rFonts w:ascii="Times New Roman" w:hAnsi="Times New Roman" w:cs="Times New Roman"/>
+          <w:sz w:val="24"/>
+          <w:szCs w:val="24"/>
+          <w:lang w:val="en-US"/>
+        </w:rPr>
+      </w:pPr>
+      <w:r>
+        <w:rPr>
+          <w:rFonts w:ascii="Times New Roman" w:hAnsi="Times New Roman" w:cs="Times New Roman"/>
           <w:sz w:val="24"/>
           <w:szCs w:val="24"/>
           <w:lang w:val="en-US"/>
@@ -678,6 +793,7 @@
       <w:proofErr w:type="spellStart"/>
       <w:r>
         <w:rPr>
+          <w:rFonts w:ascii="Times New Roman" w:hAnsi="Times New Roman" w:cs="Times New Roman"/>
           <w:sz w:val="24"/>
           <w:szCs w:val="24"/>
           <w:lang w:val="en-US"/>
@@ -687,6 +803,7 @@
       <w:proofErr w:type="spellEnd"/>
       <w:r>
         <w:rPr>
+          <w:rFonts w:ascii="Times New Roman" w:hAnsi="Times New Roman" w:cs="Times New Roman"/>
           <w:sz w:val="24"/>
           <w:szCs w:val="24"/>
           <w:lang w:val="en-US"/>
@@ -704,13 +821,15 @@
         <w:spacing w:line="360" w:lineRule="auto"/>
         <w:jc w:val="both"/>
         <w:rPr>
-          <w:sz w:val="24"/>
-          <w:szCs w:val="24"/>
-          <w:lang w:val="en-US"/>
-        </w:rPr>
-      </w:pPr>
-      <w:r>
-        <w:rPr>
+          <w:rFonts w:ascii="Times New Roman" w:hAnsi="Times New Roman" w:cs="Times New Roman"/>
+          <w:sz w:val="24"/>
+          <w:szCs w:val="24"/>
+          <w:lang w:val="en-US"/>
+        </w:rPr>
+      </w:pPr>
+      <w:r>
+        <w:rPr>
+          <w:rFonts w:ascii="Times New Roman" w:hAnsi="Times New Roman" w:cs="Times New Roman"/>
           <w:sz w:val="24"/>
           <w:szCs w:val="24"/>
           <w:lang w:val="en-US"/>
@@ -720,6 +839,7 @@
       <w:proofErr w:type="spellStart"/>
       <w:r>
         <w:rPr>
+          <w:rFonts w:ascii="Times New Roman" w:hAnsi="Times New Roman" w:cs="Times New Roman"/>
           <w:sz w:val="24"/>
           <w:szCs w:val="24"/>
           <w:lang w:val="en-US"/>
@@ -729,6 +849,7 @@
       <w:proofErr w:type="spellEnd"/>
       <w:r>
         <w:rPr>
+          <w:rFonts w:ascii="Times New Roman" w:hAnsi="Times New Roman" w:cs="Times New Roman"/>
           <w:sz w:val="24"/>
           <w:szCs w:val="24"/>
           <w:lang w:val="en-US"/>
@@ -746,13 +867,15 @@
         <w:spacing w:line="360" w:lineRule="auto"/>
         <w:jc w:val="both"/>
         <w:rPr>
-          <w:sz w:val="24"/>
-          <w:szCs w:val="24"/>
-          <w:lang w:val="en-US"/>
-        </w:rPr>
-      </w:pPr>
-      <w:r>
-        <w:rPr>
+          <w:rFonts w:ascii="Times New Roman" w:hAnsi="Times New Roman" w:cs="Times New Roman"/>
+          <w:sz w:val="24"/>
+          <w:szCs w:val="24"/>
+          <w:lang w:val="en-US"/>
+        </w:rPr>
+      </w:pPr>
+      <w:r>
+        <w:rPr>
+          <w:rFonts w:ascii="Times New Roman" w:hAnsi="Times New Roman" w:cs="Times New Roman"/>
           <w:sz w:val="24"/>
           <w:szCs w:val="24"/>
           <w:lang w:val="en-US"/>
@@ -761,6 +884,7 @@
       </w:r>
       <w:r>
         <w:rPr>
+          <w:rFonts w:ascii="Times New Roman" w:hAnsi="Times New Roman" w:cs="Times New Roman"/>
           <w:sz w:val="24"/>
           <w:szCs w:val="24"/>
           <w:lang w:val="en-US"/>
@@ -769,6 +893,7 @@
       </w:r>
       <w:r>
         <w:rPr>
+          <w:rFonts w:ascii="Times New Roman" w:hAnsi="Times New Roman" w:cs="Times New Roman"/>
           <w:sz w:val="24"/>
           <w:szCs w:val="24"/>
           <w:lang w:val="en-US"/>
@@ -778,58 +903,54 @@
     </w:p>
     <w:p>
       <w:pPr>
+        <w:spacing w:line="360" w:lineRule="auto"/>
         <w:ind w:left="720"/>
         <w:jc w:val="both"/>
         <w:rPr>
-          <w:sz w:val="24"/>
-          <w:szCs w:val="24"/>
-          <w:lang w:val="en-US"/>
-        </w:rPr>
-      </w:pPr>
-    </w:p>
-    <w:p>
-      <w:pPr>
+          <w:rFonts w:ascii="Times New Roman" w:hAnsi="Times New Roman" w:cs="Times New Roman"/>
+          <w:b/>
+          <w:sz w:val="24"/>
+          <w:szCs w:val="24"/>
+          <w:lang w:val="en-US"/>
+        </w:rPr>
+      </w:pPr>
+      <w:r>
+        <w:rPr>
+          <w:rFonts w:ascii="Times New Roman" w:hAnsi="Times New Roman" w:cs="Times New Roman"/>
+          <w:b/>
+          <w:sz w:val="24"/>
+          <w:szCs w:val="24"/>
+          <w:lang w:val="en-US"/>
+        </w:rPr>
+        <w:t xml:space="preserve">Day 4: </w:t>
+      </w:r>
+      <w:r>
+        <w:rPr>
+          <w:rFonts w:ascii="Times New Roman" w:hAnsi="Times New Roman" w:cs="Times New Roman"/>
+          <w:b/>
+          <w:sz w:val="24"/>
+          <w:szCs w:val="24"/>
+          <w:lang w:val="en-US"/>
+        </w:rPr>
+        <w:t>08/07/2022</w:t>
+      </w:r>
+    </w:p>
+    <w:p>
+      <w:pPr>
+        <w:spacing w:line="360" w:lineRule="auto"/>
         <w:ind w:left="720"/>
         <w:jc w:val="both"/>
         <w:rPr>
-          <w:b/>
-          <w:sz w:val="24"/>
-          <w:szCs w:val="24"/>
-          <w:lang w:val="en-US"/>
-        </w:rPr>
-      </w:pPr>
-      <w:r>
-        <w:rPr>
-          <w:b/>
-          <w:sz w:val="24"/>
-          <w:szCs w:val="24"/>
-          <w:lang w:val="en-US"/>
-        </w:rPr>
-        <w:t xml:space="preserve">Day 4: </w:t>
-      </w:r>
-      <w:r>
-        <w:rPr>
-          <w:b/>
-          <w:sz w:val="24"/>
-          <w:szCs w:val="24"/>
-          <w:lang w:val="en-US"/>
-        </w:rPr>
-        <w:t>08/07/2022</w:t>
-      </w:r>
-    </w:p>
-    <w:p>
-      <w:pPr>
-        <w:ind w:left="720"/>
-        <w:jc w:val="both"/>
-        <w:rPr>
-          <w:b/>
-          <w:sz w:val="24"/>
-          <w:szCs w:val="24"/>
-          <w:lang w:val="en-US"/>
-        </w:rPr>
-      </w:pPr>
-      <w:r>
-        <w:rPr>
+          <w:rFonts w:ascii="Times New Roman" w:hAnsi="Times New Roman" w:cs="Times New Roman"/>
+          <w:b/>
+          <w:sz w:val="24"/>
+          <w:szCs w:val="24"/>
+          <w:lang w:val="en-US"/>
+        </w:rPr>
+      </w:pPr>
+      <w:r>
+        <w:rPr>
+          <w:rFonts w:ascii="Times New Roman" w:hAnsi="Times New Roman" w:cs="Times New Roman"/>
           <w:b/>
           <w:sz w:val="24"/>
           <w:szCs w:val="24"/>
@@ -849,18 +970,29 @@
         <w:spacing w:line="360" w:lineRule="auto"/>
         <w:jc w:val="both"/>
         <w:rPr>
-          <w:sz w:val="24"/>
-          <w:szCs w:val="24"/>
-          <w:lang w:val="en-US"/>
-        </w:rPr>
-      </w:pPr>
-      <w:r>
-        <w:rPr>
-          <w:sz w:val="24"/>
-          <w:szCs w:val="24"/>
-          <w:lang w:val="en-US"/>
-        </w:rPr>
-        <w:t>Arrival time: 7:30 AM</w:t>
+          <w:rFonts w:ascii="Times New Roman" w:hAnsi="Times New Roman" w:cs="Times New Roman"/>
+          <w:sz w:val="24"/>
+          <w:szCs w:val="24"/>
+          <w:lang w:val="en-US"/>
+        </w:rPr>
+      </w:pPr>
+      <w:r>
+        <w:rPr>
+          <w:rFonts w:ascii="Times New Roman" w:hAnsi="Times New Roman" w:cs="Times New Roman"/>
+          <w:sz w:val="24"/>
+          <w:szCs w:val="24"/>
+          <w:lang w:val="en-US"/>
+        </w:rPr>
+        <w:t xml:space="preserve">Start </w:t>
+      </w:r>
+      <w:r>
+        <w:rPr>
+          <w:rFonts w:ascii="Times New Roman" w:hAnsi="Times New Roman" w:cs="Times New Roman"/>
+          <w:sz w:val="24"/>
+          <w:szCs w:val="24"/>
+          <w:lang w:val="en-US"/>
+        </w:rPr>
+        <w:t>time: 7:30 AM</w:t>
       </w:r>
     </w:p>
     <w:p>
@@ -873,13 +1005,15 @@
         <w:spacing w:line="360" w:lineRule="auto"/>
         <w:jc w:val="both"/>
         <w:rPr>
-          <w:sz w:val="24"/>
-          <w:szCs w:val="24"/>
-          <w:lang w:val="en-US"/>
-        </w:rPr>
-      </w:pPr>
-      <w:r>
-        <w:rPr>
+          <w:rFonts w:ascii="Times New Roman" w:hAnsi="Times New Roman" w:cs="Times New Roman"/>
+          <w:sz w:val="24"/>
+          <w:szCs w:val="24"/>
+          <w:lang w:val="en-US"/>
+        </w:rPr>
+      </w:pPr>
+      <w:r>
+        <w:rPr>
+          <w:rFonts w:ascii="Times New Roman" w:hAnsi="Times New Roman" w:cs="Times New Roman"/>
           <w:sz w:val="24"/>
           <w:szCs w:val="24"/>
           <w:lang w:val="en-US"/>
@@ -897,26 +1031,20 @@
         <w:spacing w:line="360" w:lineRule="auto"/>
         <w:jc w:val="both"/>
         <w:rPr>
-          <w:sz w:val="24"/>
-          <w:szCs w:val="24"/>
-          <w:lang w:val="en-US"/>
-        </w:rPr>
-      </w:pPr>
-      <w:r>
-        <w:rPr>
-          <w:sz w:val="24"/>
-          <w:szCs w:val="24"/>
-          <w:lang w:val="en-US"/>
-        </w:rPr>
-        <w:t>Closing time: 5:</w:t>
-      </w:r>
-      <w:r>
-        <w:rPr>
-          <w:sz w:val="24"/>
-          <w:szCs w:val="24"/>
-          <w:lang w:val="en-US"/>
-        </w:rPr>
-        <w:t>00 PM</w:t>
+          <w:rFonts w:ascii="Times New Roman" w:hAnsi="Times New Roman" w:cs="Times New Roman"/>
+          <w:sz w:val="24"/>
+          <w:szCs w:val="24"/>
+          <w:lang w:val="en-US"/>
+        </w:rPr>
+      </w:pPr>
+      <w:r>
+        <w:rPr>
+          <w:rFonts w:ascii="Times New Roman" w:hAnsi="Times New Roman" w:cs="Times New Roman"/>
+          <w:sz w:val="24"/>
+          <w:szCs w:val="24"/>
+          <w:lang w:val="en-US"/>
+        </w:rPr>
+        <w:t>Closing time: 5:00 PM</w:t>
       </w:r>
     </w:p>
     <w:p>
@@ -924,16 +1052,21 @@
         <w:tabs>
           <w:tab w:val="left" w:pos="1551"/>
         </w:tabs>
+        <w:spacing w:line="360" w:lineRule="auto"/>
         <w:ind w:left="720"/>
         <w:jc w:val="both"/>
         <w:rPr>
-          <w:sz w:val="24"/>
-          <w:szCs w:val="24"/>
-          <w:lang w:val="en-US"/>
-        </w:rPr>
-      </w:pPr>
-      <w:r>
-        <w:rPr>
+          <w:rFonts w:ascii="Times New Roman" w:hAnsi="Times New Roman" w:cs="Times New Roman"/>
+          <w:b/>
+          <w:sz w:val="24"/>
+          <w:szCs w:val="24"/>
+          <w:lang w:val="en-US"/>
+        </w:rPr>
+      </w:pPr>
+      <w:r>
+        <w:rPr>
+          <w:rFonts w:ascii="Times New Roman" w:hAnsi="Times New Roman" w:cs="Times New Roman"/>
+          <w:b/>
           <w:sz w:val="24"/>
           <w:szCs w:val="24"/>
           <w:lang w:val="en-US"/>
@@ -942,6 +1075,8 @@
       </w:r>
       <w:r>
         <w:rPr>
+          <w:rFonts w:ascii="Times New Roman" w:hAnsi="Times New Roman" w:cs="Times New Roman"/>
+          <w:b/>
           <w:sz w:val="24"/>
           <w:szCs w:val="24"/>
           <w:lang w:val="en-US"/>
@@ -950,6 +1085,8 @@
       </w:r>
       <w:r>
         <w:rPr>
+          <w:rFonts w:ascii="Times New Roman" w:hAnsi="Times New Roman" w:cs="Times New Roman"/>
+          <w:b/>
           <w:sz w:val="24"/>
           <w:szCs w:val="24"/>
           <w:lang w:val="en-US"/>
@@ -962,16 +1099,19 @@
         <w:tabs>
           <w:tab w:val="left" w:pos="1551"/>
         </w:tabs>
+        <w:spacing w:line="360" w:lineRule="auto"/>
         <w:ind w:left="720"/>
         <w:jc w:val="both"/>
         <w:rPr>
-          <w:sz w:val="24"/>
-          <w:szCs w:val="24"/>
-          <w:lang w:val="en-US"/>
-        </w:rPr>
-      </w:pPr>
-      <w:r>
-        <w:rPr>
+          <w:rFonts w:ascii="Times New Roman" w:hAnsi="Times New Roman" w:cs="Times New Roman"/>
+          <w:sz w:val="24"/>
+          <w:szCs w:val="24"/>
+          <w:lang w:val="en-US"/>
+        </w:rPr>
+      </w:pPr>
+      <w:r>
+        <w:rPr>
+          <w:rFonts w:ascii="Times New Roman" w:hAnsi="Times New Roman" w:cs="Times New Roman"/>
           <w:sz w:val="24"/>
           <w:szCs w:val="24"/>
           <w:lang w:val="en-US"/>
@@ -984,9 +1124,11 @@
         <w:tabs>
           <w:tab w:val="left" w:pos="1551"/>
         </w:tabs>
+        <w:spacing w:line="360" w:lineRule="auto"/>
         <w:ind w:left="720"/>
         <w:jc w:val="both"/>
         <w:rPr>
+          <w:rFonts w:ascii="Times New Roman" w:hAnsi="Times New Roman" w:cs="Times New Roman"/>
           <w:sz w:val="24"/>
           <w:szCs w:val="24"/>
           <w:lang w:val="en-US"/>
@@ -998,9 +1140,11 @@
         <w:tabs>
           <w:tab w:val="left" w:pos="1551"/>
         </w:tabs>
+        <w:spacing w:line="360" w:lineRule="auto"/>
         <w:ind w:left="720"/>
         <w:jc w:val="center"/>
         <w:rPr>
+          <w:rFonts w:ascii="Times New Roman" w:hAnsi="Times New Roman" w:cs="Times New Roman"/>
           <w:b/>
           <w:sz w:val="28"/>
           <w:szCs w:val="28"/>
@@ -1009,6 +1153,7 @@
       </w:pPr>
       <w:r>
         <w:rPr>
+          <w:rFonts w:ascii="Times New Roman" w:hAnsi="Times New Roman" w:cs="Times New Roman"/>
           <w:b/>
           <w:sz w:val="28"/>
           <w:szCs w:val="28"/>
@@ -1022,20 +1167,23 @@
         <w:tabs>
           <w:tab w:val="left" w:pos="1551"/>
         </w:tabs>
+        <w:spacing w:line="360" w:lineRule="auto"/>
         <w:ind w:left="720"/>
         <w:jc w:val="both"/>
         <w:rPr>
-          <w:b/>
-          <w:sz w:val="28"/>
-          <w:szCs w:val="28"/>
-          <w:lang w:val="en-US"/>
-        </w:rPr>
-      </w:pPr>
-      <w:r>
-        <w:rPr>
-          <w:b/>
-          <w:sz w:val="28"/>
-          <w:szCs w:val="28"/>
+          <w:rFonts w:ascii="Times New Roman" w:hAnsi="Times New Roman" w:cs="Times New Roman"/>
+          <w:b/>
+          <w:sz w:val="24"/>
+          <w:szCs w:val="24"/>
+          <w:lang w:val="en-US"/>
+        </w:rPr>
+      </w:pPr>
+      <w:r>
+        <w:rPr>
+          <w:rFonts w:ascii="Times New Roman" w:hAnsi="Times New Roman" w:cs="Times New Roman"/>
+          <w:b/>
+          <w:sz w:val="24"/>
+          <w:szCs w:val="24"/>
           <w:lang w:val="en-US"/>
         </w:rPr>
         <w:t xml:space="preserve">Day 1: </w:t>
@@ -1046,20 +1194,23 @@
         <w:tabs>
           <w:tab w:val="left" w:pos="1551"/>
         </w:tabs>
+        <w:spacing w:line="360" w:lineRule="auto"/>
         <w:ind w:left="720"/>
         <w:jc w:val="both"/>
         <w:rPr>
-          <w:b/>
-          <w:sz w:val="28"/>
-          <w:szCs w:val="28"/>
-          <w:lang w:val="en-US"/>
-        </w:rPr>
-      </w:pPr>
-      <w:r>
-        <w:rPr>
-          <w:b/>
-          <w:sz w:val="28"/>
-          <w:szCs w:val="28"/>
+          <w:rFonts w:ascii="Times New Roman" w:hAnsi="Times New Roman" w:cs="Times New Roman"/>
+          <w:b/>
+          <w:sz w:val="24"/>
+          <w:szCs w:val="24"/>
+          <w:lang w:val="en-US"/>
+        </w:rPr>
+      </w:pPr>
+      <w:r>
+        <w:rPr>
+          <w:rFonts w:ascii="Times New Roman" w:hAnsi="Times New Roman" w:cs="Times New Roman"/>
+          <w:b/>
+          <w:sz w:val="24"/>
+          <w:szCs w:val="24"/>
           <w:lang w:val="en-US"/>
         </w:rPr>
         <w:t>Activities:</w:t>
@@ -1075,20 +1226,81 @@
         <w:tabs>
           <w:tab w:val="left" w:pos="1551"/>
         </w:tabs>
-        <w:jc w:val="both"/>
-        <w:rPr>
-          <w:sz w:val="28"/>
-          <w:szCs w:val="28"/>
-          <w:lang w:val="en-US"/>
-        </w:rPr>
-      </w:pPr>
-      <w:r>
-        <w:rPr>
-          <w:sz w:val="28"/>
-          <w:szCs w:val="28"/>
+        <w:spacing w:line="360" w:lineRule="auto"/>
+        <w:jc w:val="both"/>
+        <w:rPr>
+          <w:rFonts w:ascii="Times New Roman" w:hAnsi="Times New Roman" w:cs="Times New Roman"/>
+          <w:sz w:val="24"/>
+          <w:szCs w:val="24"/>
+          <w:lang w:val="en-US"/>
+        </w:rPr>
+      </w:pPr>
+      <w:r>
+        <w:rPr>
+          <w:rFonts w:ascii="Times New Roman" w:hAnsi="Times New Roman" w:cs="Times New Roman"/>
+          <w:sz w:val="24"/>
+          <w:szCs w:val="24"/>
           <w:lang w:val="en-US"/>
         </w:rPr>
         <w:t>Start time: 7:30 AM</w:t>
+      </w:r>
+    </w:p>
+    <w:p>
+      <w:pPr>
+        <w:pStyle w:val="ListParagraph"/>
+        <w:numPr>
+          <w:ilvl w:val="0"/>
+          <w:numId w:val="7"/>
+        </w:numPr>
+        <w:tabs>
+          <w:tab w:val="left" w:pos="1551"/>
+        </w:tabs>
+        <w:spacing w:line="360" w:lineRule="auto"/>
+        <w:jc w:val="both"/>
+        <w:rPr>
+          <w:rFonts w:ascii="Times New Roman" w:hAnsi="Times New Roman" w:cs="Times New Roman"/>
+          <w:sz w:val="24"/>
+          <w:szCs w:val="24"/>
+          <w:lang w:val="en-US"/>
+        </w:rPr>
+      </w:pPr>
+      <w:r>
+        <w:rPr>
+          <w:rFonts w:ascii="Times New Roman" w:hAnsi="Times New Roman" w:cs="Times New Roman"/>
+          <w:sz w:val="24"/>
+          <w:szCs w:val="24"/>
+          <w:lang w:val="en-US"/>
+        </w:rPr>
+        <w:t>Assignment to work on a lost but found system</w:t>
+      </w:r>
+    </w:p>
+    <w:p>
+      <w:pPr>
+        <w:pStyle w:val="ListParagraph"/>
+        <w:numPr>
+          <w:ilvl w:val="0"/>
+          <w:numId w:val="7"/>
+        </w:numPr>
+        <w:tabs>
+          <w:tab w:val="left" w:pos="1551"/>
+        </w:tabs>
+        <w:spacing w:line="360" w:lineRule="auto"/>
+        <w:jc w:val="both"/>
+        <w:rPr>
+          <w:rFonts w:ascii="Times New Roman" w:hAnsi="Times New Roman" w:cs="Times New Roman"/>
+          <w:sz w:val="24"/>
+          <w:szCs w:val="24"/>
+          <w:lang w:val="en-US"/>
+        </w:rPr>
+      </w:pPr>
+      <w:r>
+        <w:rPr>
+          <w:rFonts w:ascii="Times New Roman" w:hAnsi="Times New Roman" w:cs="Times New Roman"/>
+          <w:sz w:val="24"/>
+          <w:szCs w:val="24"/>
+          <w:lang w:val="en-US"/>
+        </w:rPr>
+        <w:t>Drafting and group discussion on the system</w:t>
       </w:r>
     </w:p>
     <w:p>
@@ -1101,49 +1313,24 @@
         <w:tabs>
           <w:tab w:val="left" w:pos="1551"/>
         </w:tabs>
-        <w:jc w:val="both"/>
-        <w:rPr>
-          <w:sz w:val="28"/>
-          <w:szCs w:val="28"/>
-          <w:lang w:val="en-US"/>
-        </w:rPr>
-      </w:pPr>
-      <w:r>
-        <w:rPr>
-          <w:sz w:val="28"/>
-          <w:szCs w:val="28"/>
+        <w:spacing w:line="360" w:lineRule="auto"/>
+        <w:jc w:val="both"/>
+        <w:rPr>
+          <w:rFonts w:ascii="Times New Roman" w:hAnsi="Times New Roman" w:cs="Times New Roman"/>
+          <w:sz w:val="24"/>
+          <w:szCs w:val="24"/>
+          <w:lang w:val="en-US"/>
+        </w:rPr>
+      </w:pPr>
+      <w:r>
+        <w:rPr>
+          <w:rFonts w:ascii="Times New Roman" w:hAnsi="Times New Roman" w:cs="Times New Roman"/>
+          <w:sz w:val="24"/>
+          <w:szCs w:val="24"/>
           <w:lang w:val="en-US"/>
         </w:rPr>
         <w:t>Morning devotion</w:t>
       </w:r>
-    </w:p>
-    <w:p>
-      <w:pPr>
-        <w:tabs>
-          <w:tab w:val="left" w:pos="1551"/>
-        </w:tabs>
-        <w:ind w:left="720"/>
-        <w:jc w:val="both"/>
-        <w:rPr>
-          <w:sz w:val="28"/>
-          <w:szCs w:val="28"/>
-          <w:lang w:val="en-US"/>
-        </w:rPr>
-      </w:pPr>
-    </w:p>
-    <w:p>
-      <w:pPr>
-        <w:tabs>
-          <w:tab w:val="left" w:pos="1551"/>
-        </w:tabs>
-        <w:ind w:left="720"/>
-        <w:jc w:val="both"/>
-        <w:rPr>
-          <w:sz w:val="28"/>
-          <w:szCs w:val="28"/>
-          <w:lang w:val="en-US"/>
-        </w:rPr>
-      </w:pPr>
     </w:p>
     <w:p>
       <w:pPr>
@@ -1155,17 +1342,20 @@
         <w:tabs>
           <w:tab w:val="left" w:pos="1551"/>
         </w:tabs>
-        <w:jc w:val="both"/>
-        <w:rPr>
-          <w:sz w:val="28"/>
-          <w:szCs w:val="28"/>
-          <w:lang w:val="en-US"/>
-        </w:rPr>
-      </w:pPr>
-      <w:r>
-        <w:rPr>
-          <w:sz w:val="28"/>
-          <w:szCs w:val="28"/>
+        <w:spacing w:line="360" w:lineRule="auto"/>
+        <w:jc w:val="both"/>
+        <w:rPr>
+          <w:rFonts w:ascii="Times New Roman" w:hAnsi="Times New Roman" w:cs="Times New Roman"/>
+          <w:sz w:val="24"/>
+          <w:szCs w:val="24"/>
+          <w:lang w:val="en-US"/>
+        </w:rPr>
+      </w:pPr>
+      <w:r>
+        <w:rPr>
+          <w:rFonts w:ascii="Times New Roman" w:hAnsi="Times New Roman" w:cs="Times New Roman"/>
+          <w:sz w:val="24"/>
+          <w:szCs w:val="24"/>
           <w:lang w:val="en-US"/>
         </w:rPr>
         <w:t>Closing time: 5:00 AM</w:t>
@@ -1176,11 +1366,13 @@
         <w:tabs>
           <w:tab w:val="left" w:pos="1551"/>
         </w:tabs>
+        <w:spacing w:line="360" w:lineRule="auto"/>
         <w:ind w:left="720"/>
         <w:jc w:val="both"/>
         <w:rPr>
-          <w:sz w:val="28"/>
-          <w:szCs w:val="28"/>
+          <w:rFonts w:ascii="Times New Roman" w:hAnsi="Times New Roman" w:cs="Times New Roman"/>
+          <w:sz w:val="24"/>
+          <w:szCs w:val="24"/>
           <w:lang w:val="en-US"/>
         </w:rPr>
       </w:pPr>
@@ -1190,20 +1382,23 @@
         <w:tabs>
           <w:tab w:val="left" w:pos="1551"/>
         </w:tabs>
+        <w:spacing w:line="360" w:lineRule="auto"/>
         <w:ind w:left="720"/>
         <w:jc w:val="both"/>
         <w:rPr>
-          <w:b/>
-          <w:sz w:val="28"/>
-          <w:szCs w:val="28"/>
-          <w:lang w:val="en-US"/>
-        </w:rPr>
-      </w:pPr>
-      <w:r>
-        <w:rPr>
-          <w:b/>
-          <w:sz w:val="28"/>
-          <w:szCs w:val="28"/>
+          <w:rFonts w:ascii="Times New Roman" w:hAnsi="Times New Roman" w:cs="Times New Roman"/>
+          <w:b/>
+          <w:sz w:val="24"/>
+          <w:szCs w:val="24"/>
+          <w:lang w:val="en-US"/>
+        </w:rPr>
+      </w:pPr>
+      <w:r>
+        <w:rPr>
+          <w:rFonts w:ascii="Times New Roman" w:hAnsi="Times New Roman" w:cs="Times New Roman"/>
+          <w:b/>
+          <w:sz w:val="24"/>
+          <w:szCs w:val="24"/>
           <w:lang w:val="en-US"/>
         </w:rPr>
         <w:t xml:space="preserve">Day 2: </w:t>
@@ -1214,20 +1409,23 @@
         <w:tabs>
           <w:tab w:val="left" w:pos="1551"/>
         </w:tabs>
+        <w:spacing w:line="360" w:lineRule="auto"/>
         <w:ind w:left="720"/>
         <w:jc w:val="both"/>
         <w:rPr>
-          <w:b/>
-          <w:sz w:val="28"/>
-          <w:szCs w:val="28"/>
-          <w:lang w:val="en-US"/>
-        </w:rPr>
-      </w:pPr>
-      <w:r>
-        <w:rPr>
-          <w:b/>
-          <w:sz w:val="28"/>
-          <w:szCs w:val="28"/>
+          <w:rFonts w:ascii="Times New Roman" w:hAnsi="Times New Roman" w:cs="Times New Roman"/>
+          <w:b/>
+          <w:sz w:val="24"/>
+          <w:szCs w:val="24"/>
+          <w:lang w:val="en-US"/>
+        </w:rPr>
+      </w:pPr>
+      <w:r>
+        <w:rPr>
+          <w:rFonts w:ascii="Times New Roman" w:hAnsi="Times New Roman" w:cs="Times New Roman"/>
+          <w:b/>
+          <w:sz w:val="24"/>
+          <w:szCs w:val="24"/>
           <w:lang w:val="en-US"/>
         </w:rPr>
         <w:t>Activities:</w:t>
@@ -1243,17 +1441,20 @@
         <w:tabs>
           <w:tab w:val="left" w:pos="1551"/>
         </w:tabs>
-        <w:jc w:val="both"/>
-        <w:rPr>
-          <w:sz w:val="28"/>
-          <w:szCs w:val="28"/>
-          <w:lang w:val="en-US"/>
-        </w:rPr>
-      </w:pPr>
-      <w:r>
-        <w:rPr>
-          <w:sz w:val="28"/>
-          <w:szCs w:val="28"/>
+        <w:spacing w:line="360" w:lineRule="auto"/>
+        <w:jc w:val="both"/>
+        <w:rPr>
+          <w:rFonts w:ascii="Times New Roman" w:hAnsi="Times New Roman" w:cs="Times New Roman"/>
+          <w:sz w:val="24"/>
+          <w:szCs w:val="24"/>
+          <w:lang w:val="en-US"/>
+        </w:rPr>
+      </w:pPr>
+      <w:r>
+        <w:rPr>
+          <w:rFonts w:ascii="Times New Roman" w:hAnsi="Times New Roman" w:cs="Times New Roman"/>
+          <w:sz w:val="24"/>
+          <w:szCs w:val="24"/>
           <w:lang w:val="en-US"/>
         </w:rPr>
         <w:t>Start time: 7:30 AM</w:t>
@@ -1269,17 +1470,20 @@
         <w:tabs>
           <w:tab w:val="left" w:pos="1551"/>
         </w:tabs>
-        <w:jc w:val="both"/>
-        <w:rPr>
-          <w:sz w:val="28"/>
-          <w:szCs w:val="28"/>
-          <w:lang w:val="en-US"/>
-        </w:rPr>
-      </w:pPr>
-      <w:r>
-        <w:rPr>
-          <w:sz w:val="28"/>
-          <w:szCs w:val="28"/>
+        <w:spacing w:line="360" w:lineRule="auto"/>
+        <w:jc w:val="both"/>
+        <w:rPr>
+          <w:rFonts w:ascii="Times New Roman" w:hAnsi="Times New Roman" w:cs="Times New Roman"/>
+          <w:sz w:val="24"/>
+          <w:szCs w:val="24"/>
+          <w:lang w:val="en-US"/>
+        </w:rPr>
+      </w:pPr>
+      <w:r>
+        <w:rPr>
+          <w:rFonts w:ascii="Times New Roman" w:hAnsi="Times New Roman" w:cs="Times New Roman"/>
+          <w:sz w:val="24"/>
+          <w:szCs w:val="24"/>
           <w:lang w:val="en-US"/>
         </w:rPr>
         <w:t>Morning devotions</w:t>
@@ -1295,65 +1499,143 @@
         <w:tabs>
           <w:tab w:val="left" w:pos="1551"/>
         </w:tabs>
-        <w:jc w:val="both"/>
-        <w:rPr>
-          <w:sz w:val="28"/>
-          <w:szCs w:val="28"/>
-          <w:lang w:val="en-US"/>
-        </w:rPr>
-      </w:pPr>
-      <w:r>
-        <w:rPr>
-          <w:sz w:val="28"/>
-          <w:szCs w:val="28"/>
-          <w:lang w:val="en-US"/>
-        </w:rPr>
-        <w:t>Closing time: 5:00 AM</w:t>
-      </w:r>
-    </w:p>
-    <w:p>
-      <w:pPr>
+        <w:spacing w:line="360" w:lineRule="auto"/>
+        <w:jc w:val="both"/>
+        <w:rPr>
+          <w:rFonts w:ascii="Times New Roman" w:hAnsi="Times New Roman" w:cs="Times New Roman"/>
+          <w:sz w:val="24"/>
+          <w:szCs w:val="24"/>
+          <w:lang w:val="en-US"/>
+        </w:rPr>
+      </w:pPr>
+      <w:r>
+        <w:rPr>
+          <w:rFonts w:ascii="Times New Roman" w:hAnsi="Times New Roman" w:cs="Times New Roman"/>
+          <w:sz w:val="24"/>
+          <w:szCs w:val="24"/>
+          <w:lang w:val="en-US"/>
+        </w:rPr>
+        <w:t>Modelling of a lost but found system</w:t>
+      </w:r>
+    </w:p>
+    <w:p>
+      <w:pPr>
+        <w:pStyle w:val="ListParagraph"/>
+        <w:numPr>
+          <w:ilvl w:val="0"/>
+          <w:numId w:val="8"/>
+        </w:numPr>
         <w:tabs>
           <w:tab w:val="left" w:pos="1551"/>
         </w:tabs>
-        <w:ind w:left="720"/>
-        <w:jc w:val="both"/>
-        <w:rPr>
-          <w:b/>
-          <w:sz w:val="28"/>
-          <w:szCs w:val="28"/>
-          <w:lang w:val="en-US"/>
-        </w:rPr>
-      </w:pPr>
-      <w:r>
-        <w:rPr>
-          <w:b/>
-          <w:sz w:val="28"/>
-          <w:szCs w:val="28"/>
-          <w:lang w:val="en-US"/>
-        </w:rPr>
-        <w:t>Day 3:</w:t>
-      </w:r>
-    </w:p>
-    <w:p>
-      <w:pPr>
+        <w:spacing w:line="360" w:lineRule="auto"/>
+        <w:jc w:val="both"/>
+        <w:rPr>
+          <w:rFonts w:ascii="Times New Roman" w:hAnsi="Times New Roman" w:cs="Times New Roman"/>
+          <w:sz w:val="24"/>
+          <w:szCs w:val="24"/>
+          <w:lang w:val="en-US"/>
+        </w:rPr>
+      </w:pPr>
+      <w:r>
+        <w:rPr>
+          <w:rFonts w:ascii="Times New Roman" w:hAnsi="Times New Roman" w:cs="Times New Roman"/>
+          <w:sz w:val="24"/>
+          <w:szCs w:val="24"/>
+          <w:lang w:val="en-US"/>
+        </w:rPr>
+        <w:t xml:space="preserve">Designing a simple login page with html and </w:t>
+      </w:r>
+      <w:proofErr w:type="spellStart"/>
+      <w:r>
+        <w:rPr>
+          <w:rFonts w:ascii="Times New Roman" w:hAnsi="Times New Roman" w:cs="Times New Roman"/>
+          <w:sz w:val="24"/>
+          <w:szCs w:val="24"/>
+          <w:lang w:val="en-US"/>
+        </w:rPr>
+        <w:t>css</w:t>
+      </w:r>
+      <w:proofErr w:type="spellEnd"/>
+    </w:p>
+    <w:p>
+      <w:pPr>
+        <w:pStyle w:val="ListParagraph"/>
+        <w:numPr>
+          <w:ilvl w:val="0"/>
+          <w:numId w:val="8"/>
+        </w:numPr>
         <w:tabs>
           <w:tab w:val="left" w:pos="1551"/>
         </w:tabs>
+        <w:spacing w:line="360" w:lineRule="auto"/>
+        <w:jc w:val="both"/>
+        <w:rPr>
+          <w:rFonts w:ascii="Times New Roman" w:hAnsi="Times New Roman" w:cs="Times New Roman"/>
+          <w:sz w:val="24"/>
+          <w:szCs w:val="24"/>
+          <w:lang w:val="en-US"/>
+        </w:rPr>
+      </w:pPr>
+      <w:r>
+        <w:rPr>
+          <w:rFonts w:ascii="Times New Roman" w:hAnsi="Times New Roman" w:cs="Times New Roman"/>
+          <w:sz w:val="24"/>
+          <w:szCs w:val="24"/>
+          <w:lang w:val="en-US"/>
+        </w:rPr>
+        <w:t>Closing time: 5:00 AM</w:t>
+      </w:r>
+    </w:p>
+    <w:p>
+      <w:pPr>
+        <w:tabs>
+          <w:tab w:val="left" w:pos="1551"/>
+        </w:tabs>
+        <w:spacing w:line="360" w:lineRule="auto"/>
         <w:ind w:left="720"/>
         <w:jc w:val="both"/>
         <w:rPr>
-          <w:b/>
-          <w:sz w:val="28"/>
-          <w:szCs w:val="28"/>
-          <w:lang w:val="en-US"/>
-        </w:rPr>
-      </w:pPr>
-      <w:r>
-        <w:rPr>
-          <w:b/>
-          <w:sz w:val="28"/>
-          <w:szCs w:val="28"/>
+          <w:rFonts w:ascii="Times New Roman" w:hAnsi="Times New Roman" w:cs="Times New Roman"/>
+          <w:b/>
+          <w:sz w:val="24"/>
+          <w:szCs w:val="24"/>
+          <w:lang w:val="en-US"/>
+        </w:rPr>
+      </w:pPr>
+      <w:r>
+        <w:rPr>
+          <w:rFonts w:ascii="Times New Roman" w:hAnsi="Times New Roman" w:cs="Times New Roman"/>
+          <w:b/>
+          <w:sz w:val="24"/>
+          <w:szCs w:val="24"/>
+          <w:lang w:val="en-US"/>
+        </w:rPr>
+        <w:t>Day 3:</w:t>
+      </w:r>
+    </w:p>
+    <w:p>
+      <w:pPr>
+        <w:tabs>
+          <w:tab w:val="left" w:pos="1551"/>
+        </w:tabs>
+        <w:spacing w:line="360" w:lineRule="auto"/>
+        <w:ind w:left="720"/>
+        <w:jc w:val="both"/>
+        <w:rPr>
+          <w:rFonts w:ascii="Times New Roman" w:hAnsi="Times New Roman" w:cs="Times New Roman"/>
+          <w:b/>
+          <w:sz w:val="24"/>
+          <w:szCs w:val="24"/>
+          <w:lang w:val="en-US"/>
+        </w:rPr>
+      </w:pPr>
+      <w:r>
+        <w:rPr>
+          <w:rFonts w:ascii="Times New Roman" w:hAnsi="Times New Roman" w:cs="Times New Roman"/>
+          <w:b/>
+          <w:sz w:val="24"/>
+          <w:szCs w:val="24"/>
           <w:lang w:val="en-US"/>
         </w:rPr>
         <w:t>Activities:</w:t>
@@ -1369,17 +1651,20 @@
         <w:tabs>
           <w:tab w:val="left" w:pos="1551"/>
         </w:tabs>
-        <w:jc w:val="both"/>
-        <w:rPr>
-          <w:sz w:val="28"/>
-          <w:szCs w:val="28"/>
-          <w:lang w:val="en-US"/>
-        </w:rPr>
-      </w:pPr>
-      <w:r>
-        <w:rPr>
-          <w:sz w:val="28"/>
-          <w:szCs w:val="28"/>
+        <w:spacing w:line="360" w:lineRule="auto"/>
+        <w:jc w:val="both"/>
+        <w:rPr>
+          <w:rFonts w:ascii="Times New Roman" w:hAnsi="Times New Roman" w:cs="Times New Roman"/>
+          <w:sz w:val="24"/>
+          <w:szCs w:val="24"/>
+          <w:lang w:val="en-US"/>
+        </w:rPr>
+      </w:pPr>
+      <w:r>
+        <w:rPr>
+          <w:rFonts w:ascii="Times New Roman" w:hAnsi="Times New Roman" w:cs="Times New Roman"/>
+          <w:sz w:val="24"/>
+          <w:szCs w:val="24"/>
           <w:lang w:val="en-US"/>
         </w:rPr>
         <w:t>Start time: 7:30 AM</w:t>
@@ -1395,17 +1680,20 @@
         <w:tabs>
           <w:tab w:val="left" w:pos="1551"/>
         </w:tabs>
-        <w:jc w:val="both"/>
-        <w:rPr>
-          <w:sz w:val="28"/>
-          <w:szCs w:val="28"/>
-          <w:lang w:val="en-US"/>
-        </w:rPr>
-      </w:pPr>
-      <w:r>
-        <w:rPr>
-          <w:sz w:val="28"/>
-          <w:szCs w:val="28"/>
+        <w:spacing w:line="360" w:lineRule="auto"/>
+        <w:jc w:val="both"/>
+        <w:rPr>
+          <w:rFonts w:ascii="Times New Roman" w:hAnsi="Times New Roman" w:cs="Times New Roman"/>
+          <w:sz w:val="24"/>
+          <w:szCs w:val="24"/>
+          <w:lang w:val="en-US"/>
+        </w:rPr>
+      </w:pPr>
+      <w:r>
+        <w:rPr>
+          <w:rFonts w:ascii="Times New Roman" w:hAnsi="Times New Roman" w:cs="Times New Roman"/>
+          <w:sz w:val="24"/>
+          <w:szCs w:val="24"/>
           <w:lang w:val="en-US"/>
         </w:rPr>
         <w:t>Morning devotions</w:t>
@@ -1421,65 +1709,133 @@
         <w:tabs>
           <w:tab w:val="left" w:pos="1551"/>
         </w:tabs>
-        <w:jc w:val="both"/>
-        <w:rPr>
-          <w:sz w:val="28"/>
-          <w:szCs w:val="28"/>
-          <w:lang w:val="en-US"/>
-        </w:rPr>
-      </w:pPr>
-      <w:r>
-        <w:rPr>
-          <w:sz w:val="28"/>
-          <w:szCs w:val="28"/>
-          <w:lang w:val="en-US"/>
-        </w:rPr>
-        <w:t>Closing time: 5:00 PM</w:t>
-      </w:r>
-    </w:p>
-    <w:p>
-      <w:pPr>
+        <w:spacing w:line="360" w:lineRule="auto"/>
+        <w:jc w:val="both"/>
+        <w:rPr>
+          <w:rFonts w:ascii="Times New Roman" w:hAnsi="Times New Roman" w:cs="Times New Roman"/>
+          <w:sz w:val="24"/>
+          <w:szCs w:val="24"/>
+          <w:lang w:val="en-US"/>
+        </w:rPr>
+      </w:pPr>
+      <w:r>
+        <w:rPr>
+          <w:rFonts w:ascii="Times New Roman" w:hAnsi="Times New Roman" w:cs="Times New Roman"/>
+          <w:sz w:val="24"/>
+          <w:szCs w:val="24"/>
+          <w:lang w:val="en-US"/>
+        </w:rPr>
+        <w:lastRenderedPageBreak/>
+        <w:t>Video tutorials on a full responsive website (personal project)</w:t>
+      </w:r>
+    </w:p>
+    <w:p>
+      <w:pPr>
+        <w:pStyle w:val="ListParagraph"/>
+        <w:numPr>
+          <w:ilvl w:val="0"/>
+          <w:numId w:val="9"/>
+        </w:numPr>
         <w:tabs>
           <w:tab w:val="left" w:pos="1551"/>
         </w:tabs>
-        <w:ind w:left="720"/>
-        <w:jc w:val="both"/>
-        <w:rPr>
-          <w:b/>
-          <w:sz w:val="28"/>
-          <w:szCs w:val="28"/>
-          <w:lang w:val="en-US"/>
-        </w:rPr>
-      </w:pPr>
-      <w:r>
-        <w:rPr>
-          <w:b/>
-          <w:sz w:val="28"/>
-          <w:szCs w:val="28"/>
-          <w:lang w:val="en-US"/>
-        </w:rPr>
-        <w:t>Day 4:</w:t>
-      </w:r>
-    </w:p>
-    <w:p>
-      <w:pPr>
+        <w:spacing w:line="360" w:lineRule="auto"/>
+        <w:jc w:val="both"/>
+        <w:rPr>
+          <w:rFonts w:ascii="Times New Roman" w:hAnsi="Times New Roman" w:cs="Times New Roman"/>
+          <w:sz w:val="24"/>
+          <w:szCs w:val="24"/>
+          <w:lang w:val="en-US"/>
+        </w:rPr>
+      </w:pPr>
+      <w:r>
+        <w:rPr>
+          <w:rFonts w:ascii="Times New Roman" w:hAnsi="Times New Roman" w:cs="Times New Roman"/>
+          <w:sz w:val="24"/>
+          <w:szCs w:val="24"/>
+          <w:lang w:val="en-US"/>
+        </w:rPr>
+        <w:t>Correction of the lost but found database system</w:t>
+      </w:r>
+    </w:p>
+    <w:p>
+      <w:pPr>
+        <w:pStyle w:val="ListParagraph"/>
+        <w:numPr>
+          <w:ilvl w:val="0"/>
+          <w:numId w:val="9"/>
+        </w:numPr>
         <w:tabs>
           <w:tab w:val="left" w:pos="1551"/>
         </w:tabs>
+        <w:spacing w:line="360" w:lineRule="auto"/>
+        <w:jc w:val="both"/>
+        <w:rPr>
+          <w:rFonts w:ascii="Times New Roman" w:hAnsi="Times New Roman" w:cs="Times New Roman"/>
+          <w:sz w:val="24"/>
+          <w:szCs w:val="24"/>
+          <w:lang w:val="en-US"/>
+        </w:rPr>
+      </w:pPr>
+      <w:r>
+        <w:rPr>
+          <w:rFonts w:ascii="Times New Roman" w:hAnsi="Times New Roman" w:cs="Times New Roman"/>
+          <w:sz w:val="24"/>
+          <w:szCs w:val="24"/>
+          <w:lang w:val="en-US"/>
+        </w:rPr>
+        <w:t>Closing time: 5:00 PM</w:t>
+      </w:r>
+    </w:p>
+    <w:p>
+      <w:pPr>
+        <w:tabs>
+          <w:tab w:val="left" w:pos="1551"/>
+        </w:tabs>
+        <w:spacing w:line="360" w:lineRule="auto"/>
         <w:ind w:left="720"/>
         <w:jc w:val="both"/>
         <w:rPr>
-          <w:b/>
-          <w:sz w:val="28"/>
-          <w:szCs w:val="28"/>
-          <w:lang w:val="en-US"/>
-        </w:rPr>
-      </w:pPr>
-      <w:r>
-        <w:rPr>
-          <w:b/>
-          <w:sz w:val="28"/>
-          <w:szCs w:val="28"/>
+          <w:rFonts w:ascii="Times New Roman" w:hAnsi="Times New Roman" w:cs="Times New Roman"/>
+          <w:b/>
+          <w:sz w:val="24"/>
+          <w:szCs w:val="24"/>
+          <w:lang w:val="en-US"/>
+        </w:rPr>
+      </w:pPr>
+      <w:r>
+        <w:rPr>
+          <w:rFonts w:ascii="Times New Roman" w:hAnsi="Times New Roman" w:cs="Times New Roman"/>
+          <w:b/>
+          <w:sz w:val="24"/>
+          <w:szCs w:val="24"/>
+          <w:lang w:val="en-US"/>
+        </w:rPr>
+        <w:t>Day 4:</w:t>
+      </w:r>
+    </w:p>
+    <w:p>
+      <w:pPr>
+        <w:tabs>
+          <w:tab w:val="left" w:pos="1551"/>
+        </w:tabs>
+        <w:spacing w:line="360" w:lineRule="auto"/>
+        <w:ind w:left="720"/>
+        <w:jc w:val="both"/>
+        <w:rPr>
+          <w:rFonts w:ascii="Times New Roman" w:hAnsi="Times New Roman" w:cs="Times New Roman"/>
+          <w:b/>
+          <w:sz w:val="24"/>
+          <w:szCs w:val="24"/>
+          <w:lang w:val="en-US"/>
+        </w:rPr>
+      </w:pPr>
+      <w:r>
+        <w:rPr>
+          <w:rFonts w:ascii="Times New Roman" w:hAnsi="Times New Roman" w:cs="Times New Roman"/>
+          <w:b/>
+          <w:sz w:val="24"/>
+          <w:szCs w:val="24"/>
           <w:lang w:val="en-US"/>
         </w:rPr>
         <w:t>Activities:</w:t>
@@ -1495,20 +1851,22 @@
         <w:tabs>
           <w:tab w:val="left" w:pos="1551"/>
         </w:tabs>
-        <w:jc w:val="both"/>
-        <w:rPr>
-          <w:sz w:val="28"/>
-          <w:szCs w:val="28"/>
-          <w:lang w:val="en-US"/>
-        </w:rPr>
-      </w:pPr>
-      <w:r>
-        <w:rPr>
-          <w:sz w:val="28"/>
-          <w:szCs w:val="28"/>
-          <w:lang w:val="en-US"/>
-        </w:rPr>
-        <w:lastRenderedPageBreak/>
+        <w:spacing w:line="360" w:lineRule="auto"/>
+        <w:jc w:val="both"/>
+        <w:rPr>
+          <w:rFonts w:ascii="Times New Roman" w:hAnsi="Times New Roman" w:cs="Times New Roman"/>
+          <w:sz w:val="24"/>
+          <w:szCs w:val="24"/>
+          <w:lang w:val="en-US"/>
+        </w:rPr>
+      </w:pPr>
+      <w:r>
+        <w:rPr>
+          <w:rFonts w:ascii="Times New Roman" w:hAnsi="Times New Roman" w:cs="Times New Roman"/>
+          <w:sz w:val="24"/>
+          <w:szCs w:val="24"/>
+          <w:lang w:val="en-US"/>
+        </w:rPr>
         <w:t xml:space="preserve">Start time: 7:30 </w:t>
       </w:r>
     </w:p>
@@ -1522,17 +1880,20 @@
         <w:tabs>
           <w:tab w:val="left" w:pos="1551"/>
         </w:tabs>
-        <w:jc w:val="both"/>
-        <w:rPr>
-          <w:sz w:val="28"/>
-          <w:szCs w:val="28"/>
-          <w:lang w:val="en-US"/>
-        </w:rPr>
-      </w:pPr>
-      <w:r>
-        <w:rPr>
-          <w:sz w:val="28"/>
-          <w:szCs w:val="28"/>
+        <w:spacing w:line="360" w:lineRule="auto"/>
+        <w:jc w:val="both"/>
+        <w:rPr>
+          <w:rFonts w:ascii="Times New Roman" w:hAnsi="Times New Roman" w:cs="Times New Roman"/>
+          <w:sz w:val="24"/>
+          <w:szCs w:val="24"/>
+          <w:lang w:val="en-US"/>
+        </w:rPr>
+      </w:pPr>
+      <w:r>
+        <w:rPr>
+          <w:rFonts w:ascii="Times New Roman" w:hAnsi="Times New Roman" w:cs="Times New Roman"/>
+          <w:sz w:val="24"/>
+          <w:szCs w:val="24"/>
           <w:lang w:val="en-US"/>
         </w:rPr>
         <w:t>Morning devotions</w:t>
@@ -1548,65 +1909,181 @@
         <w:tabs>
           <w:tab w:val="left" w:pos="1551"/>
         </w:tabs>
-        <w:jc w:val="both"/>
-        <w:rPr>
-          <w:sz w:val="28"/>
-          <w:szCs w:val="28"/>
-          <w:lang w:val="en-US"/>
-        </w:rPr>
-      </w:pPr>
-      <w:r>
-        <w:rPr>
-          <w:sz w:val="28"/>
-          <w:szCs w:val="28"/>
-          <w:lang w:val="en-US"/>
-        </w:rPr>
-        <w:t>Closing time: 5:00 PM</w:t>
-      </w:r>
-    </w:p>
-    <w:p>
-      <w:pPr>
+        <w:spacing w:line="360" w:lineRule="auto"/>
+        <w:jc w:val="both"/>
+        <w:rPr>
+          <w:rFonts w:ascii="Times New Roman" w:hAnsi="Times New Roman" w:cs="Times New Roman"/>
+          <w:sz w:val="24"/>
+          <w:szCs w:val="24"/>
+          <w:lang w:val="en-US"/>
+        </w:rPr>
+      </w:pPr>
+      <w:r>
+        <w:rPr>
+          <w:rFonts w:ascii="Times New Roman" w:hAnsi="Times New Roman" w:cs="Times New Roman"/>
+          <w:sz w:val="24"/>
+          <w:szCs w:val="24"/>
+          <w:lang w:val="en-US"/>
+        </w:rPr>
+        <w:t xml:space="preserve">Explanation of the purpose of </w:t>
+      </w:r>
+      <w:proofErr w:type="spellStart"/>
+      <w:r>
+        <w:rPr>
+          <w:rFonts w:ascii="Times New Roman" w:hAnsi="Times New Roman" w:cs="Times New Roman"/>
+          <w:sz w:val="24"/>
+          <w:szCs w:val="24"/>
+          <w:lang w:val="en-US"/>
+        </w:rPr>
+        <w:t>git</w:t>
+      </w:r>
+      <w:proofErr w:type="spellEnd"/>
+      <w:r>
+        <w:rPr>
+          <w:rFonts w:ascii="Times New Roman" w:hAnsi="Times New Roman" w:cs="Times New Roman"/>
+          <w:sz w:val="24"/>
+          <w:szCs w:val="24"/>
+          <w:lang w:val="en-US"/>
+        </w:rPr>
+        <w:t xml:space="preserve"> and what it is all about</w:t>
+      </w:r>
+    </w:p>
+    <w:p>
+      <w:pPr>
+        <w:pStyle w:val="ListParagraph"/>
+        <w:numPr>
+          <w:ilvl w:val="0"/>
+          <w:numId w:val="10"/>
+        </w:numPr>
         <w:tabs>
           <w:tab w:val="left" w:pos="1551"/>
         </w:tabs>
-        <w:ind w:left="720"/>
-        <w:jc w:val="both"/>
-        <w:rPr>
-          <w:b/>
-          <w:sz w:val="28"/>
-          <w:szCs w:val="28"/>
-          <w:lang w:val="en-US"/>
-        </w:rPr>
-      </w:pPr>
-      <w:r>
-        <w:rPr>
-          <w:b/>
-          <w:sz w:val="28"/>
-          <w:szCs w:val="28"/>
-          <w:lang w:val="en-US"/>
-        </w:rPr>
-        <w:t>Day 5:</w:t>
-      </w:r>
-    </w:p>
-    <w:p>
-      <w:pPr>
+        <w:spacing w:line="360" w:lineRule="auto"/>
+        <w:jc w:val="both"/>
+        <w:rPr>
+          <w:rFonts w:ascii="Times New Roman" w:hAnsi="Times New Roman" w:cs="Times New Roman"/>
+          <w:sz w:val="24"/>
+          <w:szCs w:val="24"/>
+          <w:lang w:val="en-US"/>
+        </w:rPr>
+      </w:pPr>
+      <w:r>
+        <w:rPr>
+          <w:rFonts w:ascii="Times New Roman" w:hAnsi="Times New Roman" w:cs="Times New Roman"/>
+          <w:sz w:val="24"/>
+          <w:szCs w:val="24"/>
+          <w:lang w:val="en-US"/>
+        </w:rPr>
+        <w:t>Video tutorials on a full responsive website (personal project)</w:t>
+      </w:r>
+    </w:p>
+    <w:p>
+      <w:pPr>
+        <w:pStyle w:val="ListParagraph"/>
+        <w:numPr>
+          <w:ilvl w:val="0"/>
+          <w:numId w:val="10"/>
+        </w:numPr>
         <w:tabs>
           <w:tab w:val="left" w:pos="1551"/>
         </w:tabs>
+        <w:spacing w:line="360" w:lineRule="auto"/>
+        <w:jc w:val="both"/>
+        <w:rPr>
+          <w:rFonts w:ascii="Times New Roman" w:hAnsi="Times New Roman" w:cs="Times New Roman"/>
+          <w:sz w:val="24"/>
+          <w:szCs w:val="24"/>
+          <w:lang w:val="en-US"/>
+        </w:rPr>
+      </w:pPr>
+      <w:r>
+        <w:rPr>
+          <w:rFonts w:ascii="Times New Roman" w:hAnsi="Times New Roman" w:cs="Times New Roman"/>
+          <w:sz w:val="24"/>
+          <w:szCs w:val="24"/>
+          <w:lang w:val="en-US"/>
+        </w:rPr>
+        <w:t>Drafts of a library management system</w:t>
+      </w:r>
+    </w:p>
+    <w:p>
+      <w:pPr>
+        <w:pStyle w:val="ListParagraph"/>
+        <w:numPr>
+          <w:ilvl w:val="0"/>
+          <w:numId w:val="10"/>
+        </w:numPr>
+        <w:tabs>
+          <w:tab w:val="left" w:pos="1551"/>
+        </w:tabs>
+        <w:spacing w:line="360" w:lineRule="auto"/>
+        <w:jc w:val="both"/>
+        <w:rPr>
+          <w:rFonts w:ascii="Times New Roman" w:hAnsi="Times New Roman" w:cs="Times New Roman"/>
+          <w:sz w:val="24"/>
+          <w:szCs w:val="24"/>
+          <w:lang w:val="en-US"/>
+        </w:rPr>
+      </w:pPr>
+      <w:r>
+        <w:rPr>
+          <w:rFonts w:ascii="Times New Roman" w:hAnsi="Times New Roman" w:cs="Times New Roman"/>
+          <w:sz w:val="24"/>
+          <w:szCs w:val="24"/>
+          <w:lang w:val="en-US"/>
+        </w:rPr>
+        <w:t>Closing time: 5:00 PM</w:t>
+      </w:r>
+    </w:p>
+    <w:p>
+      <w:pPr>
+        <w:tabs>
+          <w:tab w:val="left" w:pos="1551"/>
+        </w:tabs>
+        <w:spacing w:line="360" w:lineRule="auto"/>
         <w:ind w:left="720"/>
         <w:jc w:val="both"/>
         <w:rPr>
-          <w:b/>
-          <w:sz w:val="28"/>
-          <w:szCs w:val="28"/>
-          <w:lang w:val="en-US"/>
-        </w:rPr>
-      </w:pPr>
-      <w:r>
-        <w:rPr>
-          <w:b/>
-          <w:sz w:val="28"/>
-          <w:szCs w:val="28"/>
+          <w:rFonts w:ascii="Times New Roman" w:hAnsi="Times New Roman" w:cs="Times New Roman"/>
+          <w:b/>
+          <w:sz w:val="24"/>
+          <w:szCs w:val="24"/>
+          <w:lang w:val="en-US"/>
+        </w:rPr>
+      </w:pPr>
+      <w:r>
+        <w:rPr>
+          <w:rFonts w:ascii="Times New Roman" w:hAnsi="Times New Roman" w:cs="Times New Roman"/>
+          <w:b/>
+          <w:sz w:val="24"/>
+          <w:szCs w:val="24"/>
+          <w:lang w:val="en-US"/>
+        </w:rPr>
+        <w:t>Day 5:</w:t>
+      </w:r>
+    </w:p>
+    <w:p>
+      <w:pPr>
+        <w:tabs>
+          <w:tab w:val="left" w:pos="1551"/>
+        </w:tabs>
+        <w:spacing w:line="360" w:lineRule="auto"/>
+        <w:ind w:left="720"/>
+        <w:jc w:val="both"/>
+        <w:rPr>
+          <w:rFonts w:ascii="Times New Roman" w:hAnsi="Times New Roman" w:cs="Times New Roman"/>
+          <w:b/>
+          <w:sz w:val="24"/>
+          <w:szCs w:val="24"/>
+          <w:lang w:val="en-US"/>
+        </w:rPr>
+      </w:pPr>
+      <w:r>
+        <w:rPr>
+          <w:rFonts w:ascii="Times New Roman" w:hAnsi="Times New Roman" w:cs="Times New Roman"/>
+          <w:b/>
+          <w:sz w:val="24"/>
+          <w:szCs w:val="24"/>
           <w:lang w:val="en-US"/>
         </w:rPr>
         <w:t>Activities:</w:t>
@@ -1622,18 +2099,20 @@
         <w:tabs>
           <w:tab w:val="left" w:pos="1551"/>
         </w:tabs>
-        <w:jc w:val="both"/>
-        <w:rPr>
-          <w:sz w:val="28"/>
-          <w:szCs w:val="28"/>
-          <w:lang w:val="en-US"/>
-        </w:rPr>
-      </w:pPr>
-      <w:bookmarkStart w:id="0" w:name="_GoBack"/>
-      <w:r>
-        <w:rPr>
-          <w:sz w:val="28"/>
-          <w:szCs w:val="28"/>
+        <w:spacing w:line="360" w:lineRule="auto"/>
+        <w:jc w:val="both"/>
+        <w:rPr>
+          <w:rFonts w:ascii="Times New Roman" w:hAnsi="Times New Roman" w:cs="Times New Roman"/>
+          <w:sz w:val="24"/>
+          <w:szCs w:val="24"/>
+          <w:lang w:val="en-US"/>
+        </w:rPr>
+      </w:pPr>
+      <w:r>
+        <w:rPr>
+          <w:rFonts w:ascii="Times New Roman" w:hAnsi="Times New Roman" w:cs="Times New Roman"/>
+          <w:sz w:val="24"/>
+          <w:szCs w:val="24"/>
           <w:lang w:val="en-US"/>
         </w:rPr>
         <w:t>Start time: 7: 30 AM</w:t>
@@ -1649,17 +2128,20 @@
         <w:tabs>
           <w:tab w:val="left" w:pos="1551"/>
         </w:tabs>
-        <w:jc w:val="both"/>
-        <w:rPr>
-          <w:sz w:val="28"/>
-          <w:szCs w:val="28"/>
-          <w:lang w:val="en-US"/>
-        </w:rPr>
-      </w:pPr>
-      <w:r>
-        <w:rPr>
-          <w:sz w:val="28"/>
-          <w:szCs w:val="28"/>
+        <w:spacing w:line="360" w:lineRule="auto"/>
+        <w:jc w:val="both"/>
+        <w:rPr>
+          <w:rFonts w:ascii="Times New Roman" w:hAnsi="Times New Roman" w:cs="Times New Roman"/>
+          <w:sz w:val="24"/>
+          <w:szCs w:val="24"/>
+          <w:lang w:val="en-US"/>
+        </w:rPr>
+      </w:pPr>
+      <w:r>
+        <w:rPr>
+          <w:rFonts w:ascii="Times New Roman" w:hAnsi="Times New Roman" w:cs="Times New Roman"/>
+          <w:sz w:val="24"/>
+          <w:szCs w:val="24"/>
           <w:lang w:val="en-US"/>
         </w:rPr>
         <w:t>Morning devotions</w:t>
@@ -1675,83 +2157,98 @@
         <w:tabs>
           <w:tab w:val="left" w:pos="1551"/>
         </w:tabs>
-        <w:jc w:val="both"/>
-        <w:rPr>
-          <w:sz w:val="28"/>
-          <w:szCs w:val="28"/>
-          <w:lang w:val="en-US"/>
-        </w:rPr>
-      </w:pPr>
-      <w:r>
-        <w:rPr>
-          <w:sz w:val="28"/>
-          <w:szCs w:val="28"/>
+        <w:spacing w:line="360" w:lineRule="auto"/>
+        <w:jc w:val="both"/>
+        <w:rPr>
+          <w:rFonts w:ascii="Times New Roman" w:hAnsi="Times New Roman" w:cs="Times New Roman"/>
+          <w:sz w:val="24"/>
+          <w:szCs w:val="24"/>
+          <w:lang w:val="en-US"/>
+        </w:rPr>
+      </w:pPr>
+      <w:r>
+        <w:rPr>
+          <w:rFonts w:ascii="Times New Roman" w:hAnsi="Times New Roman" w:cs="Times New Roman"/>
+          <w:sz w:val="24"/>
+          <w:szCs w:val="24"/>
           <w:lang w:val="en-US"/>
         </w:rPr>
         <w:t>Closing time: 5:00 PM</w:t>
       </w:r>
     </w:p>
-    <w:bookmarkEnd w:id="0"/>
-    <w:p>
-      <w:pPr>
+    <w:p>
+      <w:pPr>
+        <w:spacing w:line="360" w:lineRule="auto"/>
         <w:ind w:left="720"/>
         <w:jc w:val="both"/>
         <w:rPr>
-          <w:sz w:val="24"/>
-          <w:szCs w:val="24"/>
-          <w:lang w:val="en-US"/>
-        </w:rPr>
-      </w:pPr>
-    </w:p>
-    <w:p>
-      <w:pPr>
+          <w:rFonts w:ascii="Times New Roman" w:hAnsi="Times New Roman" w:cs="Times New Roman"/>
+          <w:sz w:val="24"/>
+          <w:szCs w:val="24"/>
+          <w:lang w:val="en-US"/>
+        </w:rPr>
+      </w:pPr>
+    </w:p>
+    <w:p>
+      <w:pPr>
+        <w:spacing w:line="360" w:lineRule="auto"/>
         <w:ind w:left="720"/>
         <w:jc w:val="both"/>
         <w:rPr>
-          <w:sz w:val="24"/>
-          <w:szCs w:val="24"/>
-          <w:lang w:val="en-US"/>
-        </w:rPr>
-      </w:pPr>
-    </w:p>
-    <w:p>
-      <w:pPr>
+          <w:rFonts w:ascii="Times New Roman" w:hAnsi="Times New Roman" w:cs="Times New Roman"/>
+          <w:sz w:val="24"/>
+          <w:szCs w:val="24"/>
+          <w:lang w:val="en-US"/>
+        </w:rPr>
+      </w:pPr>
+    </w:p>
+    <w:p>
+      <w:pPr>
+        <w:spacing w:line="360" w:lineRule="auto"/>
         <w:ind w:left="720"/>
         <w:jc w:val="both"/>
         <w:rPr>
-          <w:sz w:val="24"/>
-          <w:szCs w:val="24"/>
-          <w:lang w:val="en-US"/>
-        </w:rPr>
-      </w:pPr>
-    </w:p>
-    <w:p>
-      <w:pPr>
+          <w:rFonts w:ascii="Times New Roman" w:hAnsi="Times New Roman" w:cs="Times New Roman"/>
+          <w:sz w:val="24"/>
+          <w:szCs w:val="24"/>
+          <w:lang w:val="en-US"/>
+        </w:rPr>
+      </w:pPr>
+    </w:p>
+    <w:p>
+      <w:pPr>
+        <w:spacing w:line="360" w:lineRule="auto"/>
         <w:ind w:left="720"/>
         <w:jc w:val="both"/>
         <w:rPr>
-          <w:sz w:val="24"/>
-          <w:szCs w:val="24"/>
-          <w:lang w:val="en-US"/>
-        </w:rPr>
-      </w:pPr>
-    </w:p>
-    <w:p>
-      <w:pPr>
-        <w:rPr>
-          <w:sz w:val="24"/>
-          <w:szCs w:val="24"/>
-          <w:lang w:val="en-US"/>
-        </w:rPr>
-      </w:pPr>
-      <w:r>
-        <w:rPr>
+          <w:rFonts w:ascii="Times New Roman" w:hAnsi="Times New Roman" w:cs="Times New Roman"/>
+          <w:sz w:val="24"/>
+          <w:szCs w:val="24"/>
+          <w:lang w:val="en-US"/>
+        </w:rPr>
+      </w:pPr>
+    </w:p>
+    <w:p>
+      <w:pPr>
+        <w:spacing w:line="360" w:lineRule="auto"/>
+        <w:rPr>
+          <w:rFonts w:ascii="Times New Roman" w:hAnsi="Times New Roman" w:cs="Times New Roman"/>
+          <w:sz w:val="24"/>
+          <w:szCs w:val="24"/>
+          <w:lang w:val="en-US"/>
+        </w:rPr>
+      </w:pPr>
+      <w:r>
+        <w:rPr>
+          <w:rFonts w:ascii="Times New Roman" w:hAnsi="Times New Roman" w:cs="Times New Roman"/>
           <w:sz w:val="24"/>
           <w:szCs w:val="24"/>
           <w:lang w:val="en-US"/>
         </w:rPr>
         <w:t xml:space="preserve"> </w:t>
       </w:r>
+      <w:bookmarkStart w:id="0" w:name="_GoBack"/>
+      <w:bookmarkEnd w:id="0"/>
     </w:p>
     <w:sectPr>
       <w:pgSz w:w="11906" w:h="16838"/>

</xml_diff>

<commit_message>
Final update on report, added school system(personal project)
</commit_message>
<xml_diff>
--- a/Week 1 & 2 report.docx
+++ b/Week 1 & 2 report.docx
@@ -5,10 +5,8 @@
     <w:p>
       <w:pPr>
         <w:spacing w:line="360" w:lineRule="auto"/>
-        <w:jc w:val="center"/>
-        <w:rPr>
-          <w:rFonts w:ascii="Times New Roman" w:hAnsi="Times New Roman" w:cs="Times New Roman"/>
-          <w:b/>
+        <w:rPr>
+          <w:rFonts w:ascii="Times New Roman" w:hAnsi="Times New Roman" w:cs="Times New Roman"/>
           <w:sz w:val="28"/>
           <w:szCs w:val="28"/>
           <w:lang w:val="en-US"/>
@@ -17,11 +15,33 @@
       <w:r>
         <w:rPr>
           <w:rFonts w:ascii="Times New Roman" w:hAnsi="Times New Roman" w:cs="Times New Roman"/>
-          <w:b/>
           <w:sz w:val="28"/>
           <w:szCs w:val="28"/>
           <w:lang w:val="en-US"/>
         </w:rPr>
+        <w:t>Name: Kanyi Vanessa Fuangi</w:t>
+      </w:r>
+    </w:p>
+    <w:p>
+      <w:pPr>
+        <w:spacing w:line="360" w:lineRule="auto"/>
+        <w:jc w:val="center"/>
+        <w:rPr>
+          <w:rFonts w:ascii="Times New Roman" w:hAnsi="Times New Roman" w:cs="Times New Roman"/>
+          <w:b/>
+          <w:sz w:val="28"/>
+          <w:szCs w:val="28"/>
+          <w:lang w:val="en-US"/>
+        </w:rPr>
+      </w:pPr>
+      <w:r>
+        <w:rPr>
+          <w:rFonts w:ascii="Times New Roman" w:hAnsi="Times New Roman" w:cs="Times New Roman"/>
+          <w:b/>
+          <w:sz w:val="28"/>
+          <w:szCs w:val="28"/>
+          <w:lang w:val="en-US"/>
+        </w:rPr>
         <w:t>Report for week 1 of internship</w:t>
       </w:r>
     </w:p>
@@ -87,30 +107,438 @@
           <w:szCs w:val="28"/>
           <w:lang w:val="en-US"/>
         </w:rPr>
-        <w:t xml:space="preserve">Week 1: Introduction to </w:t>
-      </w:r>
-      <w:proofErr w:type="spellStart"/>
-      <w:r>
-        <w:rPr>
-          <w:rFonts w:ascii="Times New Roman" w:hAnsi="Times New Roman" w:cs="Times New Roman"/>
-          <w:b/>
-          <w:sz w:val="28"/>
-          <w:szCs w:val="28"/>
-          <w:lang w:val="en-US"/>
-        </w:rPr>
-        <w:t>git</w:t>
-      </w:r>
-      <w:proofErr w:type="spellEnd"/>
-      <w:r>
-        <w:rPr>
-          <w:rFonts w:ascii="Times New Roman" w:hAnsi="Times New Roman" w:cs="Times New Roman"/>
-          <w:b/>
-          <w:sz w:val="28"/>
-          <w:szCs w:val="28"/>
+        <w:t>Week 1: Introduction to git command line</w:t>
+      </w:r>
+    </w:p>
+    <w:p>
+      <w:pPr>
+        <w:spacing w:line="360" w:lineRule="auto"/>
+        <w:ind w:left="720"/>
+        <w:jc w:val="both"/>
+        <w:rPr>
+          <w:rFonts w:ascii="Times New Roman" w:hAnsi="Times New Roman" w:cs="Times New Roman"/>
+          <w:b/>
+          <w:sz w:val="24"/>
+          <w:szCs w:val="24"/>
+          <w:lang w:val="en-US"/>
+        </w:rPr>
+      </w:pPr>
+      <w:r>
+        <w:rPr>
+          <w:rFonts w:ascii="Times New Roman" w:hAnsi="Times New Roman" w:cs="Times New Roman"/>
+          <w:b/>
+          <w:sz w:val="24"/>
+          <w:szCs w:val="24"/>
+          <w:lang w:val="en-US"/>
+        </w:rPr>
+        <w:t xml:space="preserve">Day 1: </w:t>
+      </w:r>
+      <w:r>
+        <w:rPr>
+          <w:rFonts w:ascii="Times New Roman" w:hAnsi="Times New Roman" w:cs="Times New Roman"/>
+          <w:b/>
+          <w:sz w:val="24"/>
+          <w:szCs w:val="24"/>
+          <w:lang w:val="en-US"/>
+        </w:rPr>
+        <w:t>05/07/2022</w:t>
+      </w:r>
+    </w:p>
+    <w:p>
+      <w:pPr>
+        <w:spacing w:line="360" w:lineRule="auto"/>
+        <w:ind w:left="720"/>
+        <w:jc w:val="both"/>
+        <w:rPr>
+          <w:rFonts w:ascii="Times New Roman" w:hAnsi="Times New Roman" w:cs="Times New Roman"/>
+          <w:b/>
+          <w:sz w:val="24"/>
+          <w:szCs w:val="24"/>
+          <w:lang w:val="en-US"/>
+        </w:rPr>
+      </w:pPr>
+      <w:r>
+        <w:rPr>
+          <w:rFonts w:ascii="Times New Roman" w:hAnsi="Times New Roman" w:cs="Times New Roman"/>
+          <w:b/>
+          <w:sz w:val="24"/>
+          <w:szCs w:val="24"/>
+          <w:lang w:val="en-US"/>
+        </w:rPr>
+        <w:t>Activities:</w:t>
+      </w:r>
+    </w:p>
+    <w:p>
+      <w:pPr>
+        <w:pStyle w:val="ListParagraph"/>
+        <w:numPr>
+          <w:ilvl w:val="0"/>
+          <w:numId w:val="1"/>
+        </w:numPr>
+        <w:spacing w:line="360" w:lineRule="auto"/>
+        <w:jc w:val="both"/>
+        <w:rPr>
+          <w:rFonts w:ascii="Times New Roman" w:hAnsi="Times New Roman" w:cs="Times New Roman"/>
+          <w:sz w:val="24"/>
+          <w:szCs w:val="24"/>
+          <w:lang w:val="en-US"/>
+        </w:rPr>
+      </w:pPr>
+      <w:r>
+        <w:rPr>
+          <w:rFonts w:ascii="Times New Roman" w:hAnsi="Times New Roman" w:cs="Times New Roman"/>
+          <w:sz w:val="24"/>
+          <w:szCs w:val="24"/>
+          <w:lang w:val="en-US"/>
+        </w:rPr>
+        <w:t>Start time: 7:30 AM</w:t>
+      </w:r>
+    </w:p>
+    <w:p>
+      <w:pPr>
+        <w:pStyle w:val="ListParagraph"/>
+        <w:numPr>
+          <w:ilvl w:val="0"/>
+          <w:numId w:val="1"/>
+        </w:numPr>
+        <w:spacing w:line="360" w:lineRule="auto"/>
+        <w:jc w:val="both"/>
+        <w:rPr>
+          <w:rFonts w:ascii="Times New Roman" w:hAnsi="Times New Roman" w:cs="Times New Roman"/>
+          <w:sz w:val="24"/>
+          <w:szCs w:val="24"/>
+          <w:lang w:val="en-US"/>
+        </w:rPr>
+      </w:pPr>
+      <w:r>
+        <w:rPr>
+          <w:rFonts w:ascii="Times New Roman" w:hAnsi="Times New Roman" w:cs="Times New Roman"/>
+          <w:sz w:val="24"/>
+          <w:szCs w:val="24"/>
+          <w:lang w:val="en-US"/>
+        </w:rPr>
+        <w:t>Morning devotions</w:t>
+      </w:r>
+    </w:p>
+    <w:p>
+      <w:pPr>
+        <w:pStyle w:val="ListParagraph"/>
+        <w:numPr>
+          <w:ilvl w:val="0"/>
+          <w:numId w:val="1"/>
+        </w:numPr>
+        <w:spacing w:line="360" w:lineRule="auto"/>
+        <w:jc w:val="both"/>
+        <w:rPr>
+          <w:rFonts w:ascii="Times New Roman" w:hAnsi="Times New Roman" w:cs="Times New Roman"/>
+          <w:sz w:val="24"/>
+          <w:szCs w:val="24"/>
+          <w:lang w:val="en-US"/>
+        </w:rPr>
+      </w:pPr>
+      <w:r>
+        <w:rPr>
+          <w:rFonts w:ascii="Times New Roman" w:hAnsi="Times New Roman" w:cs="Times New Roman"/>
+          <w:sz w:val="24"/>
+          <w:szCs w:val="24"/>
+          <w:lang w:val="en-US"/>
+        </w:rPr>
+        <w:t xml:space="preserve">Discussion on git command line </w:t>
+      </w:r>
+    </w:p>
+    <w:p>
+      <w:pPr>
+        <w:pStyle w:val="ListParagraph"/>
+        <w:numPr>
+          <w:ilvl w:val="0"/>
+          <w:numId w:val="1"/>
+        </w:numPr>
+        <w:spacing w:line="360" w:lineRule="auto"/>
+        <w:jc w:val="both"/>
+        <w:rPr>
+          <w:rFonts w:ascii="Times New Roman" w:hAnsi="Times New Roman" w:cs="Times New Roman"/>
+          <w:sz w:val="24"/>
+          <w:szCs w:val="24"/>
+          <w:lang w:val="en-US"/>
+        </w:rPr>
+      </w:pPr>
+      <w:r>
+        <w:rPr>
+          <w:rFonts w:ascii="Times New Roman" w:hAnsi="Times New Roman" w:cs="Times New Roman"/>
+          <w:sz w:val="24"/>
+          <w:szCs w:val="24"/>
+          <w:lang w:val="en-US"/>
+        </w:rPr>
+        <w:t>Receiving git command line and video tutorials</w:t>
+      </w:r>
+    </w:p>
+    <w:p>
+      <w:pPr>
+        <w:pStyle w:val="ListParagraph"/>
+        <w:numPr>
+          <w:ilvl w:val="0"/>
+          <w:numId w:val="1"/>
+        </w:numPr>
+        <w:spacing w:line="360" w:lineRule="auto"/>
+        <w:jc w:val="both"/>
+        <w:rPr>
+          <w:rFonts w:ascii="Times New Roman" w:hAnsi="Times New Roman" w:cs="Times New Roman"/>
+          <w:sz w:val="24"/>
+          <w:szCs w:val="24"/>
+          <w:lang w:val="en-US"/>
+        </w:rPr>
+      </w:pPr>
+      <w:r>
+        <w:rPr>
+          <w:rFonts w:ascii="Times New Roman" w:hAnsi="Times New Roman" w:cs="Times New Roman"/>
+          <w:sz w:val="24"/>
+          <w:szCs w:val="24"/>
+          <w:lang w:val="en-US"/>
+        </w:rPr>
+        <w:t>Closing time: 5:00 PM</w:t>
+      </w:r>
+    </w:p>
+    <w:p>
+      <w:pPr>
+        <w:spacing w:line="360" w:lineRule="auto"/>
+        <w:ind w:left="720"/>
+        <w:jc w:val="both"/>
+        <w:rPr>
+          <w:rFonts w:ascii="Times New Roman" w:hAnsi="Times New Roman" w:cs="Times New Roman"/>
+          <w:b/>
+          <w:sz w:val="24"/>
+          <w:szCs w:val="24"/>
+          <w:lang w:val="en-US"/>
+        </w:rPr>
+      </w:pPr>
+      <w:r>
+        <w:rPr>
+          <w:rFonts w:ascii="Times New Roman" w:hAnsi="Times New Roman" w:cs="Times New Roman"/>
+          <w:b/>
+          <w:sz w:val="24"/>
+          <w:szCs w:val="24"/>
+          <w:lang w:val="en-US"/>
+        </w:rPr>
+        <w:t xml:space="preserve">Day 2: </w:t>
+      </w:r>
+      <w:r>
+        <w:rPr>
+          <w:rFonts w:ascii="Times New Roman" w:hAnsi="Times New Roman" w:cs="Times New Roman"/>
+          <w:b/>
+          <w:sz w:val="24"/>
+          <w:szCs w:val="24"/>
+          <w:lang w:val="en-US"/>
+        </w:rPr>
+        <w:t>06/07/2022</w:t>
+      </w:r>
+    </w:p>
+    <w:p>
+      <w:pPr>
+        <w:spacing w:line="360" w:lineRule="auto"/>
+        <w:ind w:left="720"/>
+        <w:jc w:val="both"/>
+        <w:rPr>
+          <w:rFonts w:ascii="Times New Roman" w:hAnsi="Times New Roman" w:cs="Times New Roman"/>
+          <w:b/>
+          <w:sz w:val="24"/>
+          <w:szCs w:val="24"/>
+          <w:lang w:val="en-US"/>
+        </w:rPr>
+      </w:pPr>
+      <w:r>
+        <w:rPr>
+          <w:rFonts w:ascii="Times New Roman" w:hAnsi="Times New Roman" w:cs="Times New Roman"/>
+          <w:b/>
+          <w:sz w:val="24"/>
+          <w:szCs w:val="24"/>
+          <w:lang w:val="en-US"/>
+        </w:rPr>
+        <w:t>Activities:</w:t>
+      </w:r>
+    </w:p>
+    <w:p>
+      <w:pPr>
+        <w:pStyle w:val="ListParagraph"/>
+        <w:numPr>
+          <w:ilvl w:val="0"/>
+          <w:numId w:val="2"/>
+        </w:numPr>
+        <w:spacing w:line="360" w:lineRule="auto"/>
+        <w:jc w:val="both"/>
+        <w:rPr>
+          <w:rFonts w:ascii="Times New Roman" w:hAnsi="Times New Roman" w:cs="Times New Roman"/>
+          <w:sz w:val="24"/>
+          <w:szCs w:val="24"/>
+          <w:lang w:val="en-US"/>
+        </w:rPr>
+      </w:pPr>
+      <w:r>
+        <w:rPr>
+          <w:rFonts w:ascii="Times New Roman" w:hAnsi="Times New Roman" w:cs="Times New Roman"/>
+          <w:sz w:val="24"/>
+          <w:szCs w:val="24"/>
+          <w:lang w:val="en-US"/>
+        </w:rPr>
+        <w:t>Start</w:t>
+      </w:r>
+      <w:r>
+        <w:rPr>
+          <w:rFonts w:ascii="Times New Roman" w:hAnsi="Times New Roman" w:cs="Times New Roman"/>
+          <w:sz w:val="24"/>
+          <w:szCs w:val="24"/>
+          <w:lang w:val="en-US"/>
+        </w:rPr>
+        <w:t xml:space="preserve"> time: 7:23 AM</w:t>
+      </w:r>
+    </w:p>
+    <w:p>
+      <w:pPr>
+        <w:pStyle w:val="ListParagraph"/>
+        <w:numPr>
+          <w:ilvl w:val="0"/>
+          <w:numId w:val="2"/>
+        </w:numPr>
+        <w:spacing w:line="360" w:lineRule="auto"/>
+        <w:jc w:val="both"/>
+        <w:rPr>
+          <w:rFonts w:ascii="Times New Roman" w:hAnsi="Times New Roman" w:cs="Times New Roman"/>
+          <w:sz w:val="24"/>
+          <w:szCs w:val="24"/>
+          <w:lang w:val="en-US"/>
+        </w:rPr>
+      </w:pPr>
+      <w:r>
+        <w:rPr>
+          <w:rFonts w:ascii="Times New Roman" w:hAnsi="Times New Roman" w:cs="Times New Roman"/>
+          <w:sz w:val="24"/>
+          <w:szCs w:val="24"/>
+          <w:lang w:val="en-US"/>
+        </w:rPr>
+        <w:t>Morning devotions</w:t>
+      </w:r>
+    </w:p>
+    <w:p>
+      <w:pPr>
+        <w:pStyle w:val="ListParagraph"/>
+        <w:numPr>
+          <w:ilvl w:val="0"/>
+          <w:numId w:val="2"/>
+        </w:numPr>
+        <w:spacing w:line="360" w:lineRule="auto"/>
+        <w:jc w:val="both"/>
+        <w:rPr>
+          <w:rFonts w:ascii="Times New Roman" w:hAnsi="Times New Roman" w:cs="Times New Roman"/>
+          <w:sz w:val="24"/>
+          <w:szCs w:val="24"/>
+          <w:lang w:val="en-US"/>
+        </w:rPr>
+      </w:pPr>
+      <w:r>
+        <w:rPr>
+          <w:rFonts w:ascii="Times New Roman" w:hAnsi="Times New Roman" w:cs="Times New Roman"/>
+          <w:sz w:val="24"/>
+          <w:szCs w:val="24"/>
+          <w:lang w:val="en-US"/>
+        </w:rPr>
+        <w:t>Installation of g</w:t>
+      </w:r>
+      <w:r>
+        <w:rPr>
+          <w:rFonts w:ascii="Times New Roman" w:hAnsi="Times New Roman" w:cs="Times New Roman"/>
+          <w:sz w:val="24"/>
+          <w:szCs w:val="24"/>
+          <w:lang w:val="en-US"/>
+        </w:rPr>
+        <w:t>it</w:t>
+      </w:r>
+      <w:r>
+        <w:rPr>
+          <w:rFonts w:ascii="Times New Roman" w:hAnsi="Times New Roman" w:cs="Times New Roman"/>
+          <w:sz w:val="24"/>
+          <w:szCs w:val="24"/>
           <w:lang w:val="en-US"/>
         </w:rPr>
         <w:t xml:space="preserve"> command line</w:t>
       </w:r>
+      <w:r>
+        <w:rPr>
+          <w:rFonts w:ascii="Times New Roman" w:hAnsi="Times New Roman" w:cs="Times New Roman"/>
+          <w:sz w:val="24"/>
+          <w:szCs w:val="24"/>
+          <w:lang w:val="en-US"/>
+        </w:rPr>
+        <w:t xml:space="preserve"> and</w:t>
+      </w:r>
+      <w:r>
+        <w:rPr>
+          <w:rFonts w:ascii="Times New Roman" w:hAnsi="Times New Roman" w:cs="Times New Roman"/>
+          <w:sz w:val="24"/>
+          <w:szCs w:val="24"/>
+          <w:lang w:val="en-US"/>
+        </w:rPr>
+        <w:t xml:space="preserve"> viewing</w:t>
+      </w:r>
+      <w:r>
+        <w:rPr>
+          <w:rFonts w:ascii="Times New Roman" w:hAnsi="Times New Roman" w:cs="Times New Roman"/>
+          <w:sz w:val="24"/>
+          <w:szCs w:val="24"/>
+          <w:lang w:val="en-US"/>
+        </w:rPr>
+        <w:t xml:space="preserve"> git videos</w:t>
+      </w:r>
+    </w:p>
+    <w:p>
+      <w:pPr>
+        <w:pStyle w:val="ListParagraph"/>
+        <w:numPr>
+          <w:ilvl w:val="0"/>
+          <w:numId w:val="2"/>
+        </w:numPr>
+        <w:spacing w:line="360" w:lineRule="auto"/>
+        <w:jc w:val="both"/>
+        <w:rPr>
+          <w:rFonts w:ascii="Times New Roman" w:hAnsi="Times New Roman" w:cs="Times New Roman"/>
+          <w:sz w:val="24"/>
+          <w:szCs w:val="24"/>
+          <w:lang w:val="en-US"/>
+        </w:rPr>
+      </w:pPr>
+      <w:r>
+        <w:rPr>
+          <w:rFonts w:ascii="Times New Roman" w:hAnsi="Times New Roman" w:cs="Times New Roman"/>
+          <w:sz w:val="24"/>
+          <w:szCs w:val="24"/>
+          <w:lang w:val="en-US"/>
+        </w:rPr>
+        <w:t>Introduction to git command line</w:t>
+      </w:r>
+    </w:p>
+    <w:p>
+      <w:pPr>
+        <w:pStyle w:val="ListParagraph"/>
+        <w:numPr>
+          <w:ilvl w:val="0"/>
+          <w:numId w:val="2"/>
+        </w:numPr>
+        <w:spacing w:line="360" w:lineRule="auto"/>
+        <w:jc w:val="both"/>
+        <w:rPr>
+          <w:rFonts w:ascii="Times New Roman" w:hAnsi="Times New Roman" w:cs="Times New Roman"/>
+          <w:sz w:val="24"/>
+          <w:szCs w:val="24"/>
+          <w:lang w:val="en-US"/>
+        </w:rPr>
+      </w:pPr>
+      <w:r>
+        <w:rPr>
+          <w:rFonts w:ascii="Times New Roman" w:hAnsi="Times New Roman" w:cs="Times New Roman"/>
+          <w:sz w:val="24"/>
+          <w:szCs w:val="24"/>
+          <w:lang w:val="en-US"/>
+        </w:rPr>
+        <w:t>Closing time: 5:00 PM</w:t>
+      </w:r>
     </w:p>
     <w:p>
       <w:pPr>
@@ -119,32 +547,11 @@
         <w:jc w:val="both"/>
         <w:rPr>
           <w:rFonts w:ascii="Times New Roman" w:hAnsi="Times New Roman" w:cs="Times New Roman"/>
-          <w:b/>
-          <w:sz w:val="24"/>
-          <w:szCs w:val="24"/>
-          <w:lang w:val="en-US"/>
-        </w:rPr>
-      </w:pPr>
-      <w:r>
-        <w:rPr>
-          <w:rFonts w:ascii="Times New Roman" w:hAnsi="Times New Roman" w:cs="Times New Roman"/>
-          <w:b/>
-          <w:sz w:val="24"/>
-          <w:szCs w:val="24"/>
-          <w:lang w:val="en-US"/>
-        </w:rPr>
-        <w:t xml:space="preserve">Day 1: </w:t>
-      </w:r>
-      <w:r>
-        <w:rPr>
-          <w:rFonts w:ascii="Times New Roman" w:hAnsi="Times New Roman" w:cs="Times New Roman"/>
-          <w:b/>
-          <w:sz w:val="24"/>
-          <w:szCs w:val="24"/>
-          <w:lang w:val="en-US"/>
-        </w:rPr>
-        <w:t>05/07/2022</w:t>
-      </w:r>
+          <w:sz w:val="24"/>
+          <w:szCs w:val="24"/>
+          <w:lang w:val="en-US"/>
+        </w:rPr>
+      </w:pPr>
     </w:p>
     <w:p>
       <w:pPr>
@@ -167,6 +574,256 @@
           <w:szCs w:val="24"/>
           <w:lang w:val="en-US"/>
         </w:rPr>
+        <w:t xml:space="preserve">Day 3: </w:t>
+      </w:r>
+      <w:r>
+        <w:rPr>
+          <w:rFonts w:ascii="Times New Roman" w:hAnsi="Times New Roman" w:cs="Times New Roman"/>
+          <w:b/>
+          <w:sz w:val="24"/>
+          <w:szCs w:val="24"/>
+          <w:lang w:val="en-US"/>
+        </w:rPr>
+        <w:t>07/07/2022</w:t>
+      </w:r>
+    </w:p>
+    <w:p>
+      <w:pPr>
+        <w:spacing w:line="360" w:lineRule="auto"/>
+        <w:ind w:left="720"/>
+        <w:jc w:val="both"/>
+        <w:rPr>
+          <w:rFonts w:ascii="Times New Roman" w:hAnsi="Times New Roman" w:cs="Times New Roman"/>
+          <w:b/>
+          <w:sz w:val="24"/>
+          <w:szCs w:val="24"/>
+          <w:lang w:val="en-US"/>
+        </w:rPr>
+      </w:pPr>
+      <w:r>
+        <w:rPr>
+          <w:rFonts w:ascii="Times New Roman" w:hAnsi="Times New Roman" w:cs="Times New Roman"/>
+          <w:b/>
+          <w:sz w:val="24"/>
+          <w:szCs w:val="24"/>
+          <w:lang w:val="en-US"/>
+        </w:rPr>
+        <w:t>Activities</w:t>
+      </w:r>
+    </w:p>
+    <w:p>
+      <w:pPr>
+        <w:pStyle w:val="ListParagraph"/>
+        <w:numPr>
+          <w:ilvl w:val="0"/>
+          <w:numId w:val="3"/>
+        </w:numPr>
+        <w:spacing w:line="360" w:lineRule="auto"/>
+        <w:jc w:val="both"/>
+        <w:rPr>
+          <w:rFonts w:ascii="Times New Roman" w:hAnsi="Times New Roman" w:cs="Times New Roman"/>
+          <w:sz w:val="24"/>
+          <w:szCs w:val="24"/>
+          <w:lang w:val="en-US"/>
+        </w:rPr>
+      </w:pPr>
+      <w:r>
+        <w:rPr>
+          <w:rFonts w:ascii="Times New Roman" w:hAnsi="Times New Roman" w:cs="Times New Roman"/>
+          <w:sz w:val="24"/>
+          <w:szCs w:val="24"/>
+          <w:lang w:val="en-US"/>
+        </w:rPr>
+        <w:t xml:space="preserve">Start </w:t>
+      </w:r>
+      <w:r>
+        <w:rPr>
+          <w:rFonts w:ascii="Times New Roman" w:hAnsi="Times New Roman" w:cs="Times New Roman"/>
+          <w:sz w:val="24"/>
+          <w:szCs w:val="24"/>
+          <w:lang w:val="en-US"/>
+        </w:rPr>
+        <w:t>time: 7:30 AM</w:t>
+      </w:r>
+    </w:p>
+    <w:p>
+      <w:pPr>
+        <w:pStyle w:val="ListParagraph"/>
+        <w:numPr>
+          <w:ilvl w:val="0"/>
+          <w:numId w:val="3"/>
+        </w:numPr>
+        <w:spacing w:line="360" w:lineRule="auto"/>
+        <w:jc w:val="both"/>
+        <w:rPr>
+          <w:rFonts w:ascii="Times New Roman" w:hAnsi="Times New Roman" w:cs="Times New Roman"/>
+          <w:sz w:val="24"/>
+          <w:szCs w:val="24"/>
+          <w:lang w:val="en-US"/>
+        </w:rPr>
+      </w:pPr>
+      <w:r>
+        <w:rPr>
+          <w:rFonts w:ascii="Times New Roman" w:hAnsi="Times New Roman" w:cs="Times New Roman"/>
+          <w:sz w:val="24"/>
+          <w:szCs w:val="24"/>
+          <w:lang w:val="en-US"/>
+        </w:rPr>
+        <w:t>Opening Prayer</w:t>
+      </w:r>
+    </w:p>
+    <w:p>
+      <w:pPr>
+        <w:pStyle w:val="ListParagraph"/>
+        <w:numPr>
+          <w:ilvl w:val="0"/>
+          <w:numId w:val="3"/>
+        </w:numPr>
+        <w:spacing w:line="360" w:lineRule="auto"/>
+        <w:jc w:val="both"/>
+        <w:rPr>
+          <w:rFonts w:ascii="Times New Roman" w:hAnsi="Times New Roman" w:cs="Times New Roman"/>
+          <w:sz w:val="24"/>
+          <w:szCs w:val="24"/>
+          <w:lang w:val="en-US"/>
+        </w:rPr>
+      </w:pPr>
+      <w:r>
+        <w:rPr>
+          <w:rFonts w:ascii="Times New Roman" w:hAnsi="Times New Roman" w:cs="Times New Roman"/>
+          <w:sz w:val="24"/>
+          <w:szCs w:val="24"/>
+          <w:lang w:val="en-US"/>
+        </w:rPr>
+        <w:t xml:space="preserve">Explanation of introduction to git command line </w:t>
+      </w:r>
+    </w:p>
+    <w:p>
+      <w:pPr>
+        <w:pStyle w:val="ListParagraph"/>
+        <w:numPr>
+          <w:ilvl w:val="0"/>
+          <w:numId w:val="3"/>
+        </w:numPr>
+        <w:spacing w:line="360" w:lineRule="auto"/>
+        <w:jc w:val="both"/>
+        <w:rPr>
+          <w:rFonts w:ascii="Times New Roman" w:hAnsi="Times New Roman" w:cs="Times New Roman"/>
+          <w:sz w:val="24"/>
+          <w:szCs w:val="24"/>
+          <w:lang w:val="en-US"/>
+        </w:rPr>
+      </w:pPr>
+      <w:r>
+        <w:rPr>
+          <w:rFonts w:ascii="Times New Roman" w:hAnsi="Times New Roman" w:cs="Times New Roman"/>
+          <w:sz w:val="24"/>
+          <w:szCs w:val="24"/>
+          <w:lang w:val="en-US"/>
+        </w:rPr>
+        <w:t>Practical on git command line</w:t>
+      </w:r>
+    </w:p>
+    <w:p>
+      <w:pPr>
+        <w:pStyle w:val="ListParagraph"/>
+        <w:numPr>
+          <w:ilvl w:val="0"/>
+          <w:numId w:val="3"/>
+        </w:numPr>
+        <w:spacing w:line="360" w:lineRule="auto"/>
+        <w:jc w:val="both"/>
+        <w:rPr>
+          <w:rFonts w:ascii="Times New Roman" w:hAnsi="Times New Roman" w:cs="Times New Roman"/>
+          <w:sz w:val="24"/>
+          <w:szCs w:val="24"/>
+          <w:lang w:val="en-US"/>
+        </w:rPr>
+      </w:pPr>
+      <w:r>
+        <w:rPr>
+          <w:rFonts w:ascii="Times New Roman" w:hAnsi="Times New Roman" w:cs="Times New Roman"/>
+          <w:sz w:val="24"/>
+          <w:szCs w:val="24"/>
+          <w:lang w:val="en-US"/>
+        </w:rPr>
+        <w:t xml:space="preserve">Closing time: 5:00 </w:t>
+      </w:r>
+      <w:r>
+        <w:rPr>
+          <w:rFonts w:ascii="Times New Roman" w:hAnsi="Times New Roman" w:cs="Times New Roman"/>
+          <w:sz w:val="24"/>
+          <w:szCs w:val="24"/>
+          <w:lang w:val="en-US"/>
+        </w:rPr>
+        <w:t>P</w:t>
+      </w:r>
+      <w:r>
+        <w:rPr>
+          <w:rFonts w:ascii="Times New Roman" w:hAnsi="Times New Roman" w:cs="Times New Roman"/>
+          <w:sz w:val="24"/>
+          <w:szCs w:val="24"/>
+          <w:lang w:val="en-US"/>
+        </w:rPr>
+        <w:t>M</w:t>
+      </w:r>
+    </w:p>
+    <w:p>
+      <w:pPr>
+        <w:spacing w:line="360" w:lineRule="auto"/>
+        <w:ind w:left="720"/>
+        <w:jc w:val="both"/>
+        <w:rPr>
+          <w:rFonts w:ascii="Times New Roman" w:hAnsi="Times New Roman" w:cs="Times New Roman"/>
+          <w:b/>
+          <w:sz w:val="24"/>
+          <w:szCs w:val="24"/>
+          <w:lang w:val="en-US"/>
+        </w:rPr>
+      </w:pPr>
+      <w:r>
+        <w:rPr>
+          <w:rFonts w:ascii="Times New Roman" w:hAnsi="Times New Roman" w:cs="Times New Roman"/>
+          <w:b/>
+          <w:sz w:val="24"/>
+          <w:szCs w:val="24"/>
+          <w:lang w:val="en-US"/>
+        </w:rPr>
+        <w:lastRenderedPageBreak/>
+        <w:t xml:space="preserve">Day 4: </w:t>
+      </w:r>
+      <w:r>
+        <w:rPr>
+          <w:rFonts w:ascii="Times New Roman" w:hAnsi="Times New Roman" w:cs="Times New Roman"/>
+          <w:b/>
+          <w:sz w:val="24"/>
+          <w:szCs w:val="24"/>
+          <w:lang w:val="en-US"/>
+        </w:rPr>
+        <w:t>08/07/2022</w:t>
+      </w:r>
+    </w:p>
+    <w:p>
+      <w:pPr>
+        <w:spacing w:line="360" w:lineRule="auto"/>
+        <w:ind w:left="720"/>
+        <w:jc w:val="both"/>
+        <w:rPr>
+          <w:rFonts w:ascii="Times New Roman" w:hAnsi="Times New Roman" w:cs="Times New Roman"/>
+          <w:b/>
+          <w:sz w:val="24"/>
+          <w:szCs w:val="24"/>
+          <w:lang w:val="en-US"/>
+        </w:rPr>
+      </w:pPr>
+      <w:r>
+        <w:rPr>
+          <w:rFonts w:ascii="Times New Roman" w:hAnsi="Times New Roman" w:cs="Times New Roman"/>
+          <w:b/>
+          <w:sz w:val="24"/>
+          <w:szCs w:val="24"/>
+          <w:lang w:val="en-US"/>
+        </w:rPr>
         <w:t>Activities:</w:t>
       </w:r>
     </w:p>
@@ -175,33 +832,42 @@
         <w:pStyle w:val="ListParagraph"/>
         <w:numPr>
           <w:ilvl w:val="0"/>
-          <w:numId w:val="1"/>
-        </w:numPr>
-        <w:spacing w:line="360" w:lineRule="auto"/>
-        <w:jc w:val="both"/>
-        <w:rPr>
-          <w:rFonts w:ascii="Times New Roman" w:hAnsi="Times New Roman" w:cs="Times New Roman"/>
-          <w:sz w:val="24"/>
-          <w:szCs w:val="24"/>
-          <w:lang w:val="en-US"/>
-        </w:rPr>
-      </w:pPr>
-      <w:r>
-        <w:rPr>
-          <w:rFonts w:ascii="Times New Roman" w:hAnsi="Times New Roman" w:cs="Times New Roman"/>
-          <w:sz w:val="24"/>
-          <w:szCs w:val="24"/>
-          <w:lang w:val="en-US"/>
-        </w:rPr>
-        <w:t>Start time: 7:30 AM</w:t>
-      </w:r>
-    </w:p>
-    <w:p>
-      <w:pPr>
-        <w:pStyle w:val="ListParagraph"/>
-        <w:numPr>
-          <w:ilvl w:val="0"/>
-          <w:numId w:val="1"/>
+          <w:numId w:val="4"/>
+        </w:numPr>
+        <w:spacing w:line="360" w:lineRule="auto"/>
+        <w:jc w:val="both"/>
+        <w:rPr>
+          <w:rFonts w:ascii="Times New Roman" w:hAnsi="Times New Roman" w:cs="Times New Roman"/>
+          <w:sz w:val="24"/>
+          <w:szCs w:val="24"/>
+          <w:lang w:val="en-US"/>
+        </w:rPr>
+      </w:pPr>
+      <w:r>
+        <w:rPr>
+          <w:rFonts w:ascii="Times New Roman" w:hAnsi="Times New Roman" w:cs="Times New Roman"/>
+          <w:sz w:val="24"/>
+          <w:szCs w:val="24"/>
+          <w:lang w:val="en-US"/>
+        </w:rPr>
+        <w:t xml:space="preserve">Start </w:t>
+      </w:r>
+      <w:r>
+        <w:rPr>
+          <w:rFonts w:ascii="Times New Roman" w:hAnsi="Times New Roman" w:cs="Times New Roman"/>
+          <w:sz w:val="24"/>
+          <w:szCs w:val="24"/>
+          <w:lang w:val="en-US"/>
+        </w:rPr>
+        <w:t>time: 7:30 AM</w:t>
+      </w:r>
+    </w:p>
+    <w:p>
+      <w:pPr>
+        <w:pStyle w:val="ListParagraph"/>
+        <w:numPr>
+          <w:ilvl w:val="0"/>
+          <w:numId w:val="4"/>
         </w:numPr>
         <w:spacing w:line="360" w:lineRule="auto"/>
         <w:jc w:val="both"/>
@@ -227,744 +893,6 @@
         <w:pStyle w:val="ListParagraph"/>
         <w:numPr>
           <w:ilvl w:val="0"/>
-          <w:numId w:val="1"/>
-        </w:numPr>
-        <w:spacing w:line="360" w:lineRule="auto"/>
-        <w:jc w:val="both"/>
-        <w:rPr>
-          <w:rFonts w:ascii="Times New Roman" w:hAnsi="Times New Roman" w:cs="Times New Roman"/>
-          <w:sz w:val="24"/>
-          <w:szCs w:val="24"/>
-          <w:lang w:val="en-US"/>
-        </w:rPr>
-      </w:pPr>
-      <w:r>
-        <w:rPr>
-          <w:rFonts w:ascii="Times New Roman" w:hAnsi="Times New Roman" w:cs="Times New Roman"/>
-          <w:sz w:val="24"/>
-          <w:szCs w:val="24"/>
-          <w:lang w:val="en-US"/>
-        </w:rPr>
-        <w:t xml:space="preserve">Discussion on </w:t>
-      </w:r>
-      <w:proofErr w:type="spellStart"/>
-      <w:r>
-        <w:rPr>
-          <w:rFonts w:ascii="Times New Roman" w:hAnsi="Times New Roman" w:cs="Times New Roman"/>
-          <w:sz w:val="24"/>
-          <w:szCs w:val="24"/>
-          <w:lang w:val="en-US"/>
-        </w:rPr>
-        <w:t>git</w:t>
-      </w:r>
-      <w:proofErr w:type="spellEnd"/>
-      <w:r>
-        <w:rPr>
-          <w:rFonts w:ascii="Times New Roman" w:hAnsi="Times New Roman" w:cs="Times New Roman"/>
-          <w:sz w:val="24"/>
-          <w:szCs w:val="24"/>
-          <w:lang w:val="en-US"/>
-        </w:rPr>
-        <w:t xml:space="preserve"> command line </w:t>
-      </w:r>
-    </w:p>
-    <w:p>
-      <w:pPr>
-        <w:pStyle w:val="ListParagraph"/>
-        <w:numPr>
-          <w:ilvl w:val="0"/>
-          <w:numId w:val="1"/>
-        </w:numPr>
-        <w:spacing w:line="360" w:lineRule="auto"/>
-        <w:jc w:val="both"/>
-        <w:rPr>
-          <w:rFonts w:ascii="Times New Roman" w:hAnsi="Times New Roman" w:cs="Times New Roman"/>
-          <w:sz w:val="24"/>
-          <w:szCs w:val="24"/>
-          <w:lang w:val="en-US"/>
-        </w:rPr>
-      </w:pPr>
-      <w:r>
-        <w:rPr>
-          <w:rFonts w:ascii="Times New Roman" w:hAnsi="Times New Roman" w:cs="Times New Roman"/>
-          <w:sz w:val="24"/>
-          <w:szCs w:val="24"/>
-          <w:lang w:val="en-US"/>
-        </w:rPr>
-        <w:t xml:space="preserve">Receiving </w:t>
-      </w:r>
-      <w:proofErr w:type="spellStart"/>
-      <w:r>
-        <w:rPr>
-          <w:rFonts w:ascii="Times New Roman" w:hAnsi="Times New Roman" w:cs="Times New Roman"/>
-          <w:sz w:val="24"/>
-          <w:szCs w:val="24"/>
-          <w:lang w:val="en-US"/>
-        </w:rPr>
-        <w:t>git</w:t>
-      </w:r>
-      <w:proofErr w:type="spellEnd"/>
-      <w:r>
-        <w:rPr>
-          <w:rFonts w:ascii="Times New Roman" w:hAnsi="Times New Roman" w:cs="Times New Roman"/>
-          <w:sz w:val="24"/>
-          <w:szCs w:val="24"/>
-          <w:lang w:val="en-US"/>
-        </w:rPr>
-        <w:t xml:space="preserve"> command line and video tutorials</w:t>
-      </w:r>
-    </w:p>
-    <w:p>
-      <w:pPr>
-        <w:pStyle w:val="ListParagraph"/>
-        <w:numPr>
-          <w:ilvl w:val="0"/>
-          <w:numId w:val="1"/>
-        </w:numPr>
-        <w:spacing w:line="360" w:lineRule="auto"/>
-        <w:jc w:val="both"/>
-        <w:rPr>
-          <w:rFonts w:ascii="Times New Roman" w:hAnsi="Times New Roman" w:cs="Times New Roman"/>
-          <w:sz w:val="24"/>
-          <w:szCs w:val="24"/>
-          <w:lang w:val="en-US"/>
-        </w:rPr>
-      </w:pPr>
-      <w:r>
-        <w:rPr>
-          <w:rFonts w:ascii="Times New Roman" w:hAnsi="Times New Roman" w:cs="Times New Roman"/>
-          <w:sz w:val="24"/>
-          <w:szCs w:val="24"/>
-          <w:lang w:val="en-US"/>
-        </w:rPr>
-        <w:t>Closing time: 5:00 PM</w:t>
-      </w:r>
-    </w:p>
-    <w:p>
-      <w:pPr>
-        <w:spacing w:line="360" w:lineRule="auto"/>
-        <w:ind w:left="720"/>
-        <w:jc w:val="both"/>
-        <w:rPr>
-          <w:rFonts w:ascii="Times New Roman" w:hAnsi="Times New Roman" w:cs="Times New Roman"/>
-          <w:b/>
-          <w:sz w:val="24"/>
-          <w:szCs w:val="24"/>
-          <w:lang w:val="en-US"/>
-        </w:rPr>
-      </w:pPr>
-      <w:r>
-        <w:rPr>
-          <w:rFonts w:ascii="Times New Roman" w:hAnsi="Times New Roman" w:cs="Times New Roman"/>
-          <w:b/>
-          <w:sz w:val="24"/>
-          <w:szCs w:val="24"/>
-          <w:lang w:val="en-US"/>
-        </w:rPr>
-        <w:t xml:space="preserve">Day 2: </w:t>
-      </w:r>
-      <w:r>
-        <w:rPr>
-          <w:rFonts w:ascii="Times New Roman" w:hAnsi="Times New Roman" w:cs="Times New Roman"/>
-          <w:b/>
-          <w:sz w:val="24"/>
-          <w:szCs w:val="24"/>
-          <w:lang w:val="en-US"/>
-        </w:rPr>
-        <w:t>06/07/2022</w:t>
-      </w:r>
-    </w:p>
-    <w:p>
-      <w:pPr>
-        <w:spacing w:line="360" w:lineRule="auto"/>
-        <w:ind w:left="720"/>
-        <w:jc w:val="both"/>
-        <w:rPr>
-          <w:rFonts w:ascii="Times New Roman" w:hAnsi="Times New Roman" w:cs="Times New Roman"/>
-          <w:b/>
-          <w:sz w:val="24"/>
-          <w:szCs w:val="24"/>
-          <w:lang w:val="en-US"/>
-        </w:rPr>
-      </w:pPr>
-      <w:r>
-        <w:rPr>
-          <w:rFonts w:ascii="Times New Roman" w:hAnsi="Times New Roman" w:cs="Times New Roman"/>
-          <w:b/>
-          <w:sz w:val="24"/>
-          <w:szCs w:val="24"/>
-          <w:lang w:val="en-US"/>
-        </w:rPr>
-        <w:t>Activities:</w:t>
-      </w:r>
-    </w:p>
-    <w:p>
-      <w:pPr>
-        <w:pStyle w:val="ListParagraph"/>
-        <w:numPr>
-          <w:ilvl w:val="0"/>
-          <w:numId w:val="2"/>
-        </w:numPr>
-        <w:spacing w:line="360" w:lineRule="auto"/>
-        <w:jc w:val="both"/>
-        <w:rPr>
-          <w:rFonts w:ascii="Times New Roman" w:hAnsi="Times New Roman" w:cs="Times New Roman"/>
-          <w:sz w:val="24"/>
-          <w:szCs w:val="24"/>
-          <w:lang w:val="en-US"/>
-        </w:rPr>
-      </w:pPr>
-      <w:r>
-        <w:rPr>
-          <w:rFonts w:ascii="Times New Roman" w:hAnsi="Times New Roman" w:cs="Times New Roman"/>
-          <w:sz w:val="24"/>
-          <w:szCs w:val="24"/>
-          <w:lang w:val="en-US"/>
-        </w:rPr>
-        <w:t>Start</w:t>
-      </w:r>
-      <w:r>
-        <w:rPr>
-          <w:rFonts w:ascii="Times New Roman" w:hAnsi="Times New Roman" w:cs="Times New Roman"/>
-          <w:sz w:val="24"/>
-          <w:szCs w:val="24"/>
-          <w:lang w:val="en-US"/>
-        </w:rPr>
-        <w:t xml:space="preserve"> time: 7:23 AM</w:t>
-      </w:r>
-    </w:p>
-    <w:p>
-      <w:pPr>
-        <w:pStyle w:val="ListParagraph"/>
-        <w:numPr>
-          <w:ilvl w:val="0"/>
-          <w:numId w:val="2"/>
-        </w:numPr>
-        <w:spacing w:line="360" w:lineRule="auto"/>
-        <w:jc w:val="both"/>
-        <w:rPr>
-          <w:rFonts w:ascii="Times New Roman" w:hAnsi="Times New Roman" w:cs="Times New Roman"/>
-          <w:sz w:val="24"/>
-          <w:szCs w:val="24"/>
-          <w:lang w:val="en-US"/>
-        </w:rPr>
-      </w:pPr>
-      <w:r>
-        <w:rPr>
-          <w:rFonts w:ascii="Times New Roman" w:hAnsi="Times New Roman" w:cs="Times New Roman"/>
-          <w:sz w:val="24"/>
-          <w:szCs w:val="24"/>
-          <w:lang w:val="en-US"/>
-        </w:rPr>
-        <w:t>Morning devotions</w:t>
-      </w:r>
-    </w:p>
-    <w:p>
-      <w:pPr>
-        <w:pStyle w:val="ListParagraph"/>
-        <w:numPr>
-          <w:ilvl w:val="0"/>
-          <w:numId w:val="2"/>
-        </w:numPr>
-        <w:spacing w:line="360" w:lineRule="auto"/>
-        <w:jc w:val="both"/>
-        <w:rPr>
-          <w:rFonts w:ascii="Times New Roman" w:hAnsi="Times New Roman" w:cs="Times New Roman"/>
-          <w:sz w:val="24"/>
-          <w:szCs w:val="24"/>
-          <w:lang w:val="en-US"/>
-        </w:rPr>
-      </w:pPr>
-      <w:r>
-        <w:rPr>
-          <w:rFonts w:ascii="Times New Roman" w:hAnsi="Times New Roman" w:cs="Times New Roman"/>
-          <w:sz w:val="24"/>
-          <w:szCs w:val="24"/>
-          <w:lang w:val="en-US"/>
-        </w:rPr>
-        <w:t xml:space="preserve">Installation of </w:t>
-      </w:r>
-      <w:proofErr w:type="spellStart"/>
-      <w:r>
-        <w:rPr>
-          <w:rFonts w:ascii="Times New Roman" w:hAnsi="Times New Roman" w:cs="Times New Roman"/>
-          <w:sz w:val="24"/>
-          <w:szCs w:val="24"/>
-          <w:lang w:val="en-US"/>
-        </w:rPr>
-        <w:t>g</w:t>
-      </w:r>
-      <w:r>
-        <w:rPr>
-          <w:rFonts w:ascii="Times New Roman" w:hAnsi="Times New Roman" w:cs="Times New Roman"/>
-          <w:sz w:val="24"/>
-          <w:szCs w:val="24"/>
-          <w:lang w:val="en-US"/>
-        </w:rPr>
-        <w:t>it</w:t>
-      </w:r>
-      <w:proofErr w:type="spellEnd"/>
-      <w:r>
-        <w:rPr>
-          <w:rFonts w:ascii="Times New Roman" w:hAnsi="Times New Roman" w:cs="Times New Roman"/>
-          <w:sz w:val="24"/>
-          <w:szCs w:val="24"/>
-          <w:lang w:val="en-US"/>
-        </w:rPr>
-        <w:t xml:space="preserve"> command line</w:t>
-      </w:r>
-      <w:r>
-        <w:rPr>
-          <w:rFonts w:ascii="Times New Roman" w:hAnsi="Times New Roman" w:cs="Times New Roman"/>
-          <w:sz w:val="24"/>
-          <w:szCs w:val="24"/>
-          <w:lang w:val="en-US"/>
-        </w:rPr>
-        <w:t xml:space="preserve"> and</w:t>
-      </w:r>
-      <w:r>
-        <w:rPr>
-          <w:rFonts w:ascii="Times New Roman" w:hAnsi="Times New Roman" w:cs="Times New Roman"/>
-          <w:sz w:val="24"/>
-          <w:szCs w:val="24"/>
-          <w:lang w:val="en-US"/>
-        </w:rPr>
-        <w:t xml:space="preserve"> viewing</w:t>
-      </w:r>
-      <w:r>
-        <w:rPr>
-          <w:rFonts w:ascii="Times New Roman" w:hAnsi="Times New Roman" w:cs="Times New Roman"/>
-          <w:sz w:val="24"/>
-          <w:szCs w:val="24"/>
-          <w:lang w:val="en-US"/>
-        </w:rPr>
-        <w:t xml:space="preserve"> </w:t>
-      </w:r>
-      <w:proofErr w:type="spellStart"/>
-      <w:r>
-        <w:rPr>
-          <w:rFonts w:ascii="Times New Roman" w:hAnsi="Times New Roman" w:cs="Times New Roman"/>
-          <w:sz w:val="24"/>
-          <w:szCs w:val="24"/>
-          <w:lang w:val="en-US"/>
-        </w:rPr>
-        <w:t>git</w:t>
-      </w:r>
-      <w:proofErr w:type="spellEnd"/>
-      <w:r>
-        <w:rPr>
-          <w:rFonts w:ascii="Times New Roman" w:hAnsi="Times New Roman" w:cs="Times New Roman"/>
-          <w:sz w:val="24"/>
-          <w:szCs w:val="24"/>
-          <w:lang w:val="en-US"/>
-        </w:rPr>
-        <w:t xml:space="preserve"> videos</w:t>
-      </w:r>
-    </w:p>
-    <w:p>
-      <w:pPr>
-        <w:pStyle w:val="ListParagraph"/>
-        <w:numPr>
-          <w:ilvl w:val="0"/>
-          <w:numId w:val="2"/>
-        </w:numPr>
-        <w:spacing w:line="360" w:lineRule="auto"/>
-        <w:jc w:val="both"/>
-        <w:rPr>
-          <w:rFonts w:ascii="Times New Roman" w:hAnsi="Times New Roman" w:cs="Times New Roman"/>
-          <w:sz w:val="24"/>
-          <w:szCs w:val="24"/>
-          <w:lang w:val="en-US"/>
-        </w:rPr>
-      </w:pPr>
-      <w:r>
-        <w:rPr>
-          <w:rFonts w:ascii="Times New Roman" w:hAnsi="Times New Roman" w:cs="Times New Roman"/>
-          <w:sz w:val="24"/>
-          <w:szCs w:val="24"/>
-          <w:lang w:val="en-US"/>
-        </w:rPr>
-        <w:t xml:space="preserve">Introduction to </w:t>
-      </w:r>
-      <w:proofErr w:type="spellStart"/>
-      <w:r>
-        <w:rPr>
-          <w:rFonts w:ascii="Times New Roman" w:hAnsi="Times New Roman" w:cs="Times New Roman"/>
-          <w:sz w:val="24"/>
-          <w:szCs w:val="24"/>
-          <w:lang w:val="en-US"/>
-        </w:rPr>
-        <w:t>git</w:t>
-      </w:r>
-      <w:proofErr w:type="spellEnd"/>
-      <w:r>
-        <w:rPr>
-          <w:rFonts w:ascii="Times New Roman" w:hAnsi="Times New Roman" w:cs="Times New Roman"/>
-          <w:sz w:val="24"/>
-          <w:szCs w:val="24"/>
-          <w:lang w:val="en-US"/>
-        </w:rPr>
-        <w:t xml:space="preserve"> command line</w:t>
-      </w:r>
-    </w:p>
-    <w:p>
-      <w:pPr>
-        <w:pStyle w:val="ListParagraph"/>
-        <w:numPr>
-          <w:ilvl w:val="0"/>
-          <w:numId w:val="2"/>
-        </w:numPr>
-        <w:spacing w:line="360" w:lineRule="auto"/>
-        <w:jc w:val="both"/>
-        <w:rPr>
-          <w:rFonts w:ascii="Times New Roman" w:hAnsi="Times New Roman" w:cs="Times New Roman"/>
-          <w:sz w:val="24"/>
-          <w:szCs w:val="24"/>
-          <w:lang w:val="en-US"/>
-        </w:rPr>
-      </w:pPr>
-      <w:r>
-        <w:rPr>
-          <w:rFonts w:ascii="Times New Roman" w:hAnsi="Times New Roman" w:cs="Times New Roman"/>
-          <w:sz w:val="24"/>
-          <w:szCs w:val="24"/>
-          <w:lang w:val="en-US"/>
-        </w:rPr>
-        <w:t>Closing time: 5:00 PM</w:t>
-      </w:r>
-    </w:p>
-    <w:p>
-      <w:pPr>
-        <w:spacing w:line="360" w:lineRule="auto"/>
-        <w:ind w:left="720"/>
-        <w:jc w:val="both"/>
-        <w:rPr>
-          <w:rFonts w:ascii="Times New Roman" w:hAnsi="Times New Roman" w:cs="Times New Roman"/>
-          <w:sz w:val="24"/>
-          <w:szCs w:val="24"/>
-          <w:lang w:val="en-US"/>
-        </w:rPr>
-      </w:pPr>
-    </w:p>
-    <w:p>
-      <w:pPr>
-        <w:spacing w:line="360" w:lineRule="auto"/>
-        <w:ind w:left="720"/>
-        <w:jc w:val="both"/>
-        <w:rPr>
-          <w:rFonts w:ascii="Times New Roman" w:hAnsi="Times New Roman" w:cs="Times New Roman"/>
-          <w:b/>
-          <w:sz w:val="24"/>
-          <w:szCs w:val="24"/>
-          <w:lang w:val="en-US"/>
-        </w:rPr>
-      </w:pPr>
-      <w:r>
-        <w:rPr>
-          <w:rFonts w:ascii="Times New Roman" w:hAnsi="Times New Roman" w:cs="Times New Roman"/>
-          <w:b/>
-          <w:sz w:val="24"/>
-          <w:szCs w:val="24"/>
-          <w:lang w:val="en-US"/>
-        </w:rPr>
-        <w:t xml:space="preserve">Day 3: </w:t>
-      </w:r>
-      <w:r>
-        <w:rPr>
-          <w:rFonts w:ascii="Times New Roman" w:hAnsi="Times New Roman" w:cs="Times New Roman"/>
-          <w:b/>
-          <w:sz w:val="24"/>
-          <w:szCs w:val="24"/>
-          <w:lang w:val="en-US"/>
-        </w:rPr>
-        <w:t>07/07/2022</w:t>
-      </w:r>
-    </w:p>
-    <w:p>
-      <w:pPr>
-        <w:spacing w:line="360" w:lineRule="auto"/>
-        <w:ind w:left="720"/>
-        <w:jc w:val="both"/>
-        <w:rPr>
-          <w:rFonts w:ascii="Times New Roman" w:hAnsi="Times New Roman" w:cs="Times New Roman"/>
-          <w:b/>
-          <w:sz w:val="24"/>
-          <w:szCs w:val="24"/>
-          <w:lang w:val="en-US"/>
-        </w:rPr>
-      </w:pPr>
-      <w:r>
-        <w:rPr>
-          <w:rFonts w:ascii="Times New Roman" w:hAnsi="Times New Roman" w:cs="Times New Roman"/>
-          <w:b/>
-          <w:sz w:val="24"/>
-          <w:szCs w:val="24"/>
-          <w:lang w:val="en-US"/>
-        </w:rPr>
-        <w:t>Activities</w:t>
-      </w:r>
-    </w:p>
-    <w:p>
-      <w:pPr>
-        <w:pStyle w:val="ListParagraph"/>
-        <w:numPr>
-          <w:ilvl w:val="0"/>
-          <w:numId w:val="3"/>
-        </w:numPr>
-        <w:spacing w:line="360" w:lineRule="auto"/>
-        <w:jc w:val="both"/>
-        <w:rPr>
-          <w:rFonts w:ascii="Times New Roman" w:hAnsi="Times New Roman" w:cs="Times New Roman"/>
-          <w:sz w:val="24"/>
-          <w:szCs w:val="24"/>
-          <w:lang w:val="en-US"/>
-        </w:rPr>
-      </w:pPr>
-      <w:r>
-        <w:rPr>
-          <w:rFonts w:ascii="Times New Roman" w:hAnsi="Times New Roman" w:cs="Times New Roman"/>
-          <w:sz w:val="24"/>
-          <w:szCs w:val="24"/>
-          <w:lang w:val="en-US"/>
-        </w:rPr>
-        <w:t xml:space="preserve">Start </w:t>
-      </w:r>
-      <w:r>
-        <w:rPr>
-          <w:rFonts w:ascii="Times New Roman" w:hAnsi="Times New Roman" w:cs="Times New Roman"/>
-          <w:sz w:val="24"/>
-          <w:szCs w:val="24"/>
-          <w:lang w:val="en-US"/>
-        </w:rPr>
-        <w:t>time: 7:30 AM</w:t>
-      </w:r>
-    </w:p>
-    <w:p>
-      <w:pPr>
-        <w:pStyle w:val="ListParagraph"/>
-        <w:numPr>
-          <w:ilvl w:val="0"/>
-          <w:numId w:val="3"/>
-        </w:numPr>
-        <w:spacing w:line="360" w:lineRule="auto"/>
-        <w:jc w:val="both"/>
-        <w:rPr>
-          <w:rFonts w:ascii="Times New Roman" w:hAnsi="Times New Roman" w:cs="Times New Roman"/>
-          <w:sz w:val="24"/>
-          <w:szCs w:val="24"/>
-          <w:lang w:val="en-US"/>
-        </w:rPr>
-      </w:pPr>
-      <w:r>
-        <w:rPr>
-          <w:rFonts w:ascii="Times New Roman" w:hAnsi="Times New Roman" w:cs="Times New Roman"/>
-          <w:sz w:val="24"/>
-          <w:szCs w:val="24"/>
-          <w:lang w:val="en-US"/>
-        </w:rPr>
-        <w:t>Opening Prayer</w:t>
-      </w:r>
-    </w:p>
-    <w:p>
-      <w:pPr>
-        <w:pStyle w:val="ListParagraph"/>
-        <w:numPr>
-          <w:ilvl w:val="0"/>
-          <w:numId w:val="3"/>
-        </w:numPr>
-        <w:spacing w:line="360" w:lineRule="auto"/>
-        <w:jc w:val="both"/>
-        <w:rPr>
-          <w:rFonts w:ascii="Times New Roman" w:hAnsi="Times New Roman" w:cs="Times New Roman"/>
-          <w:sz w:val="24"/>
-          <w:szCs w:val="24"/>
-          <w:lang w:val="en-US"/>
-        </w:rPr>
-      </w:pPr>
-      <w:r>
-        <w:rPr>
-          <w:rFonts w:ascii="Times New Roman" w:hAnsi="Times New Roman" w:cs="Times New Roman"/>
-          <w:sz w:val="24"/>
-          <w:szCs w:val="24"/>
-          <w:lang w:val="en-US"/>
-        </w:rPr>
-        <w:t xml:space="preserve">Explanation of introduction to </w:t>
-      </w:r>
-      <w:proofErr w:type="spellStart"/>
-      <w:r>
-        <w:rPr>
-          <w:rFonts w:ascii="Times New Roman" w:hAnsi="Times New Roman" w:cs="Times New Roman"/>
-          <w:sz w:val="24"/>
-          <w:szCs w:val="24"/>
-          <w:lang w:val="en-US"/>
-        </w:rPr>
-        <w:t>git</w:t>
-      </w:r>
-      <w:proofErr w:type="spellEnd"/>
-      <w:r>
-        <w:rPr>
-          <w:rFonts w:ascii="Times New Roman" w:hAnsi="Times New Roman" w:cs="Times New Roman"/>
-          <w:sz w:val="24"/>
-          <w:szCs w:val="24"/>
-          <w:lang w:val="en-US"/>
-        </w:rPr>
-        <w:t xml:space="preserve"> command line </w:t>
-      </w:r>
-    </w:p>
-    <w:p>
-      <w:pPr>
-        <w:pStyle w:val="ListParagraph"/>
-        <w:numPr>
-          <w:ilvl w:val="0"/>
-          <w:numId w:val="3"/>
-        </w:numPr>
-        <w:spacing w:line="360" w:lineRule="auto"/>
-        <w:jc w:val="both"/>
-        <w:rPr>
-          <w:rFonts w:ascii="Times New Roman" w:hAnsi="Times New Roman" w:cs="Times New Roman"/>
-          <w:sz w:val="24"/>
-          <w:szCs w:val="24"/>
-          <w:lang w:val="en-US"/>
-        </w:rPr>
-      </w:pPr>
-      <w:r>
-        <w:rPr>
-          <w:rFonts w:ascii="Times New Roman" w:hAnsi="Times New Roman" w:cs="Times New Roman"/>
-          <w:sz w:val="24"/>
-          <w:szCs w:val="24"/>
-          <w:lang w:val="en-US"/>
-        </w:rPr>
-        <w:t xml:space="preserve">Practical on </w:t>
-      </w:r>
-      <w:proofErr w:type="spellStart"/>
-      <w:r>
-        <w:rPr>
-          <w:rFonts w:ascii="Times New Roman" w:hAnsi="Times New Roman" w:cs="Times New Roman"/>
-          <w:sz w:val="24"/>
-          <w:szCs w:val="24"/>
-          <w:lang w:val="en-US"/>
-        </w:rPr>
-        <w:t>git</w:t>
-      </w:r>
-      <w:proofErr w:type="spellEnd"/>
-      <w:r>
-        <w:rPr>
-          <w:rFonts w:ascii="Times New Roman" w:hAnsi="Times New Roman" w:cs="Times New Roman"/>
-          <w:sz w:val="24"/>
-          <w:szCs w:val="24"/>
-          <w:lang w:val="en-US"/>
-        </w:rPr>
-        <w:t xml:space="preserve"> command line</w:t>
-      </w:r>
-    </w:p>
-    <w:p>
-      <w:pPr>
-        <w:pStyle w:val="ListParagraph"/>
-        <w:numPr>
-          <w:ilvl w:val="0"/>
-          <w:numId w:val="3"/>
-        </w:numPr>
-        <w:spacing w:line="360" w:lineRule="auto"/>
-        <w:jc w:val="both"/>
-        <w:rPr>
-          <w:rFonts w:ascii="Times New Roman" w:hAnsi="Times New Roman" w:cs="Times New Roman"/>
-          <w:sz w:val="24"/>
-          <w:szCs w:val="24"/>
-          <w:lang w:val="en-US"/>
-        </w:rPr>
-      </w:pPr>
-      <w:r>
-        <w:rPr>
-          <w:rFonts w:ascii="Times New Roman" w:hAnsi="Times New Roman" w:cs="Times New Roman"/>
-          <w:sz w:val="24"/>
-          <w:szCs w:val="24"/>
-          <w:lang w:val="en-US"/>
-        </w:rPr>
-        <w:t xml:space="preserve">Closing time: 5:00 </w:t>
-      </w:r>
-      <w:r>
-        <w:rPr>
-          <w:rFonts w:ascii="Times New Roman" w:hAnsi="Times New Roman" w:cs="Times New Roman"/>
-          <w:sz w:val="24"/>
-          <w:szCs w:val="24"/>
-          <w:lang w:val="en-US"/>
-        </w:rPr>
-        <w:t>P</w:t>
-      </w:r>
-      <w:r>
-        <w:rPr>
-          <w:rFonts w:ascii="Times New Roman" w:hAnsi="Times New Roman" w:cs="Times New Roman"/>
-          <w:sz w:val="24"/>
-          <w:szCs w:val="24"/>
-          <w:lang w:val="en-US"/>
-        </w:rPr>
-        <w:t>M</w:t>
-      </w:r>
-    </w:p>
-    <w:p>
-      <w:pPr>
-        <w:spacing w:line="360" w:lineRule="auto"/>
-        <w:ind w:left="720"/>
-        <w:jc w:val="both"/>
-        <w:rPr>
-          <w:rFonts w:ascii="Times New Roman" w:hAnsi="Times New Roman" w:cs="Times New Roman"/>
-          <w:b/>
-          <w:sz w:val="24"/>
-          <w:szCs w:val="24"/>
-          <w:lang w:val="en-US"/>
-        </w:rPr>
-      </w:pPr>
-      <w:r>
-        <w:rPr>
-          <w:rFonts w:ascii="Times New Roman" w:hAnsi="Times New Roman" w:cs="Times New Roman"/>
-          <w:b/>
-          <w:sz w:val="24"/>
-          <w:szCs w:val="24"/>
-          <w:lang w:val="en-US"/>
-        </w:rPr>
-        <w:t xml:space="preserve">Day 4: </w:t>
-      </w:r>
-      <w:r>
-        <w:rPr>
-          <w:rFonts w:ascii="Times New Roman" w:hAnsi="Times New Roman" w:cs="Times New Roman"/>
-          <w:b/>
-          <w:sz w:val="24"/>
-          <w:szCs w:val="24"/>
-          <w:lang w:val="en-US"/>
-        </w:rPr>
-        <w:t>08/07/2022</w:t>
-      </w:r>
-    </w:p>
-    <w:p>
-      <w:pPr>
-        <w:spacing w:line="360" w:lineRule="auto"/>
-        <w:ind w:left="720"/>
-        <w:jc w:val="both"/>
-        <w:rPr>
-          <w:rFonts w:ascii="Times New Roman" w:hAnsi="Times New Roman" w:cs="Times New Roman"/>
-          <w:b/>
-          <w:sz w:val="24"/>
-          <w:szCs w:val="24"/>
-          <w:lang w:val="en-US"/>
-        </w:rPr>
-      </w:pPr>
-      <w:r>
-        <w:rPr>
-          <w:rFonts w:ascii="Times New Roman" w:hAnsi="Times New Roman" w:cs="Times New Roman"/>
-          <w:b/>
-          <w:sz w:val="24"/>
-          <w:szCs w:val="24"/>
-          <w:lang w:val="en-US"/>
-        </w:rPr>
-        <w:lastRenderedPageBreak/>
-        <w:t>Activities:</w:t>
-      </w:r>
-    </w:p>
-    <w:p>
-      <w:pPr>
-        <w:pStyle w:val="ListParagraph"/>
-        <w:numPr>
-          <w:ilvl w:val="0"/>
           <w:numId w:val="4"/>
         </w:numPr>
         <w:spacing w:line="360" w:lineRule="auto"/>
@@ -983,16 +911,7 @@
           <w:szCs w:val="24"/>
           <w:lang w:val="en-US"/>
         </w:rPr>
-        <w:t xml:space="preserve">Start </w:t>
-      </w:r>
-      <w:r>
-        <w:rPr>
-          <w:rFonts w:ascii="Times New Roman" w:hAnsi="Times New Roman" w:cs="Times New Roman"/>
-          <w:sz w:val="24"/>
-          <w:szCs w:val="24"/>
-          <w:lang w:val="en-US"/>
-        </w:rPr>
-        <w:t>time: 7:30 AM</w:t>
+        <w:t>Assigned to read on data modelling and SQL ON w3school</w:t>
       </w:r>
     </w:p>
     <w:p>
@@ -1018,7 +937,7 @@
           <w:szCs w:val="24"/>
           <w:lang w:val="en-US"/>
         </w:rPr>
-        <w:t>Morning devotions</w:t>
+        <w:t>Introduction to data modelling and database design</w:t>
       </w:r>
     </w:p>
     <w:p>
@@ -1188,6 +1107,16 @@
         </w:rPr>
         <w:t xml:space="preserve">Day 1: </w:t>
       </w:r>
+      <w:r>
+        <w:rPr>
+          <w:rFonts w:ascii="Times New Roman" w:hAnsi="Times New Roman" w:cs="Times New Roman"/>
+          <w:b/>
+          <w:sz w:val="24"/>
+          <w:szCs w:val="24"/>
+          <w:lang w:val="en-US"/>
+        </w:rPr>
+        <w:t xml:space="preserve"> 12/07/2022</w:t>
+      </w:r>
     </w:p>
     <w:p>
       <w:pPr>
@@ -1308,7 +1237,7 @@
         <w:pStyle w:val="ListParagraph"/>
         <w:numPr>
           <w:ilvl w:val="0"/>
-          <w:numId w:val="6"/>
+          <w:numId w:val="7"/>
         </w:numPr>
         <w:tabs>
           <w:tab w:val="left" w:pos="1551"/>
@@ -1329,15 +1258,15 @@
           <w:szCs w:val="24"/>
           <w:lang w:val="en-US"/>
         </w:rPr>
-        <w:t>Morning devotion</w:t>
-      </w:r>
-    </w:p>
-    <w:p>
-      <w:pPr>
-        <w:pStyle w:val="ListParagraph"/>
-        <w:numPr>
-          <w:ilvl w:val="0"/>
-          <w:numId w:val="8"/>
+        <w:t>Steps of data modelling and ER diagramming</w:t>
+      </w:r>
+    </w:p>
+    <w:p>
+      <w:pPr>
+        <w:pStyle w:val="ListParagraph"/>
+        <w:numPr>
+          <w:ilvl w:val="0"/>
+          <w:numId w:val="6"/>
         </w:numPr>
         <w:tabs>
           <w:tab w:val="left" w:pos="1551"/>
@@ -1358,24 +1287,37 @@
           <w:szCs w:val="24"/>
           <w:lang w:val="en-US"/>
         </w:rPr>
-        <w:t>Closing time: 5:00 AM</w:t>
-      </w:r>
-    </w:p>
-    <w:p>
-      <w:pPr>
+        <w:t>Morning devotion</w:t>
+      </w:r>
+    </w:p>
+    <w:p>
+      <w:pPr>
+        <w:pStyle w:val="ListParagraph"/>
+        <w:numPr>
+          <w:ilvl w:val="0"/>
+          <w:numId w:val="8"/>
+        </w:numPr>
         <w:tabs>
           <w:tab w:val="left" w:pos="1551"/>
         </w:tabs>
         <w:spacing w:line="360" w:lineRule="auto"/>
-        <w:ind w:left="720"/>
-        <w:jc w:val="both"/>
-        <w:rPr>
-          <w:rFonts w:ascii="Times New Roman" w:hAnsi="Times New Roman" w:cs="Times New Roman"/>
-          <w:sz w:val="24"/>
-          <w:szCs w:val="24"/>
-          <w:lang w:val="en-US"/>
-        </w:rPr>
-      </w:pPr>
+        <w:jc w:val="both"/>
+        <w:rPr>
+          <w:rFonts w:ascii="Times New Roman" w:hAnsi="Times New Roman" w:cs="Times New Roman"/>
+          <w:sz w:val="24"/>
+          <w:szCs w:val="24"/>
+          <w:lang w:val="en-US"/>
+        </w:rPr>
+      </w:pPr>
+      <w:r>
+        <w:rPr>
+          <w:rFonts w:ascii="Times New Roman" w:hAnsi="Times New Roman" w:cs="Times New Roman"/>
+          <w:sz w:val="24"/>
+          <w:szCs w:val="24"/>
+          <w:lang w:val="en-US"/>
+        </w:rPr>
+        <w:t>Closing time: 5:00 AM</w:t>
+      </w:r>
     </w:p>
     <w:p>
       <w:pPr>
@@ -1387,22 +1329,11 @@
         <w:jc w:val="both"/>
         <w:rPr>
           <w:rFonts w:ascii="Times New Roman" w:hAnsi="Times New Roman" w:cs="Times New Roman"/>
-          <w:b/>
-          <w:sz w:val="24"/>
-          <w:szCs w:val="24"/>
-          <w:lang w:val="en-US"/>
-        </w:rPr>
-      </w:pPr>
-      <w:r>
-        <w:rPr>
-          <w:rFonts w:ascii="Times New Roman" w:hAnsi="Times New Roman" w:cs="Times New Roman"/>
-          <w:b/>
-          <w:sz w:val="24"/>
-          <w:szCs w:val="24"/>
-          <w:lang w:val="en-US"/>
-        </w:rPr>
-        <w:t xml:space="preserve">Day 2: </w:t>
-      </w:r>
+          <w:sz w:val="24"/>
+          <w:szCs w:val="24"/>
+          <w:lang w:val="en-US"/>
+        </w:rPr>
+      </w:pPr>
     </w:p>
     <w:p>
       <w:pPr>
@@ -1428,36 +1359,44 @@
           <w:szCs w:val="24"/>
           <w:lang w:val="en-US"/>
         </w:rPr>
-        <w:t>Activities:</w:t>
-      </w:r>
-    </w:p>
-    <w:p>
-      <w:pPr>
-        <w:pStyle w:val="ListParagraph"/>
-        <w:numPr>
-          <w:ilvl w:val="0"/>
-          <w:numId w:val="8"/>
-        </w:numPr>
+        <w:t xml:space="preserve">Day 2: </w:t>
+      </w:r>
+      <w:r>
+        <w:rPr>
+          <w:rFonts w:ascii="Times New Roman" w:hAnsi="Times New Roman" w:cs="Times New Roman"/>
+          <w:b/>
+          <w:sz w:val="24"/>
+          <w:szCs w:val="24"/>
+          <w:lang w:val="en-US"/>
+        </w:rPr>
+        <w:t xml:space="preserve"> 13/07/2022</w:t>
+      </w:r>
+    </w:p>
+    <w:p>
+      <w:pPr>
         <w:tabs>
           <w:tab w:val="left" w:pos="1551"/>
         </w:tabs>
         <w:spacing w:line="360" w:lineRule="auto"/>
-        <w:jc w:val="both"/>
-        <w:rPr>
-          <w:rFonts w:ascii="Times New Roman" w:hAnsi="Times New Roman" w:cs="Times New Roman"/>
-          <w:sz w:val="24"/>
-          <w:szCs w:val="24"/>
-          <w:lang w:val="en-US"/>
-        </w:rPr>
-      </w:pPr>
-      <w:r>
-        <w:rPr>
-          <w:rFonts w:ascii="Times New Roman" w:hAnsi="Times New Roman" w:cs="Times New Roman"/>
-          <w:sz w:val="24"/>
-          <w:szCs w:val="24"/>
-          <w:lang w:val="en-US"/>
-        </w:rPr>
-        <w:t>Start time: 7:30 AM</w:t>
+        <w:ind w:left="720"/>
+        <w:jc w:val="both"/>
+        <w:rPr>
+          <w:rFonts w:ascii="Times New Roman" w:hAnsi="Times New Roman" w:cs="Times New Roman"/>
+          <w:b/>
+          <w:sz w:val="24"/>
+          <w:szCs w:val="24"/>
+          <w:lang w:val="en-US"/>
+        </w:rPr>
+      </w:pPr>
+      <w:r>
+        <w:rPr>
+          <w:rFonts w:ascii="Times New Roman" w:hAnsi="Times New Roman" w:cs="Times New Roman"/>
+          <w:b/>
+          <w:sz w:val="24"/>
+          <w:szCs w:val="24"/>
+          <w:lang w:val="en-US"/>
+        </w:rPr>
+        <w:t>Activities:</w:t>
       </w:r>
     </w:p>
     <w:p>
@@ -1486,7 +1425,7 @@
           <w:szCs w:val="24"/>
           <w:lang w:val="en-US"/>
         </w:rPr>
-        <w:t>Morning devotions</w:t>
+        <w:t>Start time: 7:30 AM</w:t>
       </w:r>
     </w:p>
     <w:p>
@@ -1515,7 +1454,7 @@
           <w:szCs w:val="24"/>
           <w:lang w:val="en-US"/>
         </w:rPr>
-        <w:t>Modelling of a lost but found system</w:t>
+        <w:t>Morning devotions</w:t>
       </w:r>
     </w:p>
     <w:p>
@@ -1544,19 +1483,8 @@
           <w:szCs w:val="24"/>
           <w:lang w:val="en-US"/>
         </w:rPr>
-        <w:t xml:space="preserve">Designing a simple login page with html and </w:t>
-      </w:r>
-      <w:proofErr w:type="spellStart"/>
-      <w:r>
-        <w:rPr>
-          <w:rFonts w:ascii="Times New Roman" w:hAnsi="Times New Roman" w:cs="Times New Roman"/>
-          <w:sz w:val="24"/>
-          <w:szCs w:val="24"/>
-          <w:lang w:val="en-US"/>
-        </w:rPr>
-        <w:t>css</w:t>
-      </w:r>
-      <w:proofErr w:type="spellEnd"/>
+        <w:t>Modelling of a lost but found system</w:t>
+      </w:r>
     </w:p>
     <w:p>
       <w:pPr>
@@ -1584,119 +1512,130 @@
           <w:szCs w:val="24"/>
           <w:lang w:val="en-US"/>
         </w:rPr>
-        <w:t>Closing time: 5:00 AM</w:t>
-      </w:r>
-    </w:p>
-    <w:p>
-      <w:pPr>
+        <w:t>Practicing on a school database system</w:t>
+      </w:r>
+    </w:p>
+    <w:p>
+      <w:pPr>
+        <w:pStyle w:val="ListParagraph"/>
+        <w:numPr>
+          <w:ilvl w:val="0"/>
+          <w:numId w:val="8"/>
+        </w:numPr>
         <w:tabs>
           <w:tab w:val="left" w:pos="1551"/>
         </w:tabs>
         <w:spacing w:line="360" w:lineRule="auto"/>
-        <w:ind w:left="720"/>
-        <w:jc w:val="both"/>
-        <w:rPr>
-          <w:rFonts w:ascii="Times New Roman" w:hAnsi="Times New Roman" w:cs="Times New Roman"/>
-          <w:b/>
-          <w:sz w:val="24"/>
-          <w:szCs w:val="24"/>
-          <w:lang w:val="en-US"/>
-        </w:rPr>
-      </w:pPr>
-      <w:r>
-        <w:rPr>
-          <w:rFonts w:ascii="Times New Roman" w:hAnsi="Times New Roman" w:cs="Times New Roman"/>
-          <w:b/>
-          <w:sz w:val="24"/>
-          <w:szCs w:val="24"/>
-          <w:lang w:val="en-US"/>
-        </w:rPr>
-        <w:t>Day 3:</w:t>
-      </w:r>
-    </w:p>
-    <w:p>
-      <w:pPr>
+        <w:jc w:val="both"/>
+        <w:rPr>
+          <w:rFonts w:ascii="Times New Roman" w:hAnsi="Times New Roman" w:cs="Times New Roman"/>
+          <w:sz w:val="24"/>
+          <w:szCs w:val="24"/>
+          <w:lang w:val="en-US"/>
+        </w:rPr>
+      </w:pPr>
+      <w:r>
+        <w:rPr>
+          <w:rFonts w:ascii="Times New Roman" w:hAnsi="Times New Roman" w:cs="Times New Roman"/>
+          <w:sz w:val="24"/>
+          <w:szCs w:val="24"/>
+          <w:lang w:val="en-US"/>
+        </w:rPr>
+        <w:t>Designing a simple login page with html and css</w:t>
+      </w:r>
+    </w:p>
+    <w:p>
+      <w:pPr>
+        <w:pStyle w:val="ListParagraph"/>
+        <w:numPr>
+          <w:ilvl w:val="0"/>
+          <w:numId w:val="8"/>
+        </w:numPr>
         <w:tabs>
           <w:tab w:val="left" w:pos="1551"/>
         </w:tabs>
         <w:spacing w:line="360" w:lineRule="auto"/>
-        <w:ind w:left="720"/>
-        <w:jc w:val="both"/>
-        <w:rPr>
-          <w:rFonts w:ascii="Times New Roman" w:hAnsi="Times New Roman" w:cs="Times New Roman"/>
-          <w:b/>
-          <w:sz w:val="24"/>
-          <w:szCs w:val="24"/>
-          <w:lang w:val="en-US"/>
-        </w:rPr>
-      </w:pPr>
-      <w:r>
-        <w:rPr>
-          <w:rFonts w:ascii="Times New Roman" w:hAnsi="Times New Roman" w:cs="Times New Roman"/>
-          <w:b/>
-          <w:sz w:val="24"/>
-          <w:szCs w:val="24"/>
-          <w:lang w:val="en-US"/>
-        </w:rPr>
-        <w:t>Activities:</w:t>
-      </w:r>
-    </w:p>
-    <w:p>
-      <w:pPr>
-        <w:pStyle w:val="ListParagraph"/>
-        <w:numPr>
-          <w:ilvl w:val="0"/>
-          <w:numId w:val="9"/>
-        </w:numPr>
+        <w:jc w:val="both"/>
+        <w:rPr>
+          <w:rFonts w:ascii="Times New Roman" w:hAnsi="Times New Roman" w:cs="Times New Roman"/>
+          <w:sz w:val="24"/>
+          <w:szCs w:val="24"/>
+          <w:lang w:val="en-US"/>
+        </w:rPr>
+      </w:pPr>
+      <w:r>
+        <w:rPr>
+          <w:rFonts w:ascii="Times New Roman" w:hAnsi="Times New Roman" w:cs="Times New Roman"/>
+          <w:sz w:val="24"/>
+          <w:szCs w:val="24"/>
+          <w:lang w:val="en-US"/>
+        </w:rPr>
+        <w:t>Closing time: 5:00 AM</w:t>
+      </w:r>
+    </w:p>
+    <w:p>
+      <w:pPr>
         <w:tabs>
           <w:tab w:val="left" w:pos="1551"/>
         </w:tabs>
         <w:spacing w:line="360" w:lineRule="auto"/>
-        <w:jc w:val="both"/>
-        <w:rPr>
-          <w:rFonts w:ascii="Times New Roman" w:hAnsi="Times New Roman" w:cs="Times New Roman"/>
-          <w:sz w:val="24"/>
-          <w:szCs w:val="24"/>
-          <w:lang w:val="en-US"/>
-        </w:rPr>
-      </w:pPr>
-      <w:r>
-        <w:rPr>
-          <w:rFonts w:ascii="Times New Roman" w:hAnsi="Times New Roman" w:cs="Times New Roman"/>
-          <w:sz w:val="24"/>
-          <w:szCs w:val="24"/>
-          <w:lang w:val="en-US"/>
-        </w:rPr>
-        <w:t>Start time: 7:30 AM</w:t>
-      </w:r>
-    </w:p>
-    <w:p>
-      <w:pPr>
-        <w:pStyle w:val="ListParagraph"/>
-        <w:numPr>
-          <w:ilvl w:val="0"/>
-          <w:numId w:val="9"/>
-        </w:numPr>
+        <w:ind w:left="720"/>
+        <w:jc w:val="both"/>
+        <w:rPr>
+          <w:rFonts w:ascii="Times New Roman" w:hAnsi="Times New Roman" w:cs="Times New Roman"/>
+          <w:b/>
+          <w:sz w:val="24"/>
+          <w:szCs w:val="24"/>
+          <w:lang w:val="en-US"/>
+        </w:rPr>
+      </w:pPr>
+      <w:r>
+        <w:rPr>
+          <w:rFonts w:ascii="Times New Roman" w:hAnsi="Times New Roman" w:cs="Times New Roman"/>
+          <w:b/>
+          <w:sz w:val="24"/>
+          <w:szCs w:val="24"/>
+          <w:lang w:val="en-US"/>
+        </w:rPr>
+        <w:lastRenderedPageBreak/>
+        <w:t>Day 3:</w:t>
+      </w:r>
+      <w:r>
+        <w:rPr>
+          <w:rFonts w:ascii="Times New Roman" w:hAnsi="Times New Roman" w:cs="Times New Roman"/>
+          <w:b/>
+          <w:sz w:val="24"/>
+          <w:szCs w:val="24"/>
+          <w:lang w:val="en-US"/>
+        </w:rPr>
+        <w:t xml:space="preserve"> 14/07/2022</w:t>
+      </w:r>
+    </w:p>
+    <w:p>
+      <w:pPr>
         <w:tabs>
           <w:tab w:val="left" w:pos="1551"/>
         </w:tabs>
         <w:spacing w:line="360" w:lineRule="auto"/>
-        <w:jc w:val="both"/>
-        <w:rPr>
-          <w:rFonts w:ascii="Times New Roman" w:hAnsi="Times New Roman" w:cs="Times New Roman"/>
-          <w:sz w:val="24"/>
-          <w:szCs w:val="24"/>
-          <w:lang w:val="en-US"/>
-        </w:rPr>
-      </w:pPr>
-      <w:r>
-        <w:rPr>
-          <w:rFonts w:ascii="Times New Roman" w:hAnsi="Times New Roman" w:cs="Times New Roman"/>
-          <w:sz w:val="24"/>
-          <w:szCs w:val="24"/>
-          <w:lang w:val="en-US"/>
-        </w:rPr>
-        <w:t>Morning devotions</w:t>
+        <w:ind w:left="720"/>
+        <w:jc w:val="both"/>
+        <w:rPr>
+          <w:rFonts w:ascii="Times New Roman" w:hAnsi="Times New Roman" w:cs="Times New Roman"/>
+          <w:b/>
+          <w:sz w:val="24"/>
+          <w:szCs w:val="24"/>
+          <w:lang w:val="en-US"/>
+        </w:rPr>
+      </w:pPr>
+      <w:r>
+        <w:rPr>
+          <w:rFonts w:ascii="Times New Roman" w:hAnsi="Times New Roman" w:cs="Times New Roman"/>
+          <w:b/>
+          <w:sz w:val="24"/>
+          <w:szCs w:val="24"/>
+          <w:lang w:val="en-US"/>
+        </w:rPr>
+        <w:t>Activities:</w:t>
       </w:r>
     </w:p>
     <w:p>
@@ -1725,8 +1664,7 @@
           <w:szCs w:val="24"/>
           <w:lang w:val="en-US"/>
         </w:rPr>
-        <w:lastRenderedPageBreak/>
-        <w:t>Video tutorials on a full responsive website (personal project)</w:t>
+        <w:t>Start time: 7:30 AM</w:t>
       </w:r>
     </w:p>
     <w:p>
@@ -1755,7 +1693,7 @@
           <w:szCs w:val="24"/>
           <w:lang w:val="en-US"/>
         </w:rPr>
-        <w:t>Correction of the lost but found database system</w:t>
+        <w:t>Morning devotions</w:t>
       </w:r>
     </w:p>
     <w:p>
@@ -1784,119 +1722,129 @@
           <w:szCs w:val="24"/>
           <w:lang w:val="en-US"/>
         </w:rPr>
-        <w:t>Closing time: 5:00 PM</w:t>
-      </w:r>
-    </w:p>
-    <w:p>
-      <w:pPr>
+        <w:t>Video tutorials on a full responsive website (personal project)</w:t>
+      </w:r>
+    </w:p>
+    <w:p>
+      <w:pPr>
+        <w:pStyle w:val="ListParagraph"/>
+        <w:numPr>
+          <w:ilvl w:val="0"/>
+          <w:numId w:val="9"/>
+        </w:numPr>
         <w:tabs>
           <w:tab w:val="left" w:pos="1551"/>
         </w:tabs>
         <w:spacing w:line="360" w:lineRule="auto"/>
-        <w:ind w:left="720"/>
-        <w:jc w:val="both"/>
-        <w:rPr>
-          <w:rFonts w:ascii="Times New Roman" w:hAnsi="Times New Roman" w:cs="Times New Roman"/>
-          <w:b/>
-          <w:sz w:val="24"/>
-          <w:szCs w:val="24"/>
-          <w:lang w:val="en-US"/>
-        </w:rPr>
-      </w:pPr>
-      <w:r>
-        <w:rPr>
-          <w:rFonts w:ascii="Times New Roman" w:hAnsi="Times New Roman" w:cs="Times New Roman"/>
-          <w:b/>
-          <w:sz w:val="24"/>
-          <w:szCs w:val="24"/>
-          <w:lang w:val="en-US"/>
-        </w:rPr>
-        <w:t>Day 4:</w:t>
-      </w:r>
-    </w:p>
-    <w:p>
-      <w:pPr>
+        <w:jc w:val="both"/>
+        <w:rPr>
+          <w:rFonts w:ascii="Times New Roman" w:hAnsi="Times New Roman" w:cs="Times New Roman"/>
+          <w:sz w:val="24"/>
+          <w:szCs w:val="24"/>
+          <w:lang w:val="en-US"/>
+        </w:rPr>
+      </w:pPr>
+      <w:r>
+        <w:rPr>
+          <w:rFonts w:ascii="Times New Roman" w:hAnsi="Times New Roman" w:cs="Times New Roman"/>
+          <w:sz w:val="24"/>
+          <w:szCs w:val="24"/>
+          <w:lang w:val="en-US"/>
+        </w:rPr>
+        <w:t>Correction of the lost but found database system</w:t>
+      </w:r>
+    </w:p>
+    <w:p>
+      <w:pPr>
+        <w:pStyle w:val="ListParagraph"/>
+        <w:numPr>
+          <w:ilvl w:val="0"/>
+          <w:numId w:val="9"/>
+        </w:numPr>
         <w:tabs>
           <w:tab w:val="left" w:pos="1551"/>
         </w:tabs>
         <w:spacing w:line="360" w:lineRule="auto"/>
-        <w:ind w:left="720"/>
-        <w:jc w:val="both"/>
-        <w:rPr>
-          <w:rFonts w:ascii="Times New Roman" w:hAnsi="Times New Roman" w:cs="Times New Roman"/>
-          <w:b/>
-          <w:sz w:val="24"/>
-          <w:szCs w:val="24"/>
-          <w:lang w:val="en-US"/>
-        </w:rPr>
-      </w:pPr>
-      <w:r>
-        <w:rPr>
-          <w:rFonts w:ascii="Times New Roman" w:hAnsi="Times New Roman" w:cs="Times New Roman"/>
-          <w:b/>
-          <w:sz w:val="24"/>
-          <w:szCs w:val="24"/>
-          <w:lang w:val="en-US"/>
-        </w:rPr>
-        <w:t>Activities:</w:t>
-      </w:r>
-    </w:p>
-    <w:p>
-      <w:pPr>
-        <w:pStyle w:val="ListParagraph"/>
-        <w:numPr>
-          <w:ilvl w:val="0"/>
-          <w:numId w:val="10"/>
-        </w:numPr>
+        <w:jc w:val="both"/>
+        <w:rPr>
+          <w:rFonts w:ascii="Times New Roman" w:hAnsi="Times New Roman" w:cs="Times New Roman"/>
+          <w:sz w:val="24"/>
+          <w:szCs w:val="24"/>
+          <w:lang w:val="en-US"/>
+        </w:rPr>
+      </w:pPr>
+      <w:r>
+        <w:rPr>
+          <w:rFonts w:ascii="Times New Roman" w:hAnsi="Times New Roman" w:cs="Times New Roman"/>
+          <w:sz w:val="24"/>
+          <w:szCs w:val="24"/>
+          <w:lang w:val="en-US"/>
+        </w:rPr>
+        <w:t>Closing time: 5:00 PM</w:t>
+      </w:r>
+    </w:p>
+    <w:p>
+      <w:pPr>
         <w:tabs>
           <w:tab w:val="left" w:pos="1551"/>
         </w:tabs>
         <w:spacing w:line="360" w:lineRule="auto"/>
-        <w:jc w:val="both"/>
-        <w:rPr>
-          <w:rFonts w:ascii="Times New Roman" w:hAnsi="Times New Roman" w:cs="Times New Roman"/>
-          <w:sz w:val="24"/>
-          <w:szCs w:val="24"/>
-          <w:lang w:val="en-US"/>
-        </w:rPr>
-      </w:pPr>
-      <w:r>
-        <w:rPr>
-          <w:rFonts w:ascii="Times New Roman" w:hAnsi="Times New Roman" w:cs="Times New Roman"/>
-          <w:sz w:val="24"/>
-          <w:szCs w:val="24"/>
-          <w:lang w:val="en-US"/>
-        </w:rPr>
-        <w:t xml:space="preserve">Start time: 7:30 </w:t>
-      </w:r>
-    </w:p>
-    <w:p>
-      <w:pPr>
-        <w:pStyle w:val="ListParagraph"/>
-        <w:numPr>
-          <w:ilvl w:val="0"/>
-          <w:numId w:val="10"/>
-        </w:numPr>
+        <w:ind w:left="720"/>
+        <w:jc w:val="both"/>
+        <w:rPr>
+          <w:rFonts w:ascii="Times New Roman" w:hAnsi="Times New Roman" w:cs="Times New Roman"/>
+          <w:b/>
+          <w:sz w:val="24"/>
+          <w:szCs w:val="24"/>
+          <w:lang w:val="en-US"/>
+        </w:rPr>
+      </w:pPr>
+      <w:r>
+        <w:rPr>
+          <w:rFonts w:ascii="Times New Roman" w:hAnsi="Times New Roman" w:cs="Times New Roman"/>
+          <w:b/>
+          <w:sz w:val="24"/>
+          <w:szCs w:val="24"/>
+          <w:lang w:val="en-US"/>
+        </w:rPr>
+        <w:t>Day 4:</w:t>
+      </w:r>
+      <w:r>
+        <w:rPr>
+          <w:rFonts w:ascii="Times New Roman" w:hAnsi="Times New Roman" w:cs="Times New Roman"/>
+          <w:b/>
+          <w:sz w:val="24"/>
+          <w:szCs w:val="24"/>
+          <w:lang w:val="en-US"/>
+        </w:rPr>
+        <w:t xml:space="preserve"> 15/07/2022</w:t>
+      </w:r>
+    </w:p>
+    <w:p>
+      <w:pPr>
         <w:tabs>
           <w:tab w:val="left" w:pos="1551"/>
         </w:tabs>
         <w:spacing w:line="360" w:lineRule="auto"/>
-        <w:jc w:val="both"/>
-        <w:rPr>
-          <w:rFonts w:ascii="Times New Roman" w:hAnsi="Times New Roman" w:cs="Times New Roman"/>
-          <w:sz w:val="24"/>
-          <w:szCs w:val="24"/>
-          <w:lang w:val="en-US"/>
-        </w:rPr>
-      </w:pPr>
-      <w:r>
-        <w:rPr>
-          <w:rFonts w:ascii="Times New Roman" w:hAnsi="Times New Roman" w:cs="Times New Roman"/>
-          <w:sz w:val="24"/>
-          <w:szCs w:val="24"/>
-          <w:lang w:val="en-US"/>
-        </w:rPr>
-        <w:t>Morning devotions</w:t>
+        <w:ind w:left="720"/>
+        <w:jc w:val="both"/>
+        <w:rPr>
+          <w:rFonts w:ascii="Times New Roman" w:hAnsi="Times New Roman" w:cs="Times New Roman"/>
+          <w:b/>
+          <w:sz w:val="24"/>
+          <w:szCs w:val="24"/>
+          <w:lang w:val="en-US"/>
+        </w:rPr>
+      </w:pPr>
+      <w:r>
+        <w:rPr>
+          <w:rFonts w:ascii="Times New Roman" w:hAnsi="Times New Roman" w:cs="Times New Roman"/>
+          <w:b/>
+          <w:sz w:val="24"/>
+          <w:szCs w:val="24"/>
+          <w:lang w:val="en-US"/>
+        </w:rPr>
+        <w:t>Activities:</w:t>
       </w:r>
     </w:p>
     <w:p>
@@ -1925,27 +1873,7 @@
           <w:szCs w:val="24"/>
           <w:lang w:val="en-US"/>
         </w:rPr>
-        <w:t xml:space="preserve">Explanation of the purpose of </w:t>
-      </w:r>
-      <w:proofErr w:type="spellStart"/>
-      <w:r>
-        <w:rPr>
-          <w:rFonts w:ascii="Times New Roman" w:hAnsi="Times New Roman" w:cs="Times New Roman"/>
-          <w:sz w:val="24"/>
-          <w:szCs w:val="24"/>
-          <w:lang w:val="en-US"/>
-        </w:rPr>
-        <w:t>git</w:t>
-      </w:r>
-      <w:proofErr w:type="spellEnd"/>
-      <w:r>
-        <w:rPr>
-          <w:rFonts w:ascii="Times New Roman" w:hAnsi="Times New Roman" w:cs="Times New Roman"/>
-          <w:sz w:val="24"/>
-          <w:szCs w:val="24"/>
-          <w:lang w:val="en-US"/>
-        </w:rPr>
-        <w:t xml:space="preserve"> and what it is all about</w:t>
+        <w:t xml:space="preserve">Start time: 7:30 </w:t>
       </w:r>
     </w:p>
     <w:p>
@@ -1974,7 +1902,7 @@
           <w:szCs w:val="24"/>
           <w:lang w:val="en-US"/>
         </w:rPr>
-        <w:t>Video tutorials on a full responsive website (personal project)</w:t>
+        <w:t>Morning devotions</w:t>
       </w:r>
     </w:p>
     <w:p>
@@ -2003,7 +1931,7 @@
           <w:szCs w:val="24"/>
           <w:lang w:val="en-US"/>
         </w:rPr>
-        <w:t>Drafts of a library management system</w:t>
+        <w:t>Explanation of the purpose of git and what it is all about</w:t>
       </w:r>
     </w:p>
     <w:p>
@@ -2032,119 +1960,131 @@
           <w:szCs w:val="24"/>
           <w:lang w:val="en-US"/>
         </w:rPr>
-        <w:t>Closing time: 5:00 PM</w:t>
-      </w:r>
-    </w:p>
-    <w:p>
-      <w:pPr>
+        <w:t>Video tutorials on a full responsive website (personal project)</w:t>
+      </w:r>
+    </w:p>
+    <w:p>
+      <w:pPr>
+        <w:pStyle w:val="ListParagraph"/>
+        <w:numPr>
+          <w:ilvl w:val="0"/>
+          <w:numId w:val="10"/>
+        </w:numPr>
         <w:tabs>
           <w:tab w:val="left" w:pos="1551"/>
         </w:tabs>
         <w:spacing w:line="360" w:lineRule="auto"/>
-        <w:ind w:left="720"/>
-        <w:jc w:val="both"/>
-        <w:rPr>
-          <w:rFonts w:ascii="Times New Roman" w:hAnsi="Times New Roman" w:cs="Times New Roman"/>
-          <w:b/>
-          <w:sz w:val="24"/>
-          <w:szCs w:val="24"/>
-          <w:lang w:val="en-US"/>
-        </w:rPr>
-      </w:pPr>
-      <w:r>
-        <w:rPr>
-          <w:rFonts w:ascii="Times New Roman" w:hAnsi="Times New Roman" w:cs="Times New Roman"/>
-          <w:b/>
-          <w:sz w:val="24"/>
-          <w:szCs w:val="24"/>
-          <w:lang w:val="en-US"/>
-        </w:rPr>
-        <w:t>Day 5:</w:t>
-      </w:r>
-    </w:p>
-    <w:p>
-      <w:pPr>
+        <w:jc w:val="both"/>
+        <w:rPr>
+          <w:rFonts w:ascii="Times New Roman" w:hAnsi="Times New Roman" w:cs="Times New Roman"/>
+          <w:sz w:val="24"/>
+          <w:szCs w:val="24"/>
+          <w:lang w:val="en-US"/>
+        </w:rPr>
+      </w:pPr>
+      <w:r>
+        <w:rPr>
+          <w:rFonts w:ascii="Times New Roman" w:hAnsi="Times New Roman" w:cs="Times New Roman"/>
+          <w:sz w:val="24"/>
+          <w:szCs w:val="24"/>
+          <w:lang w:val="en-US"/>
+        </w:rPr>
+        <w:t>Drafts of a library management system</w:t>
+      </w:r>
+    </w:p>
+    <w:p>
+      <w:pPr>
+        <w:pStyle w:val="ListParagraph"/>
+        <w:numPr>
+          <w:ilvl w:val="0"/>
+          <w:numId w:val="10"/>
+        </w:numPr>
         <w:tabs>
           <w:tab w:val="left" w:pos="1551"/>
         </w:tabs>
         <w:spacing w:line="360" w:lineRule="auto"/>
-        <w:ind w:left="720"/>
-        <w:jc w:val="both"/>
-        <w:rPr>
-          <w:rFonts w:ascii="Times New Roman" w:hAnsi="Times New Roman" w:cs="Times New Roman"/>
-          <w:b/>
-          <w:sz w:val="24"/>
-          <w:szCs w:val="24"/>
-          <w:lang w:val="en-US"/>
-        </w:rPr>
-      </w:pPr>
-      <w:r>
-        <w:rPr>
-          <w:rFonts w:ascii="Times New Roman" w:hAnsi="Times New Roman" w:cs="Times New Roman"/>
-          <w:b/>
-          <w:sz w:val="24"/>
-          <w:szCs w:val="24"/>
-          <w:lang w:val="en-US"/>
-        </w:rPr>
-        <w:t>Activities:</w:t>
-      </w:r>
-    </w:p>
-    <w:p>
-      <w:pPr>
-        <w:pStyle w:val="ListParagraph"/>
-        <w:numPr>
-          <w:ilvl w:val="0"/>
-          <w:numId w:val="11"/>
-        </w:numPr>
+        <w:jc w:val="both"/>
+        <w:rPr>
+          <w:rFonts w:ascii="Times New Roman" w:hAnsi="Times New Roman" w:cs="Times New Roman"/>
+          <w:sz w:val="24"/>
+          <w:szCs w:val="24"/>
+          <w:lang w:val="en-US"/>
+        </w:rPr>
+      </w:pPr>
+      <w:r>
+        <w:rPr>
+          <w:rFonts w:ascii="Times New Roman" w:hAnsi="Times New Roman" w:cs="Times New Roman"/>
+          <w:sz w:val="24"/>
+          <w:szCs w:val="24"/>
+          <w:lang w:val="en-US"/>
+        </w:rPr>
+        <w:t>Closing time: 5:00 PM</w:t>
+      </w:r>
+    </w:p>
+    <w:p>
+      <w:pPr>
         <w:tabs>
           <w:tab w:val="left" w:pos="1551"/>
         </w:tabs>
         <w:spacing w:line="360" w:lineRule="auto"/>
-        <w:jc w:val="both"/>
-        <w:rPr>
-          <w:rFonts w:ascii="Times New Roman" w:hAnsi="Times New Roman" w:cs="Times New Roman"/>
-          <w:sz w:val="24"/>
-          <w:szCs w:val="24"/>
-          <w:lang w:val="en-US"/>
-        </w:rPr>
-      </w:pPr>
-      <w:r>
-        <w:rPr>
-          <w:rFonts w:ascii="Times New Roman" w:hAnsi="Times New Roman" w:cs="Times New Roman"/>
-          <w:sz w:val="24"/>
-          <w:szCs w:val="24"/>
-          <w:lang w:val="en-US"/>
-        </w:rPr>
-        <w:t>Start time: 7: 30 AM</w:t>
-      </w:r>
-    </w:p>
-    <w:p>
-      <w:pPr>
-        <w:pStyle w:val="ListParagraph"/>
-        <w:numPr>
-          <w:ilvl w:val="0"/>
-          <w:numId w:val="11"/>
-        </w:numPr>
+        <w:ind w:left="720"/>
+        <w:jc w:val="both"/>
+        <w:rPr>
+          <w:rFonts w:ascii="Times New Roman" w:hAnsi="Times New Roman" w:cs="Times New Roman"/>
+          <w:b/>
+          <w:sz w:val="24"/>
+          <w:szCs w:val="24"/>
+          <w:lang w:val="en-US"/>
+        </w:rPr>
+      </w:pPr>
+      <w:r>
+        <w:rPr>
+          <w:rFonts w:ascii="Times New Roman" w:hAnsi="Times New Roman" w:cs="Times New Roman"/>
+          <w:b/>
+          <w:sz w:val="24"/>
+          <w:szCs w:val="24"/>
+          <w:lang w:val="en-US"/>
+        </w:rPr>
+        <w:t>Day 5:</w:t>
+      </w:r>
+      <w:r>
+        <w:rPr>
+          <w:rFonts w:ascii="Times New Roman" w:hAnsi="Times New Roman" w:cs="Times New Roman"/>
+          <w:b/>
+          <w:sz w:val="24"/>
+          <w:szCs w:val="24"/>
+          <w:lang w:val="en-US"/>
+        </w:rPr>
+        <w:t xml:space="preserve"> 16/07/2022</w:t>
+      </w:r>
+      <w:bookmarkStart w:id="0" w:name="_GoBack"/>
+      <w:bookmarkEnd w:id="0"/>
+    </w:p>
+    <w:p>
+      <w:pPr>
         <w:tabs>
           <w:tab w:val="left" w:pos="1551"/>
         </w:tabs>
         <w:spacing w:line="360" w:lineRule="auto"/>
-        <w:jc w:val="both"/>
-        <w:rPr>
-          <w:rFonts w:ascii="Times New Roman" w:hAnsi="Times New Roman" w:cs="Times New Roman"/>
-          <w:sz w:val="24"/>
-          <w:szCs w:val="24"/>
-          <w:lang w:val="en-US"/>
-        </w:rPr>
-      </w:pPr>
-      <w:r>
-        <w:rPr>
-          <w:rFonts w:ascii="Times New Roman" w:hAnsi="Times New Roman" w:cs="Times New Roman"/>
-          <w:sz w:val="24"/>
-          <w:szCs w:val="24"/>
-          <w:lang w:val="en-US"/>
-        </w:rPr>
-        <w:t>Morning devotions</w:t>
+        <w:ind w:left="720"/>
+        <w:jc w:val="both"/>
+        <w:rPr>
+          <w:rFonts w:ascii="Times New Roman" w:hAnsi="Times New Roman" w:cs="Times New Roman"/>
+          <w:b/>
+          <w:sz w:val="24"/>
+          <w:szCs w:val="24"/>
+          <w:lang w:val="en-US"/>
+        </w:rPr>
+      </w:pPr>
+      <w:r>
+        <w:rPr>
+          <w:rFonts w:ascii="Times New Roman" w:hAnsi="Times New Roman" w:cs="Times New Roman"/>
+          <w:b/>
+          <w:sz w:val="24"/>
+          <w:szCs w:val="24"/>
+          <w:lang w:val="en-US"/>
+        </w:rPr>
+        <w:t>Activities:</w:t>
       </w:r>
     </w:p>
     <w:p>
@@ -2173,6 +2113,122 @@
           <w:szCs w:val="24"/>
           <w:lang w:val="en-US"/>
         </w:rPr>
+        <w:t>Start time: 7: 30 AM</w:t>
+      </w:r>
+    </w:p>
+    <w:p>
+      <w:pPr>
+        <w:pStyle w:val="ListParagraph"/>
+        <w:numPr>
+          <w:ilvl w:val="0"/>
+          <w:numId w:val="11"/>
+        </w:numPr>
+        <w:tabs>
+          <w:tab w:val="left" w:pos="1551"/>
+        </w:tabs>
+        <w:spacing w:line="360" w:lineRule="auto"/>
+        <w:jc w:val="both"/>
+        <w:rPr>
+          <w:rFonts w:ascii="Times New Roman" w:hAnsi="Times New Roman" w:cs="Times New Roman"/>
+          <w:sz w:val="24"/>
+          <w:szCs w:val="24"/>
+          <w:lang w:val="en-US"/>
+        </w:rPr>
+      </w:pPr>
+      <w:r>
+        <w:rPr>
+          <w:rFonts w:ascii="Times New Roman" w:hAnsi="Times New Roman" w:cs="Times New Roman"/>
+          <w:sz w:val="24"/>
+          <w:szCs w:val="24"/>
+          <w:lang w:val="en-US"/>
+        </w:rPr>
+        <w:t>Morning devotions</w:t>
+      </w:r>
+    </w:p>
+    <w:p>
+      <w:pPr>
+        <w:pStyle w:val="ListParagraph"/>
+        <w:numPr>
+          <w:ilvl w:val="0"/>
+          <w:numId w:val="11"/>
+        </w:numPr>
+        <w:tabs>
+          <w:tab w:val="left" w:pos="1551"/>
+        </w:tabs>
+        <w:spacing w:line="360" w:lineRule="auto"/>
+        <w:jc w:val="both"/>
+        <w:rPr>
+          <w:rFonts w:ascii="Times New Roman" w:hAnsi="Times New Roman" w:cs="Times New Roman"/>
+          <w:sz w:val="24"/>
+          <w:szCs w:val="24"/>
+          <w:lang w:val="en-US"/>
+        </w:rPr>
+      </w:pPr>
+      <w:r>
+        <w:rPr>
+          <w:rFonts w:ascii="Times New Roman" w:hAnsi="Times New Roman" w:cs="Times New Roman"/>
+          <w:sz w:val="24"/>
+          <w:szCs w:val="24"/>
+          <w:lang w:val="en-US"/>
+        </w:rPr>
+        <w:t>Revising git command line and data modelling</w:t>
+      </w:r>
+    </w:p>
+    <w:p>
+      <w:pPr>
+        <w:pStyle w:val="ListParagraph"/>
+        <w:numPr>
+          <w:ilvl w:val="0"/>
+          <w:numId w:val="11"/>
+        </w:numPr>
+        <w:tabs>
+          <w:tab w:val="left" w:pos="1551"/>
+        </w:tabs>
+        <w:spacing w:line="360" w:lineRule="auto"/>
+        <w:jc w:val="both"/>
+        <w:rPr>
+          <w:rFonts w:ascii="Times New Roman" w:hAnsi="Times New Roman" w:cs="Times New Roman"/>
+          <w:sz w:val="24"/>
+          <w:szCs w:val="24"/>
+          <w:lang w:val="en-US"/>
+        </w:rPr>
+      </w:pPr>
+      <w:r>
+        <w:rPr>
+          <w:rFonts w:ascii="Times New Roman" w:hAnsi="Times New Roman" w:cs="Times New Roman"/>
+          <w:sz w:val="24"/>
+          <w:szCs w:val="24"/>
+          <w:lang w:val="en-US"/>
+        </w:rPr>
+        <w:t>Morning devotions</w:t>
+      </w:r>
+    </w:p>
+    <w:p>
+      <w:pPr>
+        <w:pStyle w:val="ListParagraph"/>
+        <w:numPr>
+          <w:ilvl w:val="0"/>
+          <w:numId w:val="11"/>
+        </w:numPr>
+        <w:tabs>
+          <w:tab w:val="left" w:pos="1551"/>
+        </w:tabs>
+        <w:spacing w:line="360" w:lineRule="auto"/>
+        <w:jc w:val="both"/>
+        <w:rPr>
+          <w:rFonts w:ascii="Times New Roman" w:hAnsi="Times New Roman" w:cs="Times New Roman"/>
+          <w:sz w:val="24"/>
+          <w:szCs w:val="24"/>
+          <w:lang w:val="en-US"/>
+        </w:rPr>
+      </w:pPr>
+      <w:r>
+        <w:rPr>
+          <w:rFonts w:ascii="Times New Roman" w:hAnsi="Times New Roman" w:cs="Times New Roman"/>
+          <w:sz w:val="24"/>
+          <w:szCs w:val="24"/>
+          <w:lang w:val="en-US"/>
+        </w:rPr>
         <w:t>Closing time: 5:00 PM</w:t>
       </w:r>
     </w:p>
@@ -2247,8 +2303,6 @@
         </w:rPr>
         <w:t xml:space="preserve"> </w:t>
       </w:r>
-      <w:bookmarkStart w:id="0" w:name="_GoBack"/>
-      <w:bookmarkEnd w:id="0"/>
     </w:p>
     <w:sectPr>
       <w:pgSz w:w="11906" w:h="16838"/>

</xml_diff>